<commit_message>
Added Initial Sprint 3 Documentation
</commit_message>
<xml_diff>
--- a/Documentation/Sprint 3 Master.docx
+++ b/Documentation/Sprint 3 Master.docx
@@ -1,6 +1,6 @@
 
 <file path=word/document.xml><?xml version="1.0" encoding="utf-8"?>
-<w:document xmlns:wpc="http://schemas.microsoft.com/office/word/2010/wordprocessingCanvas" xmlns:mo="http://schemas.microsoft.com/office/mac/office/2008/main" xmlns:mc="http://schemas.openxmlformats.org/markup-compatibility/2006" xmlns:mv="urn:schemas-microsoft-com:mac:vml" xmlns:o="urn:schemas-microsoft-com:office:office" xmlns:r="http://schemas.openxmlformats.org/officeDocument/2006/relationships" xmlns:m="http://schemas.openxmlformats.org/officeDocument/2006/math" xmlns:v="urn:schemas-microsoft-com:vml" xmlns:wp14="http://schemas.microsoft.com/office/word/2010/wordprocessingDrawing" xmlns:wp="http://schemas.openxmlformats.org/drawingml/2006/wordprocessingDrawing" xmlns:w10="urn:schemas-microsoft-com:office:word" xmlns:w="http://schemas.openxmlformats.org/wordprocessingml/2006/main" xmlns:w14="http://schemas.microsoft.com/office/word/2010/wordml" xmlns:w15="http://schemas.microsoft.com/office/word/2012/wordml" xmlns:wpg="http://schemas.microsoft.com/office/word/2010/wordprocessingGroup" xmlns:wpi="http://schemas.microsoft.com/office/word/2010/wordprocessingInk" xmlns:wne="http://schemas.microsoft.com/office/word/2006/wordml" xmlns:wps="http://schemas.microsoft.com/office/word/2010/wordprocessingShape" mc:Ignorable="w14 w15 wp14">
+<w:document xmlns:wpc="http://schemas.microsoft.com/office/word/2010/wordprocessingCanvas" xmlns:cx="http://schemas.microsoft.com/office/drawing/2014/chartex" xmlns:cx1="http://schemas.microsoft.com/office/drawing/2015/9/8/chartex" xmlns:cx2="http://schemas.microsoft.com/office/drawing/2015/10/21/chartex" xmlns:mc="http://schemas.openxmlformats.org/markup-compatibility/2006" xmlns:o="urn:schemas-microsoft-com:office:office" xmlns:r="http://schemas.openxmlformats.org/officeDocument/2006/relationships" xmlns:m="http://schemas.openxmlformats.org/officeDocument/2006/math" xmlns:v="urn:schemas-microsoft-com:vml" xmlns:wp14="http://schemas.microsoft.com/office/word/2010/wordprocessingDrawing" xmlns:wp="http://schemas.openxmlformats.org/drawingml/2006/wordprocessingDrawing" xmlns:w10="urn:schemas-microsoft-com:office:word" xmlns:w="http://schemas.openxmlformats.org/wordprocessingml/2006/main" xmlns:w14="http://schemas.microsoft.com/office/word/2010/wordml" xmlns:w15="http://schemas.microsoft.com/office/word/2012/wordml" xmlns:w16se="http://schemas.microsoft.com/office/word/2015/wordml/symex" xmlns:wpg="http://schemas.microsoft.com/office/word/2010/wordprocessingGroup" xmlns:wpi="http://schemas.microsoft.com/office/word/2010/wordprocessingInk" xmlns:wne="http://schemas.microsoft.com/office/word/2006/wordml" xmlns:wps="http://schemas.microsoft.com/office/word/2010/wordprocessingShape" mc:Ignorable="w14 w15 w16se wp14">
   <w:body>
     <w:p>
       <w:pPr>
@@ -1489,6 +1489,7 @@
       </w:pPr>
       <w:bookmarkStart w:id="10" w:name="non-functional-requirements"/>
       <w:r>
+        <w:lastRenderedPageBreak/>
         <w:t>Non-Functional Requirements</w:t>
       </w:r>
     </w:p>
@@ -1888,6 +1889,7 @@
         </w:numPr>
       </w:pPr>
       <w:r>
+        <w:lastRenderedPageBreak/>
         <w:t xml:space="preserve">System admins can ban an illegal data scientist. </w:t>
       </w:r>
     </w:p>
@@ -1994,39 +1996,7 @@
           <w:sz w:val="32"/>
           <w:szCs w:val="32"/>
         </w:rPr>
-        <w:t>om this page, a Data Scientist can upl</w:t>
-      </w:r>
-      <w:r>
-        <w:rPr>
-          <w:rFonts w:asciiTheme="majorHAnsi" w:hAnsiTheme="majorHAnsi" w:cs="Arial"/>
-          <w:sz w:val="32"/>
-          <w:szCs w:val="32"/>
-        </w:rPr>
-        <w:t xml:space="preserve">oad a new manifest and scripts, </w:t>
-      </w:r>
-      <w:r>
-        <w:rPr>
-          <w:rFonts w:asciiTheme="majorHAnsi" w:hAnsiTheme="majorHAnsi" w:cs="Arial"/>
-          <w:sz w:val="32"/>
-          <w:szCs w:val="32"/>
-        </w:rPr>
-        <w:t xml:space="preserve">set a title for the manifest and </w:t>
-      </w:r>
-      <w:r>
-        <w:rPr>
-          <w:rFonts w:asciiTheme="majorHAnsi" w:hAnsiTheme="majorHAnsi" w:cs="Arial"/>
-          <w:sz w:val="32"/>
-          <w:szCs w:val="32"/>
-        </w:rPr>
-        <w:t xml:space="preserve">set a </w:t>
-      </w:r>
-      <w:r>
-        <w:rPr>
-          <w:rFonts w:asciiTheme="majorHAnsi" w:hAnsiTheme="majorHAnsi" w:cs="Arial"/>
-          <w:sz w:val="32"/>
-          <w:szCs w:val="32"/>
-        </w:rPr>
-        <w:t>description.</w:t>
+        <w:t>om this page, a Data Scientist can upload a new manifest and scripts, set a title for the manifest and set a description.</w:t>
       </w:r>
       <w:r>
         <w:rPr>
@@ -2160,6 +2130,7 @@
           <w:sz w:val="32"/>
           <w:szCs w:val="32"/>
         </w:rPr>
+        <w:lastRenderedPageBreak/>
         <w:t>Browse Uploaded Manifests</w:t>
       </w:r>
     </w:p>
@@ -2416,16 +2387,8 @@
           <w:sz w:val="32"/>
           <w:szCs w:val="32"/>
         </w:rPr>
-        <w:t>Manifest Description</w:t>
-      </w:r>
-      <w:r>
-        <w:rPr>
-          <w:rFonts w:asciiTheme="majorHAnsi" w:hAnsiTheme="majorHAnsi" w:cs="Arial"/>
-          <w:b/>
-          <w:sz w:val="32"/>
-          <w:szCs w:val="32"/>
-        </w:rPr>
-        <w:t>/Edit Manifests</w:t>
+        <w:lastRenderedPageBreak/>
+        <w:t>Manifest Description/Edit Manifests</w:t>
       </w:r>
     </w:p>
     <w:p>
@@ -2718,6 +2681,7 @@
         <w:rPr>
           <w:b/>
         </w:rPr>
+        <w:lastRenderedPageBreak/>
         <w:t>Users</w:t>
       </w:r>
     </w:p>
@@ -2974,6 +2938,7 @@
         </w:numPr>
       </w:pPr>
       <w:r>
+        <w:lastRenderedPageBreak/>
         <w:t xml:space="preserve">Operating System: </w:t>
       </w:r>
       <w:hyperlink r:id="rId13">
@@ -3314,6 +3279,7 @@
       </w:pPr>
       <w:bookmarkStart w:id="24" w:name="user-experience"/>
       <w:r>
+        <w:lastRenderedPageBreak/>
         <w:t>User Experience</w:t>
       </w:r>
     </w:p>
@@ -3629,6 +3595,7 @@
         </w:numPr>
       </w:pPr>
       <w:r>
+        <w:lastRenderedPageBreak/>
         <w:t>We will perform integration testing after unit tests.</w:t>
       </w:r>
     </w:p>
@@ -3837,6 +3804,7 @@
         <w:pStyle w:val="Heading3"/>
       </w:pPr>
       <w:r>
+        <w:lastRenderedPageBreak/>
         <w:t>Updated Pseudo-ERD</w:t>
       </w:r>
     </w:p>
@@ -4073,6 +4041,7 @@
         <w:rPr>
           <w:rStyle w:val="VerbatimChar"/>
         </w:rPr>
+        <w:lastRenderedPageBreak/>
         <w:t xml:space="preserve">            This way we could later do a lookup on the manifest, which would give us</w:t>
       </w:r>
       <w:r>
@@ -4475,6 +4444,7 @@
         <w:rPr>
           <w:rStyle w:val="VerbatimChar"/>
         </w:rPr>
+        <w:lastRenderedPageBreak/>
         <w:t xml:space="preserve">                    "title": "iDAS Manifest",</w:t>
       </w:r>
       <w:r>
@@ -4913,6 +4883,7 @@
         <w:rPr>
           <w:rStyle w:val="VerbatimChar"/>
         </w:rPr>
+        <w:lastRenderedPageBreak/>
         <w:t xml:space="preserve">                "date": "2014 - 02 - 15"</w:t>
       </w:r>
       <w:r>
@@ -5366,6 +5337,7 @@
         <w:rPr>
           <w:rStyle w:val="VerbatimChar"/>
         </w:rPr>
+        <w:lastRenderedPageBreak/>
         <w:t xml:space="preserve">                "publication": "No assertion"</w:t>
       </w:r>
       <w:r>
@@ -5828,6 +5800,7 @@
         <w:br/>
       </w:r>
       <w:r>
+        <w:lastRenderedPageBreak/>
         <w:br/>
       </w:r>
       <w:r>
@@ -6227,6 +6200,7 @@
         </w:numPr>
       </w:pPr>
       <w:r>
+        <w:lastRenderedPageBreak/>
         <w:t>Due to limited use cases, and limitations of the Google API, there is no longer a dedicated administrative user. Instead, all logged in data scientists have full read/write access.</w:t>
       </w:r>
     </w:p>
@@ -6327,6 +6301,533 @@
       </w:r>
     </w:p>
     <w:p>
+      <w:pPr>
+        <w:pStyle w:val="Compact"/>
+      </w:pPr>
+    </w:p>
+    <w:p>
+      <w:pPr>
+        <w:pStyle w:val="Heading1"/>
+      </w:pPr>
+      <w:r>
+        <w:t>Sprint 3</w:t>
+      </w:r>
+    </w:p>
+    <w:p>
+      <w:pPr>
+        <w:pStyle w:val="Heading2"/>
+      </w:pPr>
+      <w:r>
+        <w:t>Overall Task List (Sprints 1-3)</w:t>
+      </w:r>
+    </w:p>
+    <w:p>
+      <w:pPr>
+        <w:rPr>
+          <w:b/>
+        </w:rPr>
+      </w:pPr>
+      <w:r>
+        <w:rPr>
+          <w:b/>
+        </w:rPr>
+        <w:t>Justin Hofer</w:t>
+      </w:r>
+    </w:p>
+    <w:p>
+      <w:r>
+        <w:t>- Developed database structure</w:t>
+      </w:r>
+    </w:p>
+    <w:p>
+      <w:r>
+        <w:t xml:space="preserve">- Developed </w:t>
+      </w:r>
+      <w:r>
+        <w:t>business</w:t>
+      </w:r>
+      <w:r>
+        <w:t xml:space="preserve"> logic structure</w:t>
+      </w:r>
+    </w:p>
+    <w:p>
+      <w:r>
+        <w:t>- Implemented document validation for manifests</w:t>
+      </w:r>
+    </w:p>
+    <w:p>
+      <w:r>
+        <w:t>- Implemented insert, search, update, and delete statements for manifests</w:t>
+      </w:r>
+    </w:p>
+    <w:p>
+      <w:r>
+        <w:t>- Developed all tests for database</w:t>
+      </w:r>
+    </w:p>
+    <w:p>
+      <w:r>
+        <w:t>- Implemented file logic</w:t>
+      </w:r>
+    </w:p>
+    <w:p>
+      <w:r>
+        <w:t xml:space="preserve">- Wrote ERD </w:t>
+      </w:r>
+    </w:p>
+    <w:p>
+      <w:r>
+        <w:t>- Database creation logic</w:t>
+      </w:r>
+    </w:p>
+    <w:p>
+      <w:r>
+        <w:t>- Validated seed data for database</w:t>
+      </w:r>
+    </w:p>
+    <w:p>
+      <w:r>
+        <w:t xml:space="preserve">- Helped with </w:t>
+      </w:r>
+      <w:r>
+        <w:t>requirements</w:t>
+      </w:r>
+      <w:r>
+        <w:t xml:space="preserve"> document</w:t>
+      </w:r>
+    </w:p>
+    <w:p/>
+    <w:p>
+      <w:pPr>
+        <w:rPr>
+          <w:b/>
+        </w:rPr>
+      </w:pPr>
+      <w:r>
+        <w:rPr>
+          <w:b/>
+        </w:rPr>
+        <w:t>Holt Skinner</w:t>
+      </w:r>
+    </w:p>
+    <w:p>
+      <w:r>
+        <w:t>- Project Manager</w:t>
+      </w:r>
+    </w:p>
+    <w:p>
+      <w:r>
+        <w:t xml:space="preserve">  - Directed Tasks</w:t>
+      </w:r>
+    </w:p>
+    <w:p>
+      <w:r>
+        <w:t xml:space="preserve">  - Facilitated Communications</w:t>
+      </w:r>
+    </w:p>
+    <w:p>
+      <w:r>
+        <w:t>- Documentation Compilation and Submission</w:t>
+      </w:r>
+    </w:p>
+    <w:p>
+      <w:r>
+        <w:t xml:space="preserve">  - Transcribed Markdown Document to Microsoft Word and PDF files</w:t>
+      </w:r>
+    </w:p>
+    <w:p>
+      <w:r>
+        <w:t xml:space="preserve">  - Compiled Initial Requirements Analysis Document</w:t>
+      </w:r>
+    </w:p>
+    <w:p>
+      <w:r>
+        <w:lastRenderedPageBreak/>
+        <w:t xml:space="preserve">  - Compiled All Sprint Documentation files</w:t>
+      </w:r>
+    </w:p>
+    <w:p>
+      <w:r>
+        <w:t>- Initial UI Implementation</w:t>
+      </w:r>
+    </w:p>
+    <w:p>
+      <w:r>
+        <w:t xml:space="preserve">  - Designed Homepage and subsequent pages from Materialize Framework</w:t>
+      </w:r>
+    </w:p>
+    <w:p>
+      <w:r>
+        <w:t xml:space="preserve">  - Created HTML, CSS, and </w:t>
+      </w:r>
+      <w:r>
+        <w:t>JavaScript</w:t>
+      </w:r>
+      <w:r>
+        <w:t xml:space="preserve"> for Homepage</w:t>
+      </w:r>
+    </w:p>
+    <w:p>
+      <w:r>
+        <w:t xml:space="preserve">  - Implemented Front-end "Login with Google" logic in </w:t>
+      </w:r>
+      <w:r>
+        <w:t>JavaScript</w:t>
+      </w:r>
+    </w:p>
+    <w:p/>
+    <w:p>
+      <w:pPr>
+        <w:rPr>
+          <w:b/>
+        </w:rPr>
+      </w:pPr>
+      <w:r>
+        <w:rPr>
+          <w:b/>
+        </w:rPr>
+        <w:t>Bo Zhang</w:t>
+      </w:r>
+    </w:p>
+    <w:p>
+      <w:r>
+        <w:t xml:space="preserve">- Designed and described all </w:t>
+      </w:r>
+      <w:r>
+        <w:t>testing documentation</w:t>
+      </w:r>
+    </w:p>
+    <w:p>
+      <w:r>
+        <w:t xml:space="preserve">- </w:t>
+      </w:r>
+      <w:r>
+        <w:t>Designed and implemented</w:t>
+      </w:r>
+      <w:r>
+        <w:t xml:space="preserve"> business logics for manifests</w:t>
+      </w:r>
+    </w:p>
+    <w:p>
+      <w:r>
+        <w:t xml:space="preserve">- Analyzed user </w:t>
+      </w:r>
+      <w:r>
+        <w:t>requirements</w:t>
+      </w:r>
+    </w:p>
+    <w:p>
+      <w:r>
+        <w:t>- Replaced php calls with jQuery</w:t>
+      </w:r>
+      <w:r>
+        <w:t xml:space="preserve"> in Front-end Business logic</w:t>
+      </w:r>
+    </w:p>
+    <w:p/>
+    <w:p>
+      <w:pPr>
+        <w:rPr>
+          <w:b/>
+        </w:rPr>
+      </w:pPr>
+      <w:r>
+        <w:rPr>
+          <w:b/>
+        </w:rPr>
+        <w:t>Bradley Rogers</w:t>
+      </w:r>
+    </w:p>
+    <w:p/>
+    <w:p>
+      <w:pPr>
+        <w:rPr>
+          <w:b/>
+        </w:rPr>
+      </w:pPr>
+      <w:r>
+        <w:rPr>
+          <w:b/>
+        </w:rPr>
+        <w:t>Ali Raza</w:t>
+      </w:r>
+    </w:p>
+    <w:p/>
+    <w:p>
+      <w:pPr>
+        <w:rPr>
+          <w:b/>
+        </w:rPr>
+      </w:pPr>
+      <w:r>
+        <w:rPr>
+          <w:b/>
+        </w:rPr>
+        <w:t>Pramod Pudotha</w:t>
+      </w:r>
+    </w:p>
+    <w:p>
+      <w:pPr>
+        <w:pStyle w:val="ListParagraph"/>
+        <w:numPr>
+          <w:ilvl w:val="0"/>
+          <w:numId w:val="56"/>
+        </w:numPr>
+      </w:pPr>
+      <w:r>
+        <w:t>Did not participate</w:t>
+      </w:r>
+    </w:p>
+    <w:p/>
+    <w:p>
+      <w:pPr>
+        <w:pStyle w:val="Heading2"/>
+      </w:pPr>
+      <w:r>
+        <w:lastRenderedPageBreak/>
+        <w:t>User Interface Temporal Logic</w:t>
+      </w:r>
+    </w:p>
+    <w:p>
+      <w:r>
+        <w:pict w14:anchorId="27ED149C">
+          <v:shapetype id="_x0000_t75" coordsize="21600,21600" o:spt="75" o:preferrelative="t" path="m@4@5l@4@11@9@11@9@5xe" filled="f" stroked="f">
+            <v:stroke joinstyle="miter"/>
+            <v:formulas>
+              <v:f eqn="if lineDrawn pixelLineWidth 0"/>
+              <v:f eqn="sum @0 1 0"/>
+              <v:f eqn="sum 0 0 @1"/>
+              <v:f eqn="prod @2 1 2"/>
+              <v:f eqn="prod @3 21600 pixelWidth"/>
+              <v:f eqn="prod @3 21600 pixelHeight"/>
+              <v:f eqn="sum @0 0 1"/>
+              <v:f eqn="prod @6 1 2"/>
+              <v:f eqn="prod @7 21600 pixelWidth"/>
+              <v:f eqn="sum @8 21600 0"/>
+              <v:f eqn="prod @7 21600 pixelHeight"/>
+              <v:f eqn="sum @10 21600 0"/>
+            </v:formulas>
+            <v:path o:extrusionok="f" gradientshapeok="t" o:connecttype="rect"/>
+            <o:lock v:ext="edit" aspectratio="t"/>
+          </v:shapetype>
+          <v:shape id="_x0000_i1034" type="#_x0000_t75" style="width:510.75pt;height:540pt">
+            <v:imagedata r:id="rId18" o:title="0001"/>
+          </v:shape>
+        </w:pict>
+      </w:r>
+    </w:p>
+    <w:p/>
+    <w:p>
+      <w:r>
+        <w:t>Complete</w:t>
+      </w:r>
+    </w:p>
+    <w:p>
+      <w:pPr>
+        <w:pStyle w:val="ListParagraph"/>
+        <w:numPr>
+          <w:ilvl w:val="0"/>
+          <w:numId w:val="56"/>
+        </w:numPr>
+      </w:pPr>
+      <w:r>
+        <w:t>Home Page/Search</w:t>
+      </w:r>
+    </w:p>
+    <w:p>
+      <w:pPr>
+        <w:pStyle w:val="ListParagraph"/>
+        <w:numPr>
+          <w:ilvl w:val="0"/>
+          <w:numId w:val="56"/>
+        </w:numPr>
+      </w:pPr>
+      <w:r>
+        <w:t>Browse</w:t>
+      </w:r>
+    </w:p>
+    <w:p>
+      <w:pPr>
+        <w:pStyle w:val="ListParagraph"/>
+        <w:numPr>
+          <w:ilvl w:val="0"/>
+          <w:numId w:val="56"/>
+        </w:numPr>
+      </w:pPr>
+      <w:r>
+        <w:t>View Profile</w:t>
+      </w:r>
+    </w:p>
+    <w:p>
+      <w:pPr>
+        <w:pStyle w:val="ListParagraph"/>
+        <w:numPr>
+          <w:ilvl w:val="0"/>
+          <w:numId w:val="56"/>
+        </w:numPr>
+      </w:pPr>
+      <w:r>
+        <w:t>Account Login</w:t>
+      </w:r>
+    </w:p>
+    <w:p>
+      <w:pPr>
+        <w:pStyle w:val="ListParagraph"/>
+        <w:numPr>
+          <w:ilvl w:val="0"/>
+          <w:numId w:val="56"/>
+        </w:numPr>
+      </w:pPr>
+      <w:r>
+        <w:lastRenderedPageBreak/>
+        <w:t>Upload Manifest</w:t>
+      </w:r>
+    </w:p>
+    <w:p>
+      <w:r>
+        <w:t>Work in Progress</w:t>
+      </w:r>
+    </w:p>
+    <w:p>
+      <w:pPr>
+        <w:pStyle w:val="ListParagraph"/>
+        <w:numPr>
+          <w:ilvl w:val="0"/>
+          <w:numId w:val="56"/>
+        </w:numPr>
+      </w:pPr>
+      <w:r>
+        <w:t>View/Edit Manifest</w:t>
+      </w:r>
+    </w:p>
+    <w:p>
+      <w:r>
+        <w:t>Omitted</w:t>
+      </w:r>
+    </w:p>
+    <w:p>
+      <w:pPr>
+        <w:pStyle w:val="ListParagraph"/>
+        <w:numPr>
+          <w:ilvl w:val="0"/>
+          <w:numId w:val="56"/>
+        </w:numPr>
+      </w:pPr>
+      <w:r>
+        <w:t>Data Visualizations</w:t>
+      </w:r>
+    </w:p>
+    <w:p>
+      <w:pPr>
+        <w:pStyle w:val="Heading2"/>
+      </w:pPr>
+      <w:r>
+        <w:t>Testing Updates</w:t>
+      </w:r>
+    </w:p>
+    <w:p/>
+    <w:p>
+      <w:pPr>
+        <w:pStyle w:val="Heading2"/>
+      </w:pPr>
+      <w:r>
+        <w:t>User Documentation</w:t>
+      </w:r>
+    </w:p>
+    <w:p>
+      <w:pPr>
+        <w:pStyle w:val="ListParagraph"/>
+        <w:numPr>
+          <w:ilvl w:val="0"/>
+          <w:numId w:val="56"/>
+        </w:numPr>
+      </w:pPr>
+      <w:r>
+        <w:t>See UserDocumentation.pdf</w:t>
+      </w:r>
+    </w:p>
+    <w:p>
+      <w:pPr>
+        <w:pStyle w:val="Heading2"/>
+      </w:pPr>
+      <w:r>
+        <w:t>User Accounts Update</w:t>
+      </w:r>
+    </w:p>
+    <w:p>
+      <w:pPr>
+        <w:pStyle w:val="ListParagraph"/>
+        <w:numPr>
+          <w:ilvl w:val="0"/>
+          <w:numId w:val="56"/>
+        </w:numPr>
+      </w:pPr>
+      <w:r>
+        <w:t>This page implements all logged-in users as the same type of user with full read/write access.</w:t>
+      </w:r>
+    </w:p>
+    <w:p>
+      <w:pPr>
+        <w:pStyle w:val="ListParagraph"/>
+        <w:numPr>
+          <w:ilvl w:val="0"/>
+          <w:numId w:val="56"/>
+        </w:numPr>
+      </w:pPr>
+      <w:r>
+        <w:t>This was a design choice from the beginning to incorporate the Google OAuth API</w:t>
+      </w:r>
+    </w:p>
+    <w:p>
+      <w:pPr>
+        <w:pStyle w:val="Heading2"/>
+      </w:pPr>
+      <w:r>
+        <w:t>Remaining Tasks</w:t>
+      </w:r>
+      <w:r>
+        <w:t xml:space="preserve"> for Sprint 4</w:t>
+      </w:r>
+    </w:p>
+    <w:p>
+      <w:pPr>
+        <w:pStyle w:val="ListParagraph"/>
+        <w:numPr>
+          <w:ilvl w:val="0"/>
+          <w:numId w:val="56"/>
+        </w:numPr>
+      </w:pPr>
+      <w:r>
+        <w:t>Convert remaining php scripts to python.</w:t>
+      </w:r>
+    </w:p>
+    <w:p>
+      <w:pPr>
+        <w:pStyle w:val="ListParagraph"/>
+        <w:numPr>
+          <w:ilvl w:val="0"/>
+          <w:numId w:val="56"/>
+        </w:numPr>
+      </w:pPr>
+      <w:r>
+        <w:t>Link database queries to user interface via python business logic.</w:t>
+      </w:r>
+    </w:p>
+    <w:p>
+      <w:pPr>
+        <w:pStyle w:val="ListParagraph"/>
+        <w:numPr>
+          <w:ilvl w:val="0"/>
+          <w:numId w:val="56"/>
+        </w:numPr>
+      </w:pPr>
+      <w:r>
+        <w:t>Add styling to View/Edit manifests pages in UI.</w:t>
+      </w:r>
+      <w:bookmarkStart w:id="49" w:name="_GoBack"/>
+      <w:bookmarkEnd w:id="49"/>
+    </w:p>
+    <w:p>
       <w:r>
         <w:pict w14:anchorId="4F1D8227">
           <v:rect id="_x0000_i1029" style="width:0;height:1.5pt" o:hralign="center" o:hrstd="t" o:hr="t"/>
@@ -6337,12 +6838,12 @@
       <w:pPr>
         <w:pStyle w:val="Heading1"/>
       </w:pPr>
-      <w:bookmarkStart w:id="49" w:name="change-log"/>
+      <w:bookmarkStart w:id="50" w:name="change-log"/>
       <w:r>
         <w:t>Change Log</w:t>
       </w:r>
     </w:p>
-    <w:bookmarkEnd w:id="49"/>
+    <w:bookmarkEnd w:id="50"/>
     <w:p>
       <w:pPr>
         <w:pStyle w:val="Compact"/>
@@ -6411,8 +6912,6 @@
       <w:r>
         <w:t>to Initial Requirements Analysis/Design and Sprint 1 Documentation</w:t>
       </w:r>
-      <w:bookmarkStart w:id="50" w:name="_GoBack"/>
-      <w:bookmarkEnd w:id="50"/>
     </w:p>
     <w:p>
       <w:pPr>
@@ -6420,7 +6919,7 @@
       </w:pPr>
     </w:p>
     <w:sectPr>
-      <w:headerReference w:type="default" r:id="rId18"/>
+      <w:headerReference w:type="default" r:id="rId19"/>
       <w:pgSz w:w="12240" w:h="15840"/>
       <w:pgMar w:top="720" w:right="1008" w:bottom="720" w:left="1008" w:header="720" w:footer="720" w:gutter="0"/>
       <w:cols w:space="720"/>
@@ -6431,7 +6930,7 @@
 </file>
 
 <file path=word/endnotes.xml><?xml version="1.0" encoding="utf-8"?>
-<w:endnotes xmlns:wpc="http://schemas.microsoft.com/office/word/2010/wordprocessingCanvas" xmlns:mo="http://schemas.microsoft.com/office/mac/office/2008/main" xmlns:mc="http://schemas.openxmlformats.org/markup-compatibility/2006" xmlns:mv="urn:schemas-microsoft-com:mac:vml" xmlns:o="urn:schemas-microsoft-com:office:office" xmlns:r="http://schemas.openxmlformats.org/officeDocument/2006/relationships" xmlns:m="http://schemas.openxmlformats.org/officeDocument/2006/math" xmlns:v="urn:schemas-microsoft-com:vml" xmlns:wp14="http://schemas.microsoft.com/office/word/2010/wordprocessingDrawing" xmlns:wp="http://schemas.openxmlformats.org/drawingml/2006/wordprocessingDrawing" xmlns:w10="urn:schemas-microsoft-com:office:word" xmlns:w="http://schemas.openxmlformats.org/wordprocessingml/2006/main" xmlns:w14="http://schemas.microsoft.com/office/word/2010/wordml" xmlns:w15="http://schemas.microsoft.com/office/word/2012/wordml" xmlns:wpg="http://schemas.microsoft.com/office/word/2010/wordprocessingGroup" xmlns:wpi="http://schemas.microsoft.com/office/word/2010/wordprocessingInk" xmlns:wne="http://schemas.microsoft.com/office/word/2006/wordml" xmlns:wps="http://schemas.microsoft.com/office/word/2010/wordprocessingShape" mc:Ignorable="w14 w15 wp14">
+<w:endnotes xmlns:wpc="http://schemas.microsoft.com/office/word/2010/wordprocessingCanvas" xmlns:cx="http://schemas.microsoft.com/office/drawing/2014/chartex" xmlns:cx1="http://schemas.microsoft.com/office/drawing/2015/9/8/chartex" xmlns:cx2="http://schemas.microsoft.com/office/drawing/2015/10/21/chartex" xmlns:mc="http://schemas.openxmlformats.org/markup-compatibility/2006" xmlns:o="urn:schemas-microsoft-com:office:office" xmlns:r="http://schemas.openxmlformats.org/officeDocument/2006/relationships" xmlns:m="http://schemas.openxmlformats.org/officeDocument/2006/math" xmlns:v="urn:schemas-microsoft-com:vml" xmlns:wp14="http://schemas.microsoft.com/office/word/2010/wordprocessingDrawing" xmlns:wp="http://schemas.openxmlformats.org/drawingml/2006/wordprocessingDrawing" xmlns:w10="urn:schemas-microsoft-com:office:word" xmlns:w="http://schemas.openxmlformats.org/wordprocessingml/2006/main" xmlns:w14="http://schemas.microsoft.com/office/word/2010/wordml" xmlns:w15="http://schemas.microsoft.com/office/word/2012/wordml" xmlns:w16se="http://schemas.microsoft.com/office/word/2015/wordml/symex" xmlns:wpg="http://schemas.microsoft.com/office/word/2010/wordprocessingGroup" xmlns:wpi="http://schemas.microsoft.com/office/word/2010/wordprocessingInk" xmlns:wne="http://schemas.microsoft.com/office/word/2006/wordml" xmlns:wps="http://schemas.microsoft.com/office/word/2010/wordprocessingShape" mc:Ignorable="w14 w15 w16se wp14">
   <w:endnote w:type="separator" w:id="-1">
     <w:p>
       <w:pPr>
@@ -6456,7 +6955,7 @@
 </file>
 
 <file path=word/footnotes.xml><?xml version="1.0" encoding="utf-8"?>
-<w:footnotes xmlns:wpc="http://schemas.microsoft.com/office/word/2010/wordprocessingCanvas" xmlns:mo="http://schemas.microsoft.com/office/mac/office/2008/main" xmlns:mc="http://schemas.openxmlformats.org/markup-compatibility/2006" xmlns:mv="urn:schemas-microsoft-com:mac:vml" xmlns:o="urn:schemas-microsoft-com:office:office" xmlns:r="http://schemas.openxmlformats.org/officeDocument/2006/relationships" xmlns:m="http://schemas.openxmlformats.org/officeDocument/2006/math" xmlns:v="urn:schemas-microsoft-com:vml" xmlns:wp14="http://schemas.microsoft.com/office/word/2010/wordprocessingDrawing" xmlns:wp="http://schemas.openxmlformats.org/drawingml/2006/wordprocessingDrawing" xmlns:w10="urn:schemas-microsoft-com:office:word" xmlns:w="http://schemas.openxmlformats.org/wordprocessingml/2006/main" xmlns:w14="http://schemas.microsoft.com/office/word/2010/wordml" xmlns:w15="http://schemas.microsoft.com/office/word/2012/wordml" xmlns:wpg="http://schemas.microsoft.com/office/word/2010/wordprocessingGroup" xmlns:wpi="http://schemas.microsoft.com/office/word/2010/wordprocessingInk" xmlns:wne="http://schemas.microsoft.com/office/word/2006/wordml" xmlns:wps="http://schemas.microsoft.com/office/word/2010/wordprocessingShape" mc:Ignorable="w14 w15 wp14">
+<w:footnotes xmlns:wpc="http://schemas.microsoft.com/office/word/2010/wordprocessingCanvas" xmlns:cx="http://schemas.microsoft.com/office/drawing/2014/chartex" xmlns:cx1="http://schemas.microsoft.com/office/drawing/2015/9/8/chartex" xmlns:cx2="http://schemas.microsoft.com/office/drawing/2015/10/21/chartex" xmlns:mc="http://schemas.openxmlformats.org/markup-compatibility/2006" xmlns:o="urn:schemas-microsoft-com:office:office" xmlns:r="http://schemas.openxmlformats.org/officeDocument/2006/relationships" xmlns:m="http://schemas.openxmlformats.org/officeDocument/2006/math" xmlns:v="urn:schemas-microsoft-com:vml" xmlns:wp14="http://schemas.microsoft.com/office/word/2010/wordprocessingDrawing" xmlns:wp="http://schemas.openxmlformats.org/drawingml/2006/wordprocessingDrawing" xmlns:w10="urn:schemas-microsoft-com:office:word" xmlns:w="http://schemas.openxmlformats.org/wordprocessingml/2006/main" xmlns:w14="http://schemas.microsoft.com/office/word/2010/wordml" xmlns:w15="http://schemas.microsoft.com/office/word/2012/wordml" xmlns:w16se="http://schemas.microsoft.com/office/word/2015/wordml/symex" xmlns:wpg="http://schemas.microsoft.com/office/word/2010/wordprocessingGroup" xmlns:wpi="http://schemas.microsoft.com/office/word/2010/wordprocessingInk" xmlns:wne="http://schemas.microsoft.com/office/word/2006/wordml" xmlns:wps="http://schemas.microsoft.com/office/word/2010/wordprocessingShape" mc:Ignorable="w14 w15 w16se wp14">
   <w:footnote w:type="separator" w:id="-1">
     <w:p>
       <w:pPr>
@@ -6481,7 +6980,7 @@
 </file>
 
 <file path=word/header1.xml><?xml version="1.0" encoding="utf-8"?>
-<w:hdr xmlns:wpc="http://schemas.microsoft.com/office/word/2010/wordprocessingCanvas" xmlns:mo="http://schemas.microsoft.com/office/mac/office/2008/main" xmlns:mc="http://schemas.openxmlformats.org/markup-compatibility/2006" xmlns:mv="urn:schemas-microsoft-com:mac:vml" xmlns:o="urn:schemas-microsoft-com:office:office" xmlns:r="http://schemas.openxmlformats.org/officeDocument/2006/relationships" xmlns:m="http://schemas.openxmlformats.org/officeDocument/2006/math" xmlns:v="urn:schemas-microsoft-com:vml" xmlns:wp14="http://schemas.microsoft.com/office/word/2010/wordprocessingDrawing" xmlns:wp="http://schemas.openxmlformats.org/drawingml/2006/wordprocessingDrawing" xmlns:w10="urn:schemas-microsoft-com:office:word" xmlns:w="http://schemas.openxmlformats.org/wordprocessingml/2006/main" xmlns:w14="http://schemas.microsoft.com/office/word/2010/wordml" xmlns:w15="http://schemas.microsoft.com/office/word/2012/wordml" xmlns:wpg="http://schemas.microsoft.com/office/word/2010/wordprocessingGroup" xmlns:wpi="http://schemas.microsoft.com/office/word/2010/wordprocessingInk" xmlns:wne="http://schemas.microsoft.com/office/word/2006/wordml" xmlns:wps="http://schemas.microsoft.com/office/word/2010/wordprocessingShape" mc:Ignorable="w14 w15 wp14">
+<w:hdr xmlns:wpc="http://schemas.microsoft.com/office/word/2010/wordprocessingCanvas" xmlns:cx="http://schemas.microsoft.com/office/drawing/2014/chartex" xmlns:cx1="http://schemas.microsoft.com/office/drawing/2015/9/8/chartex" xmlns:cx2="http://schemas.microsoft.com/office/drawing/2015/10/21/chartex" xmlns:mc="http://schemas.openxmlformats.org/markup-compatibility/2006" xmlns:o="urn:schemas-microsoft-com:office:office" xmlns:r="http://schemas.openxmlformats.org/officeDocument/2006/relationships" xmlns:m="http://schemas.openxmlformats.org/officeDocument/2006/math" xmlns:v="urn:schemas-microsoft-com:vml" xmlns:wp14="http://schemas.microsoft.com/office/word/2010/wordprocessingDrawing" xmlns:wp="http://schemas.openxmlformats.org/drawingml/2006/wordprocessingDrawing" xmlns:w10="urn:schemas-microsoft-com:office:word" xmlns:w="http://schemas.openxmlformats.org/wordprocessingml/2006/main" xmlns:w14="http://schemas.microsoft.com/office/word/2010/wordml" xmlns:w15="http://schemas.microsoft.com/office/word/2012/wordml" xmlns:w16se="http://schemas.microsoft.com/office/word/2015/wordml/symex" xmlns:wpg="http://schemas.microsoft.com/office/word/2010/wordprocessingGroup" xmlns:wpi="http://schemas.microsoft.com/office/word/2010/wordprocessingInk" xmlns:wne="http://schemas.microsoft.com/office/word/2006/wordml" xmlns:wps="http://schemas.microsoft.com/office/word/2010/wordprocessingShape" mc:Ignorable="w14 w15 w16se wp14">
   <w:sdt>
     <w:sdtPr>
       <w:rPr>
@@ -6541,7 +7040,7 @@
             <w:bCs/>
             <w:noProof/>
           </w:rPr>
-          <w:t>1</w:t>
+          <w:t>21</w:t>
         </w:r>
         <w:r>
           <w:rPr>
@@ -6563,8 +7062,8 @@
 </file>
 
 <file path=word/numbering.xml><?xml version="1.0" encoding="utf-8"?>
-<w:numbering xmlns:wpc="http://schemas.microsoft.com/office/word/2010/wordprocessingCanvas" xmlns:mo="http://schemas.microsoft.com/office/mac/office/2008/main" xmlns:mc="http://schemas.openxmlformats.org/markup-compatibility/2006" xmlns:mv="urn:schemas-microsoft-com:mac:vml" xmlns:o="urn:schemas-microsoft-com:office:office" xmlns:r="http://schemas.openxmlformats.org/officeDocument/2006/relationships" xmlns:m="http://schemas.openxmlformats.org/officeDocument/2006/math" xmlns:v="urn:schemas-microsoft-com:vml" xmlns:wp14="http://schemas.microsoft.com/office/word/2010/wordprocessingDrawing" xmlns:wp="http://schemas.openxmlformats.org/drawingml/2006/wordprocessingDrawing" xmlns:w10="urn:schemas-microsoft-com:office:word" xmlns:w="http://schemas.openxmlformats.org/wordprocessingml/2006/main" xmlns:w14="http://schemas.microsoft.com/office/word/2010/wordml" xmlns:w15="http://schemas.microsoft.com/office/word/2012/wordml" xmlns:wpg="http://schemas.microsoft.com/office/word/2010/wordprocessingGroup" xmlns:wpi="http://schemas.microsoft.com/office/word/2010/wordprocessingInk" xmlns:wne="http://schemas.microsoft.com/office/word/2006/wordml" xmlns:wps="http://schemas.microsoft.com/office/word/2010/wordprocessingShape" mc:Ignorable="w14 w15 wp14">
-  <w:abstractNum w:abstractNumId="0">
+<w:numbering xmlns:wpc="http://schemas.microsoft.com/office/word/2010/wordprocessingCanvas" xmlns:cx="http://schemas.microsoft.com/office/drawing/2014/chartex" xmlns:cx1="http://schemas.microsoft.com/office/drawing/2015/9/8/chartex" xmlns:cx2="http://schemas.microsoft.com/office/drawing/2015/10/21/chartex" xmlns:mc="http://schemas.openxmlformats.org/markup-compatibility/2006" xmlns:o="urn:schemas-microsoft-com:office:office" xmlns:r="http://schemas.openxmlformats.org/officeDocument/2006/relationships" xmlns:m="http://schemas.openxmlformats.org/officeDocument/2006/math" xmlns:v="urn:schemas-microsoft-com:vml" xmlns:wp14="http://schemas.microsoft.com/office/word/2010/wordprocessingDrawing" xmlns:wp="http://schemas.openxmlformats.org/drawingml/2006/wordprocessingDrawing" xmlns:w10="urn:schemas-microsoft-com:office:word" xmlns:w="http://schemas.openxmlformats.org/wordprocessingml/2006/main" xmlns:w14="http://schemas.microsoft.com/office/word/2010/wordml" xmlns:w15="http://schemas.microsoft.com/office/word/2012/wordml" xmlns:w16se="http://schemas.microsoft.com/office/word/2015/wordml/symex" xmlns:wpg="http://schemas.microsoft.com/office/word/2010/wordprocessingGroup" xmlns:wpi="http://schemas.microsoft.com/office/word/2010/wordprocessingInk" xmlns:wne="http://schemas.microsoft.com/office/word/2006/wordml" xmlns:wps="http://schemas.microsoft.com/office/word/2010/wordprocessingShape" mc:Ignorable="w14 w15 w16se wp14">
+  <w:abstractNum w:abstractNumId="0" w15:restartNumberingAfterBreak="0">
     <w:nsid w:val="A789D790"/>
     <w:multiLevelType w:val="multilevel"/>
     <w:tmpl w:val="324CF4DE"/>
@@ -6656,10 +7155,348 @@
       <w:lvlJc w:val="left"/>
     </w:lvl>
   </w:abstractNum>
-  <w:abstractNum w:abstractNumId="1">
+  <w:abstractNum w:abstractNumId="1" w15:restartNumberingAfterBreak="0">
     <w:nsid w:val="011E0796"/>
     <w:multiLevelType w:val="hybridMultilevel"/>
     <w:tmpl w:val="D6EA784A"/>
+    <w:lvl w:ilvl="0" w:tplc="BD7CF480">
+      <w:numFmt w:val="bullet"/>
+      <w:lvlText w:val="-"/>
+      <w:lvlJc w:val="left"/>
+      <w:pPr>
+        <w:ind w:left="420" w:hanging="360"/>
+      </w:pPr>
+      <w:rPr>
+        <w:rFonts w:ascii="Cambria" w:eastAsiaTheme="minorHAnsi" w:hAnsi="Cambria" w:cstheme="minorBidi" w:hint="default"/>
+      </w:rPr>
+    </w:lvl>
+    <w:lvl w:ilvl="1" w:tplc="04090003">
+      <w:start w:val="1"/>
+      <w:numFmt w:val="bullet"/>
+      <w:lvlText w:val="o"/>
+      <w:lvlJc w:val="left"/>
+      <w:pPr>
+        <w:ind w:left="1440" w:hanging="360"/>
+      </w:pPr>
+      <w:rPr>
+        <w:rFonts w:ascii="Courier New" w:hAnsi="Courier New" w:cs="Courier New" w:hint="default"/>
+      </w:rPr>
+    </w:lvl>
+    <w:lvl w:ilvl="2" w:tplc="04090005" w:tentative="1">
+      <w:start w:val="1"/>
+      <w:numFmt w:val="bullet"/>
+      <w:lvlText w:val=""/>
+      <w:lvlJc w:val="left"/>
+      <w:pPr>
+        <w:ind w:left="2160" w:hanging="360"/>
+      </w:pPr>
+      <w:rPr>
+        <w:rFonts w:ascii="Wingdings" w:hAnsi="Wingdings" w:hint="default"/>
+      </w:rPr>
+    </w:lvl>
+    <w:lvl w:ilvl="3" w:tplc="04090001" w:tentative="1">
+      <w:start w:val="1"/>
+      <w:numFmt w:val="bullet"/>
+      <w:lvlText w:val=""/>
+      <w:lvlJc w:val="left"/>
+      <w:pPr>
+        <w:ind w:left="2880" w:hanging="360"/>
+      </w:pPr>
+      <w:rPr>
+        <w:rFonts w:ascii="Symbol" w:hAnsi="Symbol" w:hint="default"/>
+      </w:rPr>
+    </w:lvl>
+    <w:lvl w:ilvl="4" w:tplc="04090003" w:tentative="1">
+      <w:start w:val="1"/>
+      <w:numFmt w:val="bullet"/>
+      <w:lvlText w:val="o"/>
+      <w:lvlJc w:val="left"/>
+      <w:pPr>
+        <w:ind w:left="3600" w:hanging="360"/>
+      </w:pPr>
+      <w:rPr>
+        <w:rFonts w:ascii="Courier New" w:hAnsi="Courier New" w:cs="Courier New" w:hint="default"/>
+      </w:rPr>
+    </w:lvl>
+    <w:lvl w:ilvl="5" w:tplc="04090005" w:tentative="1">
+      <w:start w:val="1"/>
+      <w:numFmt w:val="bullet"/>
+      <w:lvlText w:val=""/>
+      <w:lvlJc w:val="left"/>
+      <w:pPr>
+        <w:ind w:left="4320" w:hanging="360"/>
+      </w:pPr>
+      <w:rPr>
+        <w:rFonts w:ascii="Wingdings" w:hAnsi="Wingdings" w:hint="default"/>
+      </w:rPr>
+    </w:lvl>
+    <w:lvl w:ilvl="6" w:tplc="04090001" w:tentative="1">
+      <w:start w:val="1"/>
+      <w:numFmt w:val="bullet"/>
+      <w:lvlText w:val=""/>
+      <w:lvlJc w:val="left"/>
+      <w:pPr>
+        <w:ind w:left="5040" w:hanging="360"/>
+      </w:pPr>
+      <w:rPr>
+        <w:rFonts w:ascii="Symbol" w:hAnsi="Symbol" w:hint="default"/>
+      </w:rPr>
+    </w:lvl>
+    <w:lvl w:ilvl="7" w:tplc="04090003" w:tentative="1">
+      <w:start w:val="1"/>
+      <w:numFmt w:val="bullet"/>
+      <w:lvlText w:val="o"/>
+      <w:lvlJc w:val="left"/>
+      <w:pPr>
+        <w:ind w:left="5760" w:hanging="360"/>
+      </w:pPr>
+      <w:rPr>
+        <w:rFonts w:ascii="Courier New" w:hAnsi="Courier New" w:cs="Courier New" w:hint="default"/>
+      </w:rPr>
+    </w:lvl>
+    <w:lvl w:ilvl="8" w:tplc="04090005" w:tentative="1">
+      <w:start w:val="1"/>
+      <w:numFmt w:val="bullet"/>
+      <w:lvlText w:val=""/>
+      <w:lvlJc w:val="left"/>
+      <w:pPr>
+        <w:ind w:left="6480" w:hanging="360"/>
+      </w:pPr>
+      <w:rPr>
+        <w:rFonts w:ascii="Wingdings" w:hAnsi="Wingdings" w:hint="default"/>
+      </w:rPr>
+    </w:lvl>
+  </w:abstractNum>
+  <w:abstractNum w:abstractNumId="2" w15:restartNumberingAfterBreak="0">
+    <w:nsid w:val="0F1B2A2B"/>
+    <w:multiLevelType w:val="hybridMultilevel"/>
+    <w:tmpl w:val="CD20EE5E"/>
+    <w:lvl w:ilvl="0" w:tplc="04090001">
+      <w:start w:val="1"/>
+      <w:numFmt w:val="bullet"/>
+      <w:lvlText w:val=""/>
+      <w:lvlJc w:val="left"/>
+      <w:pPr>
+        <w:ind w:left="720" w:hanging="360"/>
+      </w:pPr>
+      <w:rPr>
+        <w:rFonts w:ascii="Symbol" w:hAnsi="Symbol" w:hint="default"/>
+      </w:rPr>
+    </w:lvl>
+    <w:lvl w:ilvl="1" w:tplc="04090003" w:tentative="1">
+      <w:start w:val="1"/>
+      <w:numFmt w:val="bullet"/>
+      <w:lvlText w:val="o"/>
+      <w:lvlJc w:val="left"/>
+      <w:pPr>
+        <w:ind w:left="1440" w:hanging="360"/>
+      </w:pPr>
+      <w:rPr>
+        <w:rFonts w:ascii="Courier New" w:hAnsi="Courier New" w:cs="Courier New" w:hint="default"/>
+      </w:rPr>
+    </w:lvl>
+    <w:lvl w:ilvl="2" w:tplc="04090005" w:tentative="1">
+      <w:start w:val="1"/>
+      <w:numFmt w:val="bullet"/>
+      <w:lvlText w:val=""/>
+      <w:lvlJc w:val="left"/>
+      <w:pPr>
+        <w:ind w:left="2160" w:hanging="360"/>
+      </w:pPr>
+      <w:rPr>
+        <w:rFonts w:ascii="Wingdings" w:hAnsi="Wingdings" w:hint="default"/>
+      </w:rPr>
+    </w:lvl>
+    <w:lvl w:ilvl="3" w:tplc="04090001" w:tentative="1">
+      <w:start w:val="1"/>
+      <w:numFmt w:val="bullet"/>
+      <w:lvlText w:val=""/>
+      <w:lvlJc w:val="left"/>
+      <w:pPr>
+        <w:ind w:left="2880" w:hanging="360"/>
+      </w:pPr>
+      <w:rPr>
+        <w:rFonts w:ascii="Symbol" w:hAnsi="Symbol" w:hint="default"/>
+      </w:rPr>
+    </w:lvl>
+    <w:lvl w:ilvl="4" w:tplc="04090003" w:tentative="1">
+      <w:start w:val="1"/>
+      <w:numFmt w:val="bullet"/>
+      <w:lvlText w:val="o"/>
+      <w:lvlJc w:val="left"/>
+      <w:pPr>
+        <w:ind w:left="3600" w:hanging="360"/>
+      </w:pPr>
+      <w:rPr>
+        <w:rFonts w:ascii="Courier New" w:hAnsi="Courier New" w:cs="Courier New" w:hint="default"/>
+      </w:rPr>
+    </w:lvl>
+    <w:lvl w:ilvl="5" w:tplc="04090005" w:tentative="1">
+      <w:start w:val="1"/>
+      <w:numFmt w:val="bullet"/>
+      <w:lvlText w:val=""/>
+      <w:lvlJc w:val="left"/>
+      <w:pPr>
+        <w:ind w:left="4320" w:hanging="360"/>
+      </w:pPr>
+      <w:rPr>
+        <w:rFonts w:ascii="Wingdings" w:hAnsi="Wingdings" w:hint="default"/>
+      </w:rPr>
+    </w:lvl>
+    <w:lvl w:ilvl="6" w:tplc="04090001" w:tentative="1">
+      <w:start w:val="1"/>
+      <w:numFmt w:val="bullet"/>
+      <w:lvlText w:val=""/>
+      <w:lvlJc w:val="left"/>
+      <w:pPr>
+        <w:ind w:left="5040" w:hanging="360"/>
+      </w:pPr>
+      <w:rPr>
+        <w:rFonts w:ascii="Symbol" w:hAnsi="Symbol" w:hint="default"/>
+      </w:rPr>
+    </w:lvl>
+    <w:lvl w:ilvl="7" w:tplc="04090003" w:tentative="1">
+      <w:start w:val="1"/>
+      <w:numFmt w:val="bullet"/>
+      <w:lvlText w:val="o"/>
+      <w:lvlJc w:val="left"/>
+      <w:pPr>
+        <w:ind w:left="5760" w:hanging="360"/>
+      </w:pPr>
+      <w:rPr>
+        <w:rFonts w:ascii="Courier New" w:hAnsi="Courier New" w:cs="Courier New" w:hint="default"/>
+      </w:rPr>
+    </w:lvl>
+    <w:lvl w:ilvl="8" w:tplc="04090005" w:tentative="1">
+      <w:start w:val="1"/>
+      <w:numFmt w:val="bullet"/>
+      <w:lvlText w:val=""/>
+      <w:lvlJc w:val="left"/>
+      <w:pPr>
+        <w:ind w:left="6480" w:hanging="360"/>
+      </w:pPr>
+      <w:rPr>
+        <w:rFonts w:ascii="Wingdings" w:hAnsi="Wingdings" w:hint="default"/>
+      </w:rPr>
+    </w:lvl>
+  </w:abstractNum>
+  <w:abstractNum w:abstractNumId="3" w15:restartNumberingAfterBreak="0">
+    <w:nsid w:val="16D1754F"/>
+    <w:multiLevelType w:val="hybridMultilevel"/>
+    <w:tmpl w:val="B3149AD2"/>
+    <w:lvl w:ilvl="0" w:tplc="04090001">
+      <w:start w:val="1"/>
+      <w:numFmt w:val="bullet"/>
+      <w:lvlText w:val=""/>
+      <w:lvlJc w:val="left"/>
+      <w:pPr>
+        <w:ind w:left="780" w:hanging="360"/>
+      </w:pPr>
+      <w:rPr>
+        <w:rFonts w:ascii="Symbol" w:hAnsi="Symbol" w:hint="default"/>
+      </w:rPr>
+    </w:lvl>
+    <w:lvl w:ilvl="1" w:tplc="04090003" w:tentative="1">
+      <w:start w:val="1"/>
+      <w:numFmt w:val="bullet"/>
+      <w:lvlText w:val="o"/>
+      <w:lvlJc w:val="left"/>
+      <w:pPr>
+        <w:ind w:left="1500" w:hanging="360"/>
+      </w:pPr>
+      <w:rPr>
+        <w:rFonts w:ascii="Courier New" w:hAnsi="Courier New" w:cs="Courier New" w:hint="default"/>
+      </w:rPr>
+    </w:lvl>
+    <w:lvl w:ilvl="2" w:tplc="04090005" w:tentative="1">
+      <w:start w:val="1"/>
+      <w:numFmt w:val="bullet"/>
+      <w:lvlText w:val=""/>
+      <w:lvlJc w:val="left"/>
+      <w:pPr>
+        <w:ind w:left="2220" w:hanging="360"/>
+      </w:pPr>
+      <w:rPr>
+        <w:rFonts w:ascii="Wingdings" w:hAnsi="Wingdings" w:hint="default"/>
+      </w:rPr>
+    </w:lvl>
+    <w:lvl w:ilvl="3" w:tplc="04090001" w:tentative="1">
+      <w:start w:val="1"/>
+      <w:numFmt w:val="bullet"/>
+      <w:lvlText w:val=""/>
+      <w:lvlJc w:val="left"/>
+      <w:pPr>
+        <w:ind w:left="2940" w:hanging="360"/>
+      </w:pPr>
+      <w:rPr>
+        <w:rFonts w:ascii="Symbol" w:hAnsi="Symbol" w:hint="default"/>
+      </w:rPr>
+    </w:lvl>
+    <w:lvl w:ilvl="4" w:tplc="04090003" w:tentative="1">
+      <w:start w:val="1"/>
+      <w:numFmt w:val="bullet"/>
+      <w:lvlText w:val="o"/>
+      <w:lvlJc w:val="left"/>
+      <w:pPr>
+        <w:ind w:left="3660" w:hanging="360"/>
+      </w:pPr>
+      <w:rPr>
+        <w:rFonts w:ascii="Courier New" w:hAnsi="Courier New" w:cs="Courier New" w:hint="default"/>
+      </w:rPr>
+    </w:lvl>
+    <w:lvl w:ilvl="5" w:tplc="04090005" w:tentative="1">
+      <w:start w:val="1"/>
+      <w:numFmt w:val="bullet"/>
+      <w:lvlText w:val=""/>
+      <w:lvlJc w:val="left"/>
+      <w:pPr>
+        <w:ind w:left="4380" w:hanging="360"/>
+      </w:pPr>
+      <w:rPr>
+        <w:rFonts w:ascii="Wingdings" w:hAnsi="Wingdings" w:hint="default"/>
+      </w:rPr>
+    </w:lvl>
+    <w:lvl w:ilvl="6" w:tplc="04090001" w:tentative="1">
+      <w:start w:val="1"/>
+      <w:numFmt w:val="bullet"/>
+      <w:lvlText w:val=""/>
+      <w:lvlJc w:val="left"/>
+      <w:pPr>
+        <w:ind w:left="5100" w:hanging="360"/>
+      </w:pPr>
+      <w:rPr>
+        <w:rFonts w:ascii="Symbol" w:hAnsi="Symbol" w:hint="default"/>
+      </w:rPr>
+    </w:lvl>
+    <w:lvl w:ilvl="7" w:tplc="04090003" w:tentative="1">
+      <w:start w:val="1"/>
+      <w:numFmt w:val="bullet"/>
+      <w:lvlText w:val="o"/>
+      <w:lvlJc w:val="left"/>
+      <w:pPr>
+        <w:ind w:left="5820" w:hanging="360"/>
+      </w:pPr>
+      <w:rPr>
+        <w:rFonts w:ascii="Courier New" w:hAnsi="Courier New" w:cs="Courier New" w:hint="default"/>
+      </w:rPr>
+    </w:lvl>
+    <w:lvl w:ilvl="8" w:tplc="04090005" w:tentative="1">
+      <w:start w:val="1"/>
+      <w:numFmt w:val="bullet"/>
+      <w:lvlText w:val=""/>
+      <w:lvlJc w:val="left"/>
+      <w:pPr>
+        <w:ind w:left="6540" w:hanging="360"/>
+      </w:pPr>
+      <w:rPr>
+        <w:rFonts w:ascii="Wingdings" w:hAnsi="Wingdings" w:hint="default"/>
+      </w:rPr>
+    </w:lvl>
+  </w:abstractNum>
+  <w:abstractNum w:abstractNumId="4" w15:restartNumberingAfterBreak="0">
+    <w:nsid w:val="1EB129E5"/>
+    <w:multiLevelType w:val="hybridMultilevel"/>
+    <w:tmpl w:val="E10E8736"/>
     <w:lvl w:ilvl="0" w:tplc="BD7CF480">
       <w:numFmt w:val="bullet"/>
       <w:lvlText w:val="-"/>
@@ -6768,17 +7605,17 @@
       </w:rPr>
     </w:lvl>
   </w:abstractNum>
-  <w:abstractNum w:abstractNumId="2">
-    <w:nsid w:val="0F1B2A2B"/>
+  <w:abstractNum w:abstractNumId="5" w15:restartNumberingAfterBreak="0">
+    <w:nsid w:val="33587C2F"/>
     <w:multiLevelType w:val="hybridMultilevel"/>
-    <w:tmpl w:val="CD20EE5E"/>
+    <w:tmpl w:val="ED14D5DE"/>
     <w:lvl w:ilvl="0" w:tplc="04090001">
       <w:start w:val="1"/>
       <w:numFmt w:val="bullet"/>
       <w:lvlText w:val=""/>
       <w:lvlJc w:val="left"/>
       <w:pPr>
-        <w:ind w:left="720" w:hanging="360"/>
+        <w:ind w:left="780" w:hanging="360"/>
       </w:pPr>
       <w:rPr>
         <w:rFonts w:ascii="Symbol" w:hAnsi="Symbol" w:hint="default"/>
@@ -6790,7 +7627,7 @@
       <w:lvlText w:val="o"/>
       <w:lvlJc w:val="left"/>
       <w:pPr>
-        <w:ind w:left="1440" w:hanging="360"/>
+        <w:ind w:left="1500" w:hanging="360"/>
       </w:pPr>
       <w:rPr>
         <w:rFonts w:ascii="Courier New" w:hAnsi="Courier New" w:cs="Courier New" w:hint="default"/>
@@ -6802,7 +7639,7 @@
       <w:lvlText w:val=""/>
       <w:lvlJc w:val="left"/>
       <w:pPr>
-        <w:ind w:left="2160" w:hanging="360"/>
+        <w:ind w:left="2220" w:hanging="360"/>
       </w:pPr>
       <w:rPr>
         <w:rFonts w:ascii="Wingdings" w:hAnsi="Wingdings" w:hint="default"/>
@@ -6814,7 +7651,7 @@
       <w:lvlText w:val=""/>
       <w:lvlJc w:val="left"/>
       <w:pPr>
-        <w:ind w:left="2880" w:hanging="360"/>
+        <w:ind w:left="2940" w:hanging="360"/>
       </w:pPr>
       <w:rPr>
         <w:rFonts w:ascii="Symbol" w:hAnsi="Symbol" w:hint="default"/>
@@ -6826,7 +7663,7 @@
       <w:lvlText w:val="o"/>
       <w:lvlJc w:val="left"/>
       <w:pPr>
-        <w:ind w:left="3600" w:hanging="360"/>
+        <w:ind w:left="3660" w:hanging="360"/>
       </w:pPr>
       <w:rPr>
         <w:rFonts w:ascii="Courier New" w:hAnsi="Courier New" w:cs="Courier New" w:hint="default"/>
@@ -6838,7 +7675,7 @@
       <w:lvlText w:val=""/>
       <w:lvlJc w:val="left"/>
       <w:pPr>
-        <w:ind w:left="4320" w:hanging="360"/>
+        <w:ind w:left="4380" w:hanging="360"/>
       </w:pPr>
       <w:rPr>
         <w:rFonts w:ascii="Wingdings" w:hAnsi="Wingdings" w:hint="default"/>
@@ -6850,7 +7687,7 @@
       <w:lvlText w:val=""/>
       <w:lvlJc w:val="left"/>
       <w:pPr>
-        <w:ind w:left="5040" w:hanging="360"/>
+        <w:ind w:left="5100" w:hanging="360"/>
       </w:pPr>
       <w:rPr>
         <w:rFonts w:ascii="Symbol" w:hAnsi="Symbol" w:hint="default"/>
@@ -6862,7 +7699,7 @@
       <w:lvlText w:val="o"/>
       <w:lvlJc w:val="left"/>
       <w:pPr>
-        <w:ind w:left="5760" w:hanging="360"/>
+        <w:ind w:left="5820" w:hanging="360"/>
       </w:pPr>
       <w:rPr>
         <w:rFonts w:ascii="Courier New" w:hAnsi="Courier New" w:cs="Courier New" w:hint="default"/>
@@ -6874,24 +7711,24 @@
       <w:lvlText w:val=""/>
       <w:lvlJc w:val="left"/>
       <w:pPr>
-        <w:ind w:left="6480" w:hanging="360"/>
+        <w:ind w:left="6540" w:hanging="360"/>
       </w:pPr>
       <w:rPr>
         <w:rFonts w:ascii="Wingdings" w:hAnsi="Wingdings" w:hint="default"/>
       </w:rPr>
     </w:lvl>
   </w:abstractNum>
-  <w:abstractNum w:abstractNumId="3">
-    <w:nsid w:val="16D1754F"/>
+  <w:abstractNum w:abstractNumId="6" w15:restartNumberingAfterBreak="0">
+    <w:nsid w:val="33B31D29"/>
     <w:multiLevelType w:val="hybridMultilevel"/>
-    <w:tmpl w:val="B3149AD2"/>
+    <w:tmpl w:val="D2C08FF2"/>
     <w:lvl w:ilvl="0" w:tplc="04090001">
       <w:start w:val="1"/>
       <w:numFmt w:val="bullet"/>
       <w:lvlText w:val=""/>
       <w:lvlJc w:val="left"/>
       <w:pPr>
-        <w:ind w:left="780" w:hanging="360"/>
+        <w:ind w:left="720" w:hanging="360"/>
       </w:pPr>
       <w:rPr>
         <w:rFonts w:ascii="Symbol" w:hAnsi="Symbol" w:hint="default"/>
@@ -6903,7 +7740,7 @@
       <w:lvlText w:val="o"/>
       <w:lvlJc w:val="left"/>
       <w:pPr>
-        <w:ind w:left="1500" w:hanging="360"/>
+        <w:ind w:left="1440" w:hanging="360"/>
       </w:pPr>
       <w:rPr>
         <w:rFonts w:ascii="Courier New" w:hAnsi="Courier New" w:cs="Courier New" w:hint="default"/>
@@ -6915,7 +7752,7 @@
       <w:lvlText w:val=""/>
       <w:lvlJc w:val="left"/>
       <w:pPr>
-        <w:ind w:left="2220" w:hanging="360"/>
+        <w:ind w:left="2160" w:hanging="360"/>
       </w:pPr>
       <w:rPr>
         <w:rFonts w:ascii="Wingdings" w:hAnsi="Wingdings" w:hint="default"/>
@@ -6927,7 +7764,7 @@
       <w:lvlText w:val=""/>
       <w:lvlJc w:val="left"/>
       <w:pPr>
-        <w:ind w:left="2940" w:hanging="360"/>
+        <w:ind w:left="2880" w:hanging="360"/>
       </w:pPr>
       <w:rPr>
         <w:rFonts w:ascii="Symbol" w:hAnsi="Symbol" w:hint="default"/>
@@ -6939,7 +7776,7 @@
       <w:lvlText w:val="o"/>
       <w:lvlJc w:val="left"/>
       <w:pPr>
-        <w:ind w:left="3660" w:hanging="360"/>
+        <w:ind w:left="3600" w:hanging="360"/>
       </w:pPr>
       <w:rPr>
         <w:rFonts w:ascii="Courier New" w:hAnsi="Courier New" w:cs="Courier New" w:hint="default"/>
@@ -6951,7 +7788,7 @@
       <w:lvlText w:val=""/>
       <w:lvlJc w:val="left"/>
       <w:pPr>
-        <w:ind w:left="4380" w:hanging="360"/>
+        <w:ind w:left="4320" w:hanging="360"/>
       </w:pPr>
       <w:rPr>
         <w:rFonts w:ascii="Wingdings" w:hAnsi="Wingdings" w:hint="default"/>
@@ -6963,7 +7800,7 @@
       <w:lvlText w:val=""/>
       <w:lvlJc w:val="left"/>
       <w:pPr>
-        <w:ind w:left="5100" w:hanging="360"/>
+        <w:ind w:left="5040" w:hanging="360"/>
       </w:pPr>
       <w:rPr>
         <w:rFonts w:ascii="Symbol" w:hAnsi="Symbol" w:hint="default"/>
@@ -6975,7 +7812,7 @@
       <w:lvlText w:val="o"/>
       <w:lvlJc w:val="left"/>
       <w:pPr>
-        <w:ind w:left="5820" w:hanging="360"/>
+        <w:ind w:left="5760" w:hanging="360"/>
       </w:pPr>
       <w:rPr>
         <w:rFonts w:ascii="Courier New" w:hAnsi="Courier New" w:cs="Courier New" w:hint="default"/>
@@ -6987,26 +7824,27 @@
       <w:lvlText w:val=""/>
       <w:lvlJc w:val="left"/>
       <w:pPr>
-        <w:ind w:left="6540" w:hanging="360"/>
+        <w:ind w:left="6480" w:hanging="360"/>
       </w:pPr>
       <w:rPr>
         <w:rFonts w:ascii="Wingdings" w:hAnsi="Wingdings" w:hint="default"/>
       </w:rPr>
     </w:lvl>
   </w:abstractNum>
-  <w:abstractNum w:abstractNumId="4">
-    <w:nsid w:val="1EB129E5"/>
+  <w:abstractNum w:abstractNumId="7" w15:restartNumberingAfterBreak="0">
+    <w:nsid w:val="36CE3BB8"/>
     <w:multiLevelType w:val="hybridMultilevel"/>
-    <w:tmpl w:val="E10E8736"/>
-    <w:lvl w:ilvl="0" w:tplc="BD7CF480">
+    <w:tmpl w:val="63D0AE00"/>
+    <w:lvl w:ilvl="0" w:tplc="04090001">
+      <w:start w:val="1"/>
       <w:numFmt w:val="bullet"/>
-      <w:lvlText w:val="-"/>
+      <w:lvlText w:val=""/>
       <w:lvlJc w:val="left"/>
       <w:pPr>
-        <w:ind w:left="420" w:hanging="360"/>
+        <w:ind w:left="780" w:hanging="360"/>
       </w:pPr>
       <w:rPr>
-        <w:rFonts w:ascii="Cambria" w:eastAsiaTheme="minorHAnsi" w:hAnsi="Cambria" w:cstheme="minorBidi" w:hint="default"/>
+        <w:rFonts w:ascii="Symbol" w:hAnsi="Symbol" w:hint="default"/>
       </w:rPr>
     </w:lvl>
     <w:lvl w:ilvl="1" w:tplc="04090003" w:tentative="1">
@@ -7015,7 +7853,7 @@
       <w:lvlText w:val="o"/>
       <w:lvlJc w:val="left"/>
       <w:pPr>
-        <w:ind w:left="1440" w:hanging="360"/>
+        <w:ind w:left="1500" w:hanging="360"/>
       </w:pPr>
       <w:rPr>
         <w:rFonts w:ascii="Courier New" w:hAnsi="Courier New" w:cs="Courier New" w:hint="default"/>
@@ -7027,7 +7865,7 @@
       <w:lvlText w:val=""/>
       <w:lvlJc w:val="left"/>
       <w:pPr>
-        <w:ind w:left="2160" w:hanging="360"/>
+        <w:ind w:left="2220" w:hanging="360"/>
       </w:pPr>
       <w:rPr>
         <w:rFonts w:ascii="Wingdings" w:hAnsi="Wingdings" w:hint="default"/>
@@ -7039,7 +7877,7 @@
       <w:lvlText w:val=""/>
       <w:lvlJc w:val="left"/>
       <w:pPr>
-        <w:ind w:left="2880" w:hanging="360"/>
+        <w:ind w:left="2940" w:hanging="360"/>
       </w:pPr>
       <w:rPr>
         <w:rFonts w:ascii="Symbol" w:hAnsi="Symbol" w:hint="default"/>
@@ -7051,7 +7889,7 @@
       <w:lvlText w:val="o"/>
       <w:lvlJc w:val="left"/>
       <w:pPr>
-        <w:ind w:left="3600" w:hanging="360"/>
+        <w:ind w:left="3660" w:hanging="360"/>
       </w:pPr>
       <w:rPr>
         <w:rFonts w:ascii="Courier New" w:hAnsi="Courier New" w:cs="Courier New" w:hint="default"/>
@@ -7063,7 +7901,7 @@
       <w:lvlText w:val=""/>
       <w:lvlJc w:val="left"/>
       <w:pPr>
-        <w:ind w:left="4320" w:hanging="360"/>
+        <w:ind w:left="4380" w:hanging="360"/>
       </w:pPr>
       <w:rPr>
         <w:rFonts w:ascii="Wingdings" w:hAnsi="Wingdings" w:hint="default"/>
@@ -7075,7 +7913,7 @@
       <w:lvlText w:val=""/>
       <w:lvlJc w:val="left"/>
       <w:pPr>
-        <w:ind w:left="5040" w:hanging="360"/>
+        <w:ind w:left="5100" w:hanging="360"/>
       </w:pPr>
       <w:rPr>
         <w:rFonts w:ascii="Symbol" w:hAnsi="Symbol" w:hint="default"/>
@@ -7087,7 +7925,7 @@
       <w:lvlText w:val="o"/>
       <w:lvlJc w:val="left"/>
       <w:pPr>
-        <w:ind w:left="5760" w:hanging="360"/>
+        <w:ind w:left="5820" w:hanging="360"/>
       </w:pPr>
       <w:rPr>
         <w:rFonts w:ascii="Courier New" w:hAnsi="Courier New" w:cs="Courier New" w:hint="default"/>
@@ -7099,353 +7937,14 @@
       <w:lvlText w:val=""/>
       <w:lvlJc w:val="left"/>
       <w:pPr>
-        <w:ind w:left="6480" w:hanging="360"/>
+        <w:ind w:left="6540" w:hanging="360"/>
       </w:pPr>
       <w:rPr>
         <w:rFonts w:ascii="Wingdings" w:hAnsi="Wingdings" w:hint="default"/>
       </w:rPr>
     </w:lvl>
   </w:abstractNum>
-  <w:abstractNum w:abstractNumId="5">
-    <w:nsid w:val="33587C2F"/>
-    <w:multiLevelType w:val="hybridMultilevel"/>
-    <w:tmpl w:val="ED14D5DE"/>
-    <w:lvl w:ilvl="0" w:tplc="04090001">
-      <w:start w:val="1"/>
-      <w:numFmt w:val="bullet"/>
-      <w:lvlText w:val=""/>
-      <w:lvlJc w:val="left"/>
-      <w:pPr>
-        <w:ind w:left="780" w:hanging="360"/>
-      </w:pPr>
-      <w:rPr>
-        <w:rFonts w:ascii="Symbol" w:hAnsi="Symbol" w:hint="default"/>
-      </w:rPr>
-    </w:lvl>
-    <w:lvl w:ilvl="1" w:tplc="04090003" w:tentative="1">
-      <w:start w:val="1"/>
-      <w:numFmt w:val="bullet"/>
-      <w:lvlText w:val="o"/>
-      <w:lvlJc w:val="left"/>
-      <w:pPr>
-        <w:ind w:left="1500" w:hanging="360"/>
-      </w:pPr>
-      <w:rPr>
-        <w:rFonts w:ascii="Courier New" w:hAnsi="Courier New" w:cs="Courier New" w:hint="default"/>
-      </w:rPr>
-    </w:lvl>
-    <w:lvl w:ilvl="2" w:tplc="04090005" w:tentative="1">
-      <w:start w:val="1"/>
-      <w:numFmt w:val="bullet"/>
-      <w:lvlText w:val=""/>
-      <w:lvlJc w:val="left"/>
-      <w:pPr>
-        <w:ind w:left="2220" w:hanging="360"/>
-      </w:pPr>
-      <w:rPr>
-        <w:rFonts w:ascii="Wingdings" w:hAnsi="Wingdings" w:hint="default"/>
-      </w:rPr>
-    </w:lvl>
-    <w:lvl w:ilvl="3" w:tplc="04090001" w:tentative="1">
-      <w:start w:val="1"/>
-      <w:numFmt w:val="bullet"/>
-      <w:lvlText w:val=""/>
-      <w:lvlJc w:val="left"/>
-      <w:pPr>
-        <w:ind w:left="2940" w:hanging="360"/>
-      </w:pPr>
-      <w:rPr>
-        <w:rFonts w:ascii="Symbol" w:hAnsi="Symbol" w:hint="default"/>
-      </w:rPr>
-    </w:lvl>
-    <w:lvl w:ilvl="4" w:tplc="04090003" w:tentative="1">
-      <w:start w:val="1"/>
-      <w:numFmt w:val="bullet"/>
-      <w:lvlText w:val="o"/>
-      <w:lvlJc w:val="left"/>
-      <w:pPr>
-        <w:ind w:left="3660" w:hanging="360"/>
-      </w:pPr>
-      <w:rPr>
-        <w:rFonts w:ascii="Courier New" w:hAnsi="Courier New" w:cs="Courier New" w:hint="default"/>
-      </w:rPr>
-    </w:lvl>
-    <w:lvl w:ilvl="5" w:tplc="04090005" w:tentative="1">
-      <w:start w:val="1"/>
-      <w:numFmt w:val="bullet"/>
-      <w:lvlText w:val=""/>
-      <w:lvlJc w:val="left"/>
-      <w:pPr>
-        <w:ind w:left="4380" w:hanging="360"/>
-      </w:pPr>
-      <w:rPr>
-        <w:rFonts w:ascii="Wingdings" w:hAnsi="Wingdings" w:hint="default"/>
-      </w:rPr>
-    </w:lvl>
-    <w:lvl w:ilvl="6" w:tplc="04090001" w:tentative="1">
-      <w:start w:val="1"/>
-      <w:numFmt w:val="bullet"/>
-      <w:lvlText w:val=""/>
-      <w:lvlJc w:val="left"/>
-      <w:pPr>
-        <w:ind w:left="5100" w:hanging="360"/>
-      </w:pPr>
-      <w:rPr>
-        <w:rFonts w:ascii="Symbol" w:hAnsi="Symbol" w:hint="default"/>
-      </w:rPr>
-    </w:lvl>
-    <w:lvl w:ilvl="7" w:tplc="04090003" w:tentative="1">
-      <w:start w:val="1"/>
-      <w:numFmt w:val="bullet"/>
-      <w:lvlText w:val="o"/>
-      <w:lvlJc w:val="left"/>
-      <w:pPr>
-        <w:ind w:left="5820" w:hanging="360"/>
-      </w:pPr>
-      <w:rPr>
-        <w:rFonts w:ascii="Courier New" w:hAnsi="Courier New" w:cs="Courier New" w:hint="default"/>
-      </w:rPr>
-    </w:lvl>
-    <w:lvl w:ilvl="8" w:tplc="04090005" w:tentative="1">
-      <w:start w:val="1"/>
-      <w:numFmt w:val="bullet"/>
-      <w:lvlText w:val=""/>
-      <w:lvlJc w:val="left"/>
-      <w:pPr>
-        <w:ind w:left="6540" w:hanging="360"/>
-      </w:pPr>
-      <w:rPr>
-        <w:rFonts w:ascii="Wingdings" w:hAnsi="Wingdings" w:hint="default"/>
-      </w:rPr>
-    </w:lvl>
-  </w:abstractNum>
-  <w:abstractNum w:abstractNumId="6">
-    <w:nsid w:val="33B31D29"/>
-    <w:multiLevelType w:val="hybridMultilevel"/>
-    <w:tmpl w:val="D2C08FF2"/>
-    <w:lvl w:ilvl="0" w:tplc="04090001">
-      <w:start w:val="1"/>
-      <w:numFmt w:val="bullet"/>
-      <w:lvlText w:val=""/>
-      <w:lvlJc w:val="left"/>
-      <w:pPr>
-        <w:ind w:left="720" w:hanging="360"/>
-      </w:pPr>
-      <w:rPr>
-        <w:rFonts w:ascii="Symbol" w:hAnsi="Symbol" w:hint="default"/>
-      </w:rPr>
-    </w:lvl>
-    <w:lvl w:ilvl="1" w:tplc="04090003" w:tentative="1">
-      <w:start w:val="1"/>
-      <w:numFmt w:val="bullet"/>
-      <w:lvlText w:val="o"/>
-      <w:lvlJc w:val="left"/>
-      <w:pPr>
-        <w:ind w:left="1440" w:hanging="360"/>
-      </w:pPr>
-      <w:rPr>
-        <w:rFonts w:ascii="Courier New" w:hAnsi="Courier New" w:cs="Courier New" w:hint="default"/>
-      </w:rPr>
-    </w:lvl>
-    <w:lvl w:ilvl="2" w:tplc="04090005" w:tentative="1">
-      <w:start w:val="1"/>
-      <w:numFmt w:val="bullet"/>
-      <w:lvlText w:val=""/>
-      <w:lvlJc w:val="left"/>
-      <w:pPr>
-        <w:ind w:left="2160" w:hanging="360"/>
-      </w:pPr>
-      <w:rPr>
-        <w:rFonts w:ascii="Wingdings" w:hAnsi="Wingdings" w:hint="default"/>
-      </w:rPr>
-    </w:lvl>
-    <w:lvl w:ilvl="3" w:tplc="04090001" w:tentative="1">
-      <w:start w:val="1"/>
-      <w:numFmt w:val="bullet"/>
-      <w:lvlText w:val=""/>
-      <w:lvlJc w:val="left"/>
-      <w:pPr>
-        <w:ind w:left="2880" w:hanging="360"/>
-      </w:pPr>
-      <w:rPr>
-        <w:rFonts w:ascii="Symbol" w:hAnsi="Symbol" w:hint="default"/>
-      </w:rPr>
-    </w:lvl>
-    <w:lvl w:ilvl="4" w:tplc="04090003" w:tentative="1">
-      <w:start w:val="1"/>
-      <w:numFmt w:val="bullet"/>
-      <w:lvlText w:val="o"/>
-      <w:lvlJc w:val="left"/>
-      <w:pPr>
-        <w:ind w:left="3600" w:hanging="360"/>
-      </w:pPr>
-      <w:rPr>
-        <w:rFonts w:ascii="Courier New" w:hAnsi="Courier New" w:cs="Courier New" w:hint="default"/>
-      </w:rPr>
-    </w:lvl>
-    <w:lvl w:ilvl="5" w:tplc="04090005" w:tentative="1">
-      <w:start w:val="1"/>
-      <w:numFmt w:val="bullet"/>
-      <w:lvlText w:val=""/>
-      <w:lvlJc w:val="left"/>
-      <w:pPr>
-        <w:ind w:left="4320" w:hanging="360"/>
-      </w:pPr>
-      <w:rPr>
-        <w:rFonts w:ascii="Wingdings" w:hAnsi="Wingdings" w:hint="default"/>
-      </w:rPr>
-    </w:lvl>
-    <w:lvl w:ilvl="6" w:tplc="04090001" w:tentative="1">
-      <w:start w:val="1"/>
-      <w:numFmt w:val="bullet"/>
-      <w:lvlText w:val=""/>
-      <w:lvlJc w:val="left"/>
-      <w:pPr>
-        <w:ind w:left="5040" w:hanging="360"/>
-      </w:pPr>
-      <w:rPr>
-        <w:rFonts w:ascii="Symbol" w:hAnsi="Symbol" w:hint="default"/>
-      </w:rPr>
-    </w:lvl>
-    <w:lvl w:ilvl="7" w:tplc="04090003" w:tentative="1">
-      <w:start w:val="1"/>
-      <w:numFmt w:val="bullet"/>
-      <w:lvlText w:val="o"/>
-      <w:lvlJc w:val="left"/>
-      <w:pPr>
-        <w:ind w:left="5760" w:hanging="360"/>
-      </w:pPr>
-      <w:rPr>
-        <w:rFonts w:ascii="Courier New" w:hAnsi="Courier New" w:cs="Courier New" w:hint="default"/>
-      </w:rPr>
-    </w:lvl>
-    <w:lvl w:ilvl="8" w:tplc="04090005" w:tentative="1">
-      <w:start w:val="1"/>
-      <w:numFmt w:val="bullet"/>
-      <w:lvlText w:val=""/>
-      <w:lvlJc w:val="left"/>
-      <w:pPr>
-        <w:ind w:left="6480" w:hanging="360"/>
-      </w:pPr>
-      <w:rPr>
-        <w:rFonts w:ascii="Wingdings" w:hAnsi="Wingdings" w:hint="default"/>
-      </w:rPr>
-    </w:lvl>
-  </w:abstractNum>
-  <w:abstractNum w:abstractNumId="7">
-    <w:nsid w:val="36CE3BB8"/>
-    <w:multiLevelType w:val="hybridMultilevel"/>
-    <w:tmpl w:val="63D0AE00"/>
-    <w:lvl w:ilvl="0" w:tplc="04090001">
-      <w:start w:val="1"/>
-      <w:numFmt w:val="bullet"/>
-      <w:lvlText w:val=""/>
-      <w:lvlJc w:val="left"/>
-      <w:pPr>
-        <w:ind w:left="780" w:hanging="360"/>
-      </w:pPr>
-      <w:rPr>
-        <w:rFonts w:ascii="Symbol" w:hAnsi="Symbol" w:hint="default"/>
-      </w:rPr>
-    </w:lvl>
-    <w:lvl w:ilvl="1" w:tplc="04090003" w:tentative="1">
-      <w:start w:val="1"/>
-      <w:numFmt w:val="bullet"/>
-      <w:lvlText w:val="o"/>
-      <w:lvlJc w:val="left"/>
-      <w:pPr>
-        <w:ind w:left="1500" w:hanging="360"/>
-      </w:pPr>
-      <w:rPr>
-        <w:rFonts w:ascii="Courier New" w:hAnsi="Courier New" w:cs="Courier New" w:hint="default"/>
-      </w:rPr>
-    </w:lvl>
-    <w:lvl w:ilvl="2" w:tplc="04090005" w:tentative="1">
-      <w:start w:val="1"/>
-      <w:numFmt w:val="bullet"/>
-      <w:lvlText w:val=""/>
-      <w:lvlJc w:val="left"/>
-      <w:pPr>
-        <w:ind w:left="2220" w:hanging="360"/>
-      </w:pPr>
-      <w:rPr>
-        <w:rFonts w:ascii="Wingdings" w:hAnsi="Wingdings" w:hint="default"/>
-      </w:rPr>
-    </w:lvl>
-    <w:lvl w:ilvl="3" w:tplc="04090001" w:tentative="1">
-      <w:start w:val="1"/>
-      <w:numFmt w:val="bullet"/>
-      <w:lvlText w:val=""/>
-      <w:lvlJc w:val="left"/>
-      <w:pPr>
-        <w:ind w:left="2940" w:hanging="360"/>
-      </w:pPr>
-      <w:rPr>
-        <w:rFonts w:ascii="Symbol" w:hAnsi="Symbol" w:hint="default"/>
-      </w:rPr>
-    </w:lvl>
-    <w:lvl w:ilvl="4" w:tplc="04090003" w:tentative="1">
-      <w:start w:val="1"/>
-      <w:numFmt w:val="bullet"/>
-      <w:lvlText w:val="o"/>
-      <w:lvlJc w:val="left"/>
-      <w:pPr>
-        <w:ind w:left="3660" w:hanging="360"/>
-      </w:pPr>
-      <w:rPr>
-        <w:rFonts w:ascii="Courier New" w:hAnsi="Courier New" w:cs="Courier New" w:hint="default"/>
-      </w:rPr>
-    </w:lvl>
-    <w:lvl w:ilvl="5" w:tplc="04090005" w:tentative="1">
-      <w:start w:val="1"/>
-      <w:numFmt w:val="bullet"/>
-      <w:lvlText w:val=""/>
-      <w:lvlJc w:val="left"/>
-      <w:pPr>
-        <w:ind w:left="4380" w:hanging="360"/>
-      </w:pPr>
-      <w:rPr>
-        <w:rFonts w:ascii="Wingdings" w:hAnsi="Wingdings" w:hint="default"/>
-      </w:rPr>
-    </w:lvl>
-    <w:lvl w:ilvl="6" w:tplc="04090001" w:tentative="1">
-      <w:start w:val="1"/>
-      <w:numFmt w:val="bullet"/>
-      <w:lvlText w:val=""/>
-      <w:lvlJc w:val="left"/>
-      <w:pPr>
-        <w:ind w:left="5100" w:hanging="360"/>
-      </w:pPr>
-      <w:rPr>
-        <w:rFonts w:ascii="Symbol" w:hAnsi="Symbol" w:hint="default"/>
-      </w:rPr>
-    </w:lvl>
-    <w:lvl w:ilvl="7" w:tplc="04090003" w:tentative="1">
-      <w:start w:val="1"/>
-      <w:numFmt w:val="bullet"/>
-      <w:lvlText w:val="o"/>
-      <w:lvlJc w:val="left"/>
-      <w:pPr>
-        <w:ind w:left="5820" w:hanging="360"/>
-      </w:pPr>
-      <w:rPr>
-        <w:rFonts w:ascii="Courier New" w:hAnsi="Courier New" w:cs="Courier New" w:hint="default"/>
-      </w:rPr>
-    </w:lvl>
-    <w:lvl w:ilvl="8" w:tplc="04090005" w:tentative="1">
-      <w:start w:val="1"/>
-      <w:numFmt w:val="bullet"/>
-      <w:lvlText w:val=""/>
-      <w:lvlJc w:val="left"/>
-      <w:pPr>
-        <w:ind w:left="6540" w:hanging="360"/>
-      </w:pPr>
-      <w:rPr>
-        <w:rFonts w:ascii="Wingdings" w:hAnsi="Wingdings" w:hint="default"/>
-      </w:rPr>
-    </w:lvl>
-  </w:abstractNum>
-  <w:abstractNum w:abstractNumId="8">
+  <w:abstractNum w:abstractNumId="8" w15:restartNumberingAfterBreak="0">
     <w:nsid w:val="53CC160B"/>
     <w:multiLevelType w:val="multilevel"/>
     <w:tmpl w:val="9488CEA2"/>
@@ -7544,7 +8043,7 @@
       <w:lvlJc w:val="left"/>
     </w:lvl>
   </w:abstractNum>
-  <w:abstractNum w:abstractNumId="9">
+  <w:abstractNum w:abstractNumId="9" w15:restartNumberingAfterBreak="0">
     <w:nsid w:val="60F139F0"/>
     <w:multiLevelType w:val="hybridMultilevel"/>
     <w:tmpl w:val="779277B0"/>
@@ -7850,7 +8349,7 @@
 </file>
 
 <file path=word/styles.xml><?xml version="1.0" encoding="utf-8"?>
-<w:styles xmlns:mc="http://schemas.openxmlformats.org/markup-compatibility/2006" xmlns:r="http://schemas.openxmlformats.org/officeDocument/2006/relationships" xmlns:w="http://schemas.openxmlformats.org/wordprocessingml/2006/main" xmlns:w14="http://schemas.microsoft.com/office/word/2010/wordml" xmlns:w15="http://schemas.microsoft.com/office/word/2012/wordml" mc:Ignorable="w14 w15">
+<w:styles xmlns:mc="http://schemas.openxmlformats.org/markup-compatibility/2006" xmlns:r="http://schemas.openxmlformats.org/officeDocument/2006/relationships" xmlns:w="http://schemas.openxmlformats.org/wordprocessingml/2006/main" xmlns:w14="http://schemas.microsoft.com/office/word/2010/wordml" xmlns:w15="http://schemas.microsoft.com/office/word/2012/wordml" xmlns:w16se="http://schemas.microsoft.com/office/word/2015/wordml/symex" mc:Ignorable="w14 w15 w16se">
   <w:docDefaults>
     <w:rPrDefault>
       <w:rPr>
@@ -7866,7 +8365,7 @@
       </w:pPr>
     </w:pPrDefault>
   </w:docDefaults>
-  <w:latentStyles w:defLockedState="0" w:defUIPriority="0" w:defSemiHidden="0" w:defUnhideWhenUsed="0" w:defQFormat="0" w:count="380">
+  <w:latentStyles w:defLockedState="0" w:defUIPriority="0" w:defSemiHidden="0" w:defUnhideWhenUsed="0" w:defQFormat="0" w:count="372">
     <w:lsdException w:name="heading 9" w:semiHidden="1" w:unhideWhenUsed="1"/>
     <w:lsdException w:name="index 6" w:semiHidden="1" w:unhideWhenUsed="1"/>
     <w:lsdException w:name="index 7" w:semiHidden="1" w:unhideWhenUsed="1"/>
@@ -8992,7 +9491,7 @@
 </file>
 
 <file path=customXml/itemProps1.xml><?xml version="1.0" encoding="utf-8"?>
-<ds:datastoreItem xmlns:ds="http://schemas.openxmlformats.org/officeDocument/2006/customXml" ds:itemID="{E372B9FF-F72B-4E4E-8157-9BF47308998F}">
+<ds:datastoreItem xmlns:ds="http://schemas.openxmlformats.org/officeDocument/2006/customXml" ds:itemID="{497A0899-E42B-4FC1-9267-D0CBC2AF2F36}">
   <ds:schemaRefs>
     <ds:schemaRef ds:uri="http://schemas.openxmlformats.org/officeDocument/2006/bibliography"/>
   </ds:schemaRefs>

</xml_diff>

<commit_message>
Added Meeting Notes to sprint doc
</commit_message>
<xml_diff>
--- a/Documentation/Sprint 3 Master.docx
+++ b/Documentation/Sprint 3 Master.docx
@@ -6201,7 +6201,13 @@
       </w:pPr>
       <w:r>
         <w:lastRenderedPageBreak/>
-        <w:t>Due to limited use cases, and limitations of the Google API, there is no longer a dedicated administrative user. Instead, all logged in data scientists have full read/write access.</w:t>
+        <w:t>Due to limited use cases, and limitations of the</w:t>
+      </w:r>
+      <w:r>
+        <w:t xml:space="preserve"> Google API, there is not </w:t>
+      </w:r>
+      <w:r>
+        <w:t>a dedicated administrative user. Instead, all logged in data scientists have full read/write access.</w:t>
       </w:r>
     </w:p>
     <w:p>
@@ -6302,11 +6308,6 @@
     </w:p>
     <w:p>
       <w:pPr>
-        <w:pStyle w:val="Compact"/>
-      </w:pPr>
-    </w:p>
-    <w:p>
-      <w:pPr>
         <w:pStyle w:val="Heading1"/>
       </w:pPr>
       <w:r>
@@ -6442,12 +6443,12 @@
     </w:p>
     <w:p>
       <w:r>
+        <w:t xml:space="preserve">  - Compiled All Sprint Documentation files</w:t>
+      </w:r>
+    </w:p>
+    <w:p>
+      <w:r>
         <w:lastRenderedPageBreak/>
-        <w:t xml:space="preserve">  - Compiled All Sprint Documentation files</w:t>
-      </w:r>
-    </w:p>
-    <w:p>
-      <w:r>
         <w:t>- Initial UI Implementation</w:t>
       </w:r>
     </w:p>
@@ -6751,7 +6752,10 @@
         <w:pStyle w:val="Heading2"/>
       </w:pPr>
       <w:r>
-        <w:t>User Accounts Update</w:t>
+        <w:t>Remaining Tasks</w:t>
+      </w:r>
+      <w:r>
+        <w:t xml:space="preserve"> for Sprint 4</w:t>
       </w:r>
     </w:p>
     <w:p>
@@ -6763,7 +6767,7 @@
         </w:numPr>
       </w:pPr>
       <w:r>
-        <w:t>This page implements all logged-in users as the same type of user with full read/write access.</w:t>
+        <w:t>Convert remaining php scripts to python.</w:t>
       </w:r>
     </w:p>
     <w:p>
@@ -6775,7 +6779,19 @@
         </w:numPr>
       </w:pPr>
       <w:r>
-        <w:t>This was a design choice from the beginning to incorporate the Google OAuth API</w:t>
+        <w:t>Link database queries to user interface via python business logic.</w:t>
+      </w:r>
+    </w:p>
+    <w:p>
+      <w:pPr>
+        <w:pStyle w:val="ListParagraph"/>
+        <w:numPr>
+          <w:ilvl w:val="0"/>
+          <w:numId w:val="56"/>
+        </w:numPr>
+      </w:pPr>
+      <w:r>
+        <w:t>Add styling to View/Edit manifests pages in UI.</w:t>
       </w:r>
     </w:p>
     <w:p>
@@ -6783,49 +6799,504 @@
         <w:pStyle w:val="Heading2"/>
       </w:pPr>
       <w:r>
-        <w:t>Remaining Tasks</w:t>
-      </w:r>
-      <w:r>
-        <w:t xml:space="preserve"> for Sprint 4</w:t>
-      </w:r>
-    </w:p>
-    <w:p>
-      <w:pPr>
-        <w:pStyle w:val="ListParagraph"/>
-        <w:numPr>
-          <w:ilvl w:val="0"/>
-          <w:numId w:val="56"/>
-        </w:numPr>
-      </w:pPr>
-      <w:r>
-        <w:t>Convert remaining php scripts to python.</w:t>
-      </w:r>
-    </w:p>
-    <w:p>
-      <w:pPr>
-        <w:pStyle w:val="ListParagraph"/>
-        <w:numPr>
-          <w:ilvl w:val="0"/>
-          <w:numId w:val="56"/>
-        </w:numPr>
-      </w:pPr>
-      <w:r>
-        <w:t>Link database queries to user interface via python business logic.</w:t>
-      </w:r>
-    </w:p>
-    <w:p>
-      <w:pPr>
-        <w:pStyle w:val="ListParagraph"/>
-        <w:numPr>
-          <w:ilvl w:val="0"/>
-          <w:numId w:val="56"/>
-        </w:numPr>
-      </w:pPr>
-      <w:r>
-        <w:t>Add styling to View/Edit manifests pages in UI.</w:t>
+        <w:t xml:space="preserve">Sprint </w:t>
+      </w:r>
+      <w:r>
+        <w:t>Meeting Notes</w:t>
+      </w:r>
+    </w:p>
+    <w:p>
+      <w:pPr>
+        <w:pStyle w:val="Heading3"/>
+      </w:pPr>
+      <w:r>
+        <w:t>11-15-2016</w:t>
+      </w:r>
+    </w:p>
+    <w:p>
+      <w:r>
+        <w:t>Members Present:</w:t>
+      </w:r>
+    </w:p>
+    <w:p>
+      <w:r>
+        <w:tab/>
+        <w:t>-Pramod</w:t>
+      </w:r>
+    </w:p>
+    <w:p>
+      <w:r>
+        <w:tab/>
+        <w:t>-Justin</w:t>
+      </w:r>
+    </w:p>
+    <w:p>
+      <w:r>
+        <w:tab/>
+        <w:t>-Brad</w:t>
+      </w:r>
+    </w:p>
+    <w:p>
+      <w:r>
+        <w:tab/>
+        <w:t>-Holt</w:t>
+      </w:r>
+    </w:p>
+    <w:p>
+      <w:r>
+        <w:tab/>
+        <w:t>-Ali</w:t>
+      </w:r>
+    </w:p>
+    <w:p>
+      <w:r>
+        <w:tab/>
+        <w:t>-Bo</w:t>
+      </w:r>
+    </w:p>
+    <w:p>
+      <w:r>
+        <w:t>Task List:</w:t>
+      </w:r>
+    </w:p>
+    <w:p>
+      <w:r>
+        <w:tab/>
+        <w:t>-Ali:</w:t>
+      </w:r>
+    </w:p>
+    <w:p>
+      <w:r>
+        <w:tab/>
+      </w:r>
+      <w:r>
+        <w:tab/>
+        <w:t xml:space="preserve">-Convert </w:t>
+      </w:r>
+      <w:r>
+        <w:t>UI logic</w:t>
+      </w:r>
+      <w:r>
+        <w:t xml:space="preserve"> to python applications using flask</w:t>
+      </w:r>
+    </w:p>
+    <w:p>
+      <w:r>
+        <w:tab/>
+      </w:r>
+      <w:r>
+        <w:tab/>
+      </w:r>
+      <w:r>
+        <w:tab/>
+        <w:t>-browse.php</w:t>
+      </w:r>
+    </w:p>
+    <w:p>
+      <w:r>
+        <w:tab/>
+      </w:r>
+      <w:r>
+        <w:tab/>
+      </w:r>
+      <w:r>
+        <w:tab/>
+        <w:t>-header.php</w:t>
+      </w:r>
+    </w:p>
+    <w:p>
+      <w:r>
+        <w:tab/>
+      </w:r>
+      <w:r>
+        <w:tab/>
+      </w:r>
+      <w:r>
+        <w:tab/>
+        <w:t>-footer.php</w:t>
+      </w:r>
+    </w:p>
+    <w:p>
+      <w:r>
+        <w:tab/>
+      </w:r>
+      <w:r>
+        <w:tab/>
+        <w:t>-Begin User documentation</w:t>
+      </w:r>
+    </w:p>
+    <w:p>
+      <w:r>
+        <w:lastRenderedPageBreak/>
+        <w:tab/>
+      </w:r>
+      <w:r>
+        <w:tab/>
+        <w:t>-Depl</w:t>
+      </w:r>
+      <w:r>
+        <w:t>oyment documentation (Sprint 4)</w:t>
+      </w:r>
+    </w:p>
+    <w:p>
+      <w:r>
+        <w:tab/>
+        <w:t xml:space="preserve">-Justin: </w:t>
+      </w:r>
+    </w:p>
+    <w:p>
+      <w:r>
+        <w:tab/>
+      </w:r>
+      <w:r>
+        <w:tab/>
+        <w:t>-Gridfs for file system implementation</w:t>
+      </w:r>
+    </w:p>
+    <w:p>
+      <w:r>
+        <w:tab/>
+        <w:t>-Bradley/Holt:</w:t>
+      </w:r>
+    </w:p>
+    <w:p>
+      <w:r>
+        <w:tab/>
+      </w:r>
+      <w:r>
+        <w:tab/>
+        <w:t>-Continue front end design</w:t>
+      </w:r>
+    </w:p>
+    <w:p>
+      <w:r>
+        <w:tab/>
+        <w:t>-Pramod:</w:t>
+      </w:r>
+    </w:p>
+    <w:p>
+      <w:r>
+        <w:tab/>
+      </w:r>
+      <w:r>
+        <w:tab/>
+        <w:t>-</w:t>
+      </w:r>
+      <w:r>
+        <w:t>Update</w:t>
       </w:r>
       <w:bookmarkStart w:id="49" w:name="_GoBack"/>
       <w:bookmarkEnd w:id="49"/>
+      <w:r>
+        <w:t xml:space="preserve"> documentation</w:t>
+      </w:r>
+    </w:p>
+    <w:p>
+      <w:r>
+        <w:tab/>
+        <w:t>-Holt:</w:t>
+      </w:r>
+    </w:p>
+    <w:p>
+      <w:r>
+        <w:tab/>
+      </w:r>
+      <w:r>
+        <w:tab/>
+        <w:t>-Documentation</w:t>
+      </w:r>
+      <w:r>
+        <w:t xml:space="preserve"> correction/formatting</w:t>
+      </w:r>
+    </w:p>
+    <w:p>
+      <w:r>
+        <w:t>Decisions:</w:t>
+      </w:r>
+    </w:p>
+    <w:p>
+      <w:r>
+        <w:tab/>
+        <w:t>-Convert php files to python</w:t>
+      </w:r>
+    </w:p>
+    <w:p/>
+    <w:p>
+      <w:pPr>
+        <w:pStyle w:val="Heading3"/>
+      </w:pPr>
+      <w:r>
+        <w:t>11-16-16</w:t>
+      </w:r>
+      <w:r>
+        <w:br/>
+      </w:r>
+    </w:p>
+    <w:p>
+      <w:r>
+        <w:t>Members Present:</w:t>
+      </w:r>
+    </w:p>
+    <w:p>
+      <w:pPr>
+        <w:ind w:firstLine="720"/>
+      </w:pPr>
+      <w:r>
+        <w:t>- Brad</w:t>
+      </w:r>
+    </w:p>
+    <w:p>
+      <w:r>
+        <w:tab/>
+        <w:t>- Bo</w:t>
+      </w:r>
+    </w:p>
+    <w:p>
+      <w:r>
+        <w:tab/>
+        <w:t>- Ali</w:t>
+      </w:r>
+    </w:p>
+    <w:p>
+      <w:r>
+        <w:t>Work Done:</w:t>
+      </w:r>
+    </w:p>
+    <w:p>
+      <w:r>
+        <w:tab/>
+        <w:t>- Ali began user documentation for sprint</w:t>
+      </w:r>
+    </w:p>
+    <w:p>
+      <w:r>
+        <w:tab/>
+        <w:t>- Bo is working on temporal logic for sprint 3</w:t>
+      </w:r>
+    </w:p>
+    <w:p>
+      <w:r>
+        <w:tab/>
+        <w:t>- Brad is working on the viewing/editing manife</w:t>
+      </w:r>
+      <w:r>
+        <w:t>sts</w:t>
+      </w:r>
+    </w:p>
+    <w:p>
+      <w:r>
+        <w:t>Decisions:</w:t>
+      </w:r>
+    </w:p>
+    <w:p>
+      <w:r>
+        <w:tab/>
+        <w:t>- Email Dr. Goggins for clarification on Manifest format</w:t>
+      </w:r>
+    </w:p>
+    <w:p>
+      <w:r>
+        <w:tab/>
+      </w:r>
+      <w:r>
+        <w:tab/>
+        <w:t>- Email has been sent.</w:t>
+      </w:r>
+    </w:p>
+    <w:p>
+      <w:r>
+        <w:tab/>
+      </w:r>
+      <w:r>
+        <w:tab/>
+        <w:t>- Currently waiting for response.</w:t>
+      </w:r>
+    </w:p>
+    <w:p>
+      <w:r>
+        <w:tab/>
+        <w:t>- Test whether PHP 5.4 works w/ Mongo</w:t>
+      </w:r>
+    </w:p>
+    <w:p>
+      <w:r>
+        <w:tab/>
+      </w:r>
+      <w:r>
+        <w:tab/>
+        <w:t xml:space="preserve">- Ali will do this on a </w:t>
+      </w:r>
+      <w:r>
+        <w:t>separate</w:t>
+      </w:r>
+      <w:r>
+        <w:t xml:space="preserve"> server.</w:t>
+      </w:r>
+    </w:p>
+    <w:p>
+      <w:r>
+        <w:tab/>
+      </w:r>
+      <w:r>
+        <w:tab/>
+        <w:t xml:space="preserve">- If </w:t>
+      </w:r>
+      <w:r>
+        <w:t>successful</w:t>
+      </w:r>
+      <w:r>
+        <w:t>, we will downgrade PHP to 5.4 on production server.</w:t>
+      </w:r>
+    </w:p>
+    <w:p>
+      <w:r>
+        <w:tab/>
+      </w:r>
+      <w:r>
+        <w:tab/>
+        <w:t xml:space="preserve">- If not </w:t>
+      </w:r>
+      <w:r>
+        <w:t>successful</w:t>
+      </w:r>
+      <w:r>
+        <w:t>, we will convert PHP to Python/Flask</w:t>
+      </w:r>
+    </w:p>
+    <w:p/>
+    <w:p>
+      <w:pPr>
+        <w:pStyle w:val="Heading3"/>
+      </w:pPr>
+      <w:r>
+        <w:t>11-17-16</w:t>
+      </w:r>
+    </w:p>
+    <w:p>
+      <w:r>
+        <w:t>Members Present:</w:t>
+      </w:r>
+    </w:p>
+    <w:p>
+      <w:pPr>
+        <w:ind w:left="720"/>
+      </w:pPr>
+      <w:r>
+        <w:t>- Holt</w:t>
+      </w:r>
+    </w:p>
+    <w:p>
+      <w:pPr>
+        <w:ind w:left="720"/>
+      </w:pPr>
+      <w:r>
+        <w:t>- Brad</w:t>
+      </w:r>
+    </w:p>
+    <w:p>
+      <w:pPr>
+        <w:ind w:left="720"/>
+      </w:pPr>
+      <w:r>
+        <w:t>- Justin</w:t>
+      </w:r>
+    </w:p>
+    <w:p>
+      <w:pPr>
+        <w:ind w:left="720"/>
+      </w:pPr>
+      <w:r>
+        <w:t>- Ali</w:t>
+      </w:r>
+    </w:p>
+    <w:p>
+      <w:pPr>
+        <w:ind w:left="720"/>
+      </w:pPr>
+      <w:r>
+        <w:t>- Bo</w:t>
+      </w:r>
+    </w:p>
+    <w:p>
+      <w:r>
+        <w:t>Decisions:</w:t>
+      </w:r>
+    </w:p>
+    <w:p>
+      <w:pPr>
+        <w:ind w:left="720"/>
+      </w:pPr>
+      <w:r>
+        <w:t>- Allow users to insert manifest via JSON</w:t>
+      </w:r>
+    </w:p>
+    <w:p>
+      <w:pPr>
+        <w:ind w:left="720"/>
+      </w:pPr>
+      <w:r>
+        <w:t>- Give access to manifest specifications</w:t>
+      </w:r>
+    </w:p>
+    <w:p>
+      <w:pPr>
+        <w:ind w:left="720"/>
+      </w:pPr>
+      <w:r>
+        <w:t>- Make individual markdown of task list</w:t>
+      </w:r>
+    </w:p>
+    <w:p>
+      <w:pPr>
+        <w:ind w:left="720"/>
+      </w:pPr>
+      <w:r>
+        <w:t>- Implement Ajax</w:t>
+      </w:r>
+      <w:r>
+        <w:t xml:space="preserve"> calls</w:t>
+      </w:r>
+      <w:r>
+        <w:t xml:space="preserve"> to Python</w:t>
+      </w:r>
+      <w:r>
+        <w:t xml:space="preserve"> scripts</w:t>
+      </w:r>
+    </w:p>
+    <w:p>
+      <w:pPr>
+        <w:ind w:left="720"/>
+      </w:pPr>
+      <w:r>
+        <w:t>- Continue Grid FS implementation</w:t>
+      </w:r>
+    </w:p>
+    <w:p>
+      <w:pPr>
+        <w:ind w:left="720"/>
+      </w:pPr>
+      <w:r>
+        <w:t>- Temporal Logic (Ali)</w:t>
+      </w:r>
+    </w:p>
+    <w:p>
+      <w:r>
+        <w:t xml:space="preserve">Actions: </w:t>
+      </w:r>
+    </w:p>
+    <w:p>
+      <w:pPr>
+        <w:ind w:firstLine="720"/>
+      </w:pPr>
+      <w:r>
+        <w:t xml:space="preserve">- Converted PHP </w:t>
+      </w:r>
+      <w:r>
+        <w:t xml:space="preserve">include statements </w:t>
+      </w:r>
+      <w:r>
+        <w:t>to jQuery</w:t>
+      </w:r>
     </w:p>
     <w:p>
       <w:r>
@@ -6916,7 +7387,32 @@
     <w:p>
       <w:pPr>
         <w:pStyle w:val="Compact"/>
-      </w:pPr>
+        <w:numPr>
+          <w:ilvl w:val="0"/>
+          <w:numId w:val="48"/>
+        </w:numPr>
+      </w:pPr>
+      <w:r>
+        <w:t xml:space="preserve">Version 1.3: Sprint 3 </w:t>
+      </w:r>
+      <w:r>
+        <w:rPr>
+          <w:i/>
+        </w:rPr>
+        <w:t>11-18-16</w:t>
+      </w:r>
+    </w:p>
+    <w:p>
+      <w:pPr>
+        <w:pStyle w:val="Compact"/>
+        <w:numPr>
+          <w:ilvl w:val="1"/>
+          <w:numId w:val="48"/>
+        </w:numPr>
+      </w:pPr>
+      <w:r>
+        <w:t>Made updates to Sprint 2 Documentation for Regrade.</w:t>
+      </w:r>
     </w:p>
     <w:sectPr>
       <w:headerReference w:type="default" r:id="rId19"/>
@@ -7040,7 +7536,7 @@
             <w:bCs/>
             <w:noProof/>
           </w:rPr>
-          <w:t>21</w:t>
+          <w:t>22</w:t>
         </w:r>
         <w:r>
           <w:rPr>
@@ -8366,6 +8862,7 @@
     </w:pPrDefault>
   </w:docDefaults>
   <w:latentStyles w:defLockedState="0" w:defUIPriority="0" w:defSemiHidden="0" w:defUnhideWhenUsed="0" w:defQFormat="0" w:count="372">
+    <w:lsdException w:name="heading 2" w:uiPriority="9" w:qFormat="1"/>
     <w:lsdException w:name="heading 9" w:semiHidden="1" w:unhideWhenUsed="1"/>
     <w:lsdException w:name="index 6" w:semiHidden="1" w:unhideWhenUsed="1"/>
     <w:lsdException w:name="index 7" w:semiHidden="1" w:unhideWhenUsed="1"/>
@@ -8726,6 +9223,7 @@
     <w:name w:val="heading 2"/>
     <w:basedOn w:val="Normal"/>
     <w:next w:val="Normal"/>
+    <w:link w:val="Heading2Char"/>
     <w:uiPriority w:val="9"/>
     <w:unhideWhenUsed/>
     <w:qFormat/>
@@ -9165,6 +9663,21 @@
       <w:contextualSpacing/>
     </w:pPr>
   </w:style>
+  <w:style w:type="character" w:customStyle="1" w:styleId="Heading2Char">
+    <w:name w:val="Heading 2 Char"/>
+    <w:basedOn w:val="DefaultParagraphFont"/>
+    <w:link w:val="Heading2"/>
+    <w:uiPriority w:val="9"/>
+    <w:rsid w:val="00FB0017"/>
+    <w:rPr>
+      <w:rFonts w:asciiTheme="majorHAnsi" w:eastAsiaTheme="majorEastAsia" w:hAnsiTheme="majorHAnsi" w:cstheme="majorBidi"/>
+      <w:b/>
+      <w:bCs/>
+      <w:color w:val="4F81BD" w:themeColor="accent1"/>
+      <w:sz w:val="32"/>
+      <w:szCs w:val="32"/>
+    </w:rPr>
+  </w:style>
 </w:styles>
 </file>
 
@@ -9491,7 +10004,7 @@
 </file>
 
 <file path=customXml/itemProps1.xml><?xml version="1.0" encoding="utf-8"?>
-<ds:datastoreItem xmlns:ds="http://schemas.openxmlformats.org/officeDocument/2006/customXml" ds:itemID="{497A0899-E42B-4FC1-9267-D0CBC2AF2F36}">
+<ds:datastoreItem xmlns:ds="http://schemas.openxmlformats.org/officeDocument/2006/customXml" ds:itemID="{D8A5A1C9-7146-4A8E-BD0E-BBE4A7A07BB9}">
   <ds:schemaRefs>
     <ds:schemaRef ds:uri="http://schemas.openxmlformats.org/officeDocument/2006/bibliography"/>
   </ds:schemaRefs>

</xml_diff>

<commit_message>
Added Ali Task to Sprint Documentation
</commit_message>
<xml_diff>
--- a/Documentation/Sprint 3 Master.docx
+++ b/Documentation/Sprint 3 Master.docx
@@ -8,6 +8,8 @@
         <w:jc w:val="center"/>
       </w:pPr>
       <w:bookmarkStart w:id="0" w:name="cs-4320-final-project-requirements-analy"/>
+      <w:bookmarkStart w:id="1" w:name="_GoBack"/>
+      <w:bookmarkEnd w:id="1"/>
       <w:r>
         <w:t>CS 4320 Final Project: Requirements Analysis &amp; Software Design</w:t>
       </w:r>
@@ -17,14 +19,14 @@
         <w:pStyle w:val="Heading2"/>
         <w:jc w:val="center"/>
       </w:pPr>
-      <w:bookmarkStart w:id="1" w:name="ocdx-engine"/>
+      <w:bookmarkStart w:id="2" w:name="ocdx-engine"/>
       <w:bookmarkEnd w:id="0"/>
       <w:r>
         <w:t>OCDX Engine</w:t>
       </w:r>
     </w:p>
-    <w:bookmarkStart w:id="2" w:name="github-repository"/>
-    <w:bookmarkEnd w:id="1"/>
+    <w:bookmarkStart w:id="3" w:name="github-repository"/>
+    <w:bookmarkEnd w:id="2"/>
     <w:p>
       <w:pPr>
         <w:pStyle w:val="Heading3"/>
@@ -52,8 +54,8 @@
         <w:fldChar w:fldCharType="end"/>
       </w:r>
     </w:p>
-    <w:bookmarkStart w:id="3" w:name="deployment-environment"/>
-    <w:bookmarkEnd w:id="2"/>
+    <w:bookmarkStart w:id="4" w:name="deployment-environment"/>
+    <w:bookmarkEnd w:id="3"/>
     <w:p>
       <w:pPr>
         <w:pStyle w:val="Heading3"/>
@@ -86,13 +88,13 @@
         <w:pStyle w:val="Heading3"/>
         <w:ind w:left="3600"/>
       </w:pPr>
-      <w:bookmarkStart w:id="4" w:name="team-4-members"/>
-      <w:bookmarkEnd w:id="3"/>
+      <w:bookmarkStart w:id="5" w:name="team-4-members"/>
+      <w:bookmarkEnd w:id="4"/>
       <w:r>
         <w:t>Team 4 Members:</w:t>
       </w:r>
     </w:p>
-    <w:bookmarkEnd w:id="4"/>
+    <w:bookmarkEnd w:id="5"/>
     <w:p>
       <w:pPr>
         <w:pStyle w:val="Compact"/>
@@ -227,7 +229,7 @@
       <w:pPr>
         <w:pStyle w:val="Heading1"/>
       </w:pPr>
-      <w:bookmarkStart w:id="5" w:name="table-of-contents"/>
+      <w:bookmarkStart w:id="6" w:name="table-of-contents"/>
     </w:p>
     <w:p>
       <w:pPr>
@@ -270,7 +272,7 @@
         <w:t>Table of Contents</w:t>
       </w:r>
     </w:p>
-    <w:bookmarkEnd w:id="5"/>
+    <w:bookmarkEnd w:id="6"/>
     <w:p>
       <w:pPr>
         <w:pStyle w:val="Compact"/>
@@ -1161,7 +1163,7 @@
       <w:pPr>
         <w:pStyle w:val="Heading1"/>
       </w:pPr>
-      <w:bookmarkStart w:id="6" w:name="requirements-analysis"/>
+      <w:bookmarkStart w:id="7" w:name="requirements-analysis"/>
       <w:r>
         <w:t>Requirements Analysis</w:t>
       </w:r>
@@ -1170,13 +1172,13 @@
       <w:pPr>
         <w:pStyle w:val="Heading2"/>
       </w:pPr>
-      <w:bookmarkStart w:id="7" w:name="user-descriptions"/>
-      <w:bookmarkEnd w:id="6"/>
+      <w:bookmarkStart w:id="8" w:name="user-descriptions"/>
+      <w:bookmarkEnd w:id="7"/>
       <w:r>
         <w:t>User Descriptions</w:t>
       </w:r>
     </w:p>
-    <w:bookmarkEnd w:id="7"/>
+    <w:bookmarkEnd w:id="8"/>
     <w:p>
       <w:pPr>
         <w:rPr>
@@ -1287,12 +1289,12 @@
       <w:pPr>
         <w:pStyle w:val="Heading2"/>
       </w:pPr>
-      <w:bookmarkStart w:id="8" w:name="use-cases"/>
+      <w:bookmarkStart w:id="9" w:name="use-cases"/>
       <w:r>
         <w:t>Use Cases</w:t>
       </w:r>
     </w:p>
-    <w:bookmarkEnd w:id="8"/>
+    <w:bookmarkEnd w:id="9"/>
     <w:p>
       <w:pPr>
         <w:rPr>
@@ -1404,12 +1406,12 @@
       <w:pPr>
         <w:pStyle w:val="Heading2"/>
       </w:pPr>
-      <w:bookmarkStart w:id="9" w:name="functional-requirements"/>
+      <w:bookmarkStart w:id="10" w:name="functional-requirements"/>
       <w:r>
         <w:t>Functional Requirements</w:t>
       </w:r>
     </w:p>
-    <w:bookmarkEnd w:id="9"/>
+    <w:bookmarkEnd w:id="10"/>
     <w:p>
       <w:pPr>
         <w:rPr>
@@ -1487,13 +1489,13 @@
       <w:pPr>
         <w:pStyle w:val="Heading2"/>
       </w:pPr>
-      <w:bookmarkStart w:id="10" w:name="non-functional-requirements"/>
+      <w:bookmarkStart w:id="11" w:name="non-functional-requirements"/>
       <w:r>
         <w:lastRenderedPageBreak/>
         <w:t>Non-Functional Requirements</w:t>
       </w:r>
     </w:p>
-    <w:bookmarkEnd w:id="10"/>
+    <w:bookmarkEnd w:id="11"/>
     <w:p>
       <w:pPr>
         <w:rPr>
@@ -1514,12 +1516,12 @@
       <w:pPr>
         <w:pStyle w:val="Heading3"/>
       </w:pPr>
-      <w:bookmarkStart w:id="11" w:name="user-non-functional"/>
+      <w:bookmarkStart w:id="12" w:name="user-non-functional"/>
       <w:r>
         <w:t>User Non-functional</w:t>
       </w:r>
     </w:p>
-    <w:bookmarkEnd w:id="11"/>
+    <w:bookmarkEnd w:id="12"/>
     <w:p>
       <w:pPr>
         <w:pStyle w:val="Compact"/>
@@ -1560,12 +1562,12 @@
       <w:pPr>
         <w:pStyle w:val="Heading2"/>
       </w:pPr>
-      <w:bookmarkStart w:id="12" w:name="system-requirements"/>
+      <w:bookmarkStart w:id="13" w:name="system-requirements"/>
       <w:r>
         <w:t>System Requirements</w:t>
       </w:r>
     </w:p>
-    <w:bookmarkEnd w:id="12"/>
+    <w:bookmarkEnd w:id="13"/>
     <w:p>
       <w:pPr>
         <w:rPr>
@@ -1771,12 +1773,12 @@
       <w:pPr>
         <w:pStyle w:val="Heading2"/>
       </w:pPr>
-      <w:bookmarkStart w:id="13" w:name="user-requirements"/>
+      <w:bookmarkStart w:id="14" w:name="user-requirements"/>
       <w:r>
         <w:t>User Requirements</w:t>
       </w:r>
     </w:p>
-    <w:bookmarkEnd w:id="13"/>
+    <w:bookmarkEnd w:id="14"/>
     <w:p>
       <w:pPr>
         <w:rPr>
@@ -1916,7 +1918,7 @@
       <w:pPr>
         <w:pStyle w:val="Heading1"/>
       </w:pPr>
-      <w:bookmarkStart w:id="14" w:name="software-design"/>
+      <w:bookmarkStart w:id="15" w:name="software-design"/>
       <w:r>
         <w:t>Software Design</w:t>
       </w:r>
@@ -1925,13 +1927,13 @@
       <w:pPr>
         <w:pStyle w:val="Heading2"/>
       </w:pPr>
-      <w:bookmarkStart w:id="15" w:name="sketches"/>
-      <w:bookmarkEnd w:id="14"/>
+      <w:bookmarkStart w:id="16" w:name="sketches"/>
+      <w:bookmarkEnd w:id="15"/>
       <w:r>
         <w:t>Sketches</w:t>
       </w:r>
     </w:p>
-    <w:bookmarkEnd w:id="15"/>
+    <w:bookmarkEnd w:id="16"/>
     <w:p>
       <w:pPr>
         <w:rPr>
@@ -2521,12 +2523,12 @@
       <w:pPr>
         <w:pStyle w:val="Heading2"/>
       </w:pPr>
-      <w:bookmarkStart w:id="16" w:name="data"/>
+      <w:bookmarkStart w:id="17" w:name="data"/>
       <w:r>
         <w:t>Data</w:t>
       </w:r>
     </w:p>
-    <w:bookmarkEnd w:id="16"/>
+    <w:bookmarkEnd w:id="17"/>
     <w:p>
       <w:pPr>
         <w:rPr>
@@ -2883,7 +2885,7 @@
       <w:pPr>
         <w:pStyle w:val="Heading1"/>
       </w:pPr>
-      <w:bookmarkStart w:id="17" w:name="deployment-enviornment"/>
+      <w:bookmarkStart w:id="18" w:name="deployment-enviornment"/>
       <w:r>
         <w:t>Sprint 1 Updates</w:t>
       </w:r>
@@ -2900,7 +2902,7 @@
         <w:t>Environment</w:t>
       </w:r>
     </w:p>
-    <w:bookmarkEnd w:id="17"/>
+    <w:bookmarkEnd w:id="18"/>
     <w:p>
       <w:r>
         <w:rPr>
@@ -3001,12 +3003,12 @@
       <w:pPr>
         <w:pStyle w:val="Heading2"/>
       </w:pPr>
-      <w:bookmarkStart w:id="18" w:name="testing"/>
+      <w:bookmarkStart w:id="19" w:name="testing"/>
       <w:r>
         <w:t>Testing</w:t>
       </w:r>
     </w:p>
-    <w:bookmarkEnd w:id="18"/>
+    <w:bookmarkEnd w:id="19"/>
     <w:p>
       <w:r>
         <w:rPr>
@@ -3079,7 +3081,7 @@
       <w:pPr>
         <w:pStyle w:val="Heading2"/>
       </w:pPr>
-      <w:bookmarkStart w:id="19" w:name="user-acceptance-test-uat-scenarios"/>
+      <w:bookmarkStart w:id="20" w:name="user-acceptance-test-uat-scenarios"/>
       <w:r>
         <w:t>User Acceptance Test (UAT) Scenarios</w:t>
       </w:r>
@@ -3088,13 +3090,13 @@
       <w:pPr>
         <w:pStyle w:val="Heading2"/>
       </w:pPr>
-      <w:bookmarkStart w:id="20" w:name="data-scientist-uploads-manifest"/>
-      <w:bookmarkEnd w:id="19"/>
+      <w:bookmarkStart w:id="21" w:name="data-scientist-uploads-manifest"/>
+      <w:bookmarkEnd w:id="20"/>
       <w:r>
         <w:t>Data Scientist Uploads Manifest</w:t>
       </w:r>
     </w:p>
-    <w:bookmarkEnd w:id="20"/>
+    <w:bookmarkEnd w:id="21"/>
     <w:p>
       <w:pPr>
         <w:pStyle w:val="Compact"/>
@@ -3135,12 +3137,12 @@
       <w:pPr>
         <w:pStyle w:val="Heading2"/>
       </w:pPr>
-      <w:bookmarkStart w:id="21" w:name="data-scientists-review-manifest"/>
+      <w:bookmarkStart w:id="22" w:name="data-scientists-review-manifest"/>
       <w:r>
         <w:t>Data Scientists Review Manifest</w:t>
       </w:r>
     </w:p>
-    <w:bookmarkEnd w:id="21"/>
+    <w:bookmarkEnd w:id="22"/>
     <w:p>
       <w:pPr>
         <w:pStyle w:val="Compact"/>
@@ -3169,12 +3171,12 @@
       <w:pPr>
         <w:pStyle w:val="Heading2"/>
       </w:pPr>
-      <w:bookmarkStart w:id="22" w:name="data-scientists-search-for-manifest"/>
+      <w:bookmarkStart w:id="23" w:name="data-scientists-search-for-manifest"/>
       <w:r>
         <w:t>Data Scientists Search for Manifest</w:t>
       </w:r>
     </w:p>
-    <w:bookmarkEnd w:id="22"/>
+    <w:bookmarkEnd w:id="23"/>
     <w:p>
       <w:pPr>
         <w:pStyle w:val="Compact"/>
@@ -3203,12 +3205,12 @@
       <w:pPr>
         <w:pStyle w:val="Heading2"/>
       </w:pPr>
-      <w:bookmarkStart w:id="23" w:name="data-scientists-notify-changes-to-other-"/>
+      <w:bookmarkStart w:id="24" w:name="data-scientists-notify-changes-to-other-"/>
       <w:r>
         <w:t>Data Scientists Notify Changes to Other Users</w:t>
       </w:r>
     </w:p>
-    <w:bookmarkEnd w:id="23"/>
+    <w:bookmarkEnd w:id="24"/>
     <w:p>
       <w:pPr>
         <w:pStyle w:val="Compact"/>
@@ -3277,13 +3279,13 @@
       <w:pPr>
         <w:pStyle w:val="Heading2"/>
       </w:pPr>
-      <w:bookmarkStart w:id="24" w:name="user-experience"/>
+      <w:bookmarkStart w:id="25" w:name="user-experience"/>
       <w:r>
         <w:lastRenderedPageBreak/>
         <w:t>User Experience</w:t>
       </w:r>
     </w:p>
-    <w:bookmarkEnd w:id="24"/>
+    <w:bookmarkEnd w:id="25"/>
     <w:p>
       <w:pPr>
         <w:pStyle w:val="Compact"/>
@@ -3312,7 +3314,7 @@
       <w:pPr>
         <w:pStyle w:val="Heading1"/>
       </w:pPr>
-      <w:bookmarkStart w:id="25" w:name="unit-test-scenarios"/>
+      <w:bookmarkStart w:id="26" w:name="unit-test-scenarios"/>
       <w:r>
         <w:t>Unit Test Scenarios</w:t>
       </w:r>
@@ -3321,13 +3323,13 @@
       <w:pPr>
         <w:pStyle w:val="Heading2"/>
       </w:pPr>
-      <w:bookmarkStart w:id="26" w:name="login-function"/>
-      <w:bookmarkEnd w:id="25"/>
+      <w:bookmarkStart w:id="27" w:name="login-function"/>
+      <w:bookmarkEnd w:id="26"/>
       <w:r>
         <w:t>Login Function</w:t>
       </w:r>
     </w:p>
-    <w:bookmarkEnd w:id="26"/>
+    <w:bookmarkEnd w:id="27"/>
     <w:p>
       <w:pPr>
         <w:pStyle w:val="Compact"/>
@@ -3356,12 +3358,12 @@
       <w:pPr>
         <w:pStyle w:val="Heading2"/>
       </w:pPr>
-      <w:bookmarkStart w:id="27" w:name="verify-file-function"/>
+      <w:bookmarkStart w:id="28" w:name="verify-file-function"/>
       <w:r>
         <w:t>Verify File Function</w:t>
       </w:r>
     </w:p>
-    <w:bookmarkEnd w:id="27"/>
+    <w:bookmarkEnd w:id="28"/>
     <w:p>
       <w:pPr>
         <w:pStyle w:val="Compact"/>
@@ -3390,12 +3392,12 @@
       <w:pPr>
         <w:pStyle w:val="Heading2"/>
       </w:pPr>
-      <w:bookmarkStart w:id="28" w:name="search-for-manifest-function"/>
+      <w:bookmarkStart w:id="29" w:name="search-for-manifest-function"/>
       <w:r>
         <w:t>Search for Manifest Function</w:t>
       </w:r>
     </w:p>
-    <w:bookmarkEnd w:id="28"/>
+    <w:bookmarkEnd w:id="29"/>
     <w:p>
       <w:pPr>
         <w:pStyle w:val="Compact"/>
@@ -3424,12 +3426,12 @@
       <w:pPr>
         <w:pStyle w:val="Heading2"/>
       </w:pPr>
-      <w:bookmarkStart w:id="29" w:name="upload-function"/>
+      <w:bookmarkStart w:id="30" w:name="upload-function"/>
       <w:r>
         <w:t>Upload Function</w:t>
       </w:r>
     </w:p>
-    <w:bookmarkEnd w:id="29"/>
+    <w:bookmarkEnd w:id="30"/>
     <w:p>
       <w:pPr>
         <w:pStyle w:val="Compact"/>
@@ -3446,12 +3448,12 @@
       <w:pPr>
         <w:pStyle w:val="Heading2"/>
       </w:pPr>
-      <w:bookmarkStart w:id="30" w:name="download-function"/>
+      <w:bookmarkStart w:id="31" w:name="download-function"/>
       <w:r>
         <w:t>Download Function</w:t>
       </w:r>
     </w:p>
-    <w:bookmarkEnd w:id="30"/>
+    <w:bookmarkEnd w:id="31"/>
     <w:p>
       <w:pPr>
         <w:pStyle w:val="Compact"/>
@@ -3468,12 +3470,12 @@
       <w:pPr>
         <w:pStyle w:val="Heading2"/>
       </w:pPr>
-      <w:bookmarkStart w:id="31" w:name="editdelete-manifest-function"/>
+      <w:bookmarkStart w:id="32" w:name="editdelete-manifest-function"/>
       <w:r>
         <w:t>Edit/Delete Manifest Function</w:t>
       </w:r>
     </w:p>
-    <w:bookmarkEnd w:id="31"/>
+    <w:bookmarkEnd w:id="32"/>
     <w:p>
       <w:pPr>
         <w:pStyle w:val="Compact"/>
@@ -3490,12 +3492,12 @@
       <w:pPr>
         <w:pStyle w:val="Heading2"/>
       </w:pPr>
-      <w:bookmarkStart w:id="32" w:name="failure-page-not-found"/>
+      <w:bookmarkStart w:id="33" w:name="failure-page-not-found"/>
       <w:r>
         <w:t>Failure: Page not Found</w:t>
       </w:r>
     </w:p>
-    <w:bookmarkEnd w:id="32"/>
+    <w:bookmarkEnd w:id="33"/>
     <w:p>
       <w:pPr>
         <w:pStyle w:val="Compact"/>
@@ -3512,12 +3514,12 @@
       <w:pPr>
         <w:pStyle w:val="Heading2"/>
       </w:pPr>
-      <w:bookmarkStart w:id="33" w:name="failure-server-is-down"/>
+      <w:bookmarkStart w:id="34" w:name="failure-server-is-down"/>
       <w:r>
         <w:t>Failure: Server is Down</w:t>
       </w:r>
     </w:p>
-    <w:bookmarkEnd w:id="33"/>
+    <w:bookmarkEnd w:id="34"/>
     <w:p>
       <w:pPr>
         <w:pStyle w:val="Compact"/>
@@ -3534,12 +3536,12 @@
       <w:pPr>
         <w:pStyle w:val="Heading1"/>
       </w:pPr>
-      <w:bookmarkStart w:id="34" w:name="regression-testing"/>
+      <w:bookmarkStart w:id="35" w:name="regression-testing"/>
       <w:r>
         <w:t>Regression Testing</w:t>
       </w:r>
     </w:p>
-    <w:bookmarkEnd w:id="34"/>
+    <w:bookmarkEnd w:id="35"/>
     <w:p>
       <w:pPr>
         <w:pStyle w:val="Compact"/>
@@ -3568,12 +3570,12 @@
       <w:pPr>
         <w:pStyle w:val="Heading1"/>
       </w:pPr>
-      <w:bookmarkStart w:id="35" w:name="integration-testing"/>
+      <w:bookmarkStart w:id="36" w:name="integration-testing"/>
       <w:r>
         <w:t>Integration Testing</w:t>
       </w:r>
     </w:p>
-    <w:bookmarkEnd w:id="35"/>
+    <w:bookmarkEnd w:id="36"/>
     <w:p>
       <w:pPr>
         <w:pStyle w:val="Compact"/>
@@ -3603,12 +3605,12 @@
       <w:pPr>
         <w:pStyle w:val="Heading2"/>
       </w:pPr>
-      <w:bookmarkStart w:id="36" w:name="user-uploads-manifest"/>
+      <w:bookmarkStart w:id="37" w:name="user-uploads-manifest"/>
       <w:r>
         <w:t>User Uploads Manifest</w:t>
       </w:r>
     </w:p>
-    <w:bookmarkEnd w:id="36"/>
+    <w:bookmarkEnd w:id="37"/>
     <w:p>
       <w:pPr>
         <w:pStyle w:val="Compact"/>
@@ -3625,12 +3627,12 @@
       <w:pPr>
         <w:pStyle w:val="Heading2"/>
       </w:pPr>
-      <w:bookmarkStart w:id="37" w:name="user-reviews-manifest"/>
+      <w:bookmarkStart w:id="38" w:name="user-reviews-manifest"/>
       <w:r>
         <w:t>User Reviews Manifest</w:t>
       </w:r>
     </w:p>
-    <w:bookmarkEnd w:id="37"/>
+    <w:bookmarkEnd w:id="38"/>
     <w:p>
       <w:pPr>
         <w:pStyle w:val="Compact"/>
@@ -3647,12 +3649,12 @@
       <w:pPr>
         <w:pStyle w:val="Heading2"/>
       </w:pPr>
-      <w:bookmarkStart w:id="38" w:name="system-admin-bans-an-illegal-data-scient"/>
+      <w:bookmarkStart w:id="39" w:name="system-admin-bans-an-illegal-data-scient"/>
       <w:r>
         <w:t>System Admin Bans an Illegal Data Scientist</w:t>
       </w:r>
     </w:p>
-    <w:bookmarkEnd w:id="38"/>
+    <w:bookmarkEnd w:id="39"/>
     <w:p>
       <w:pPr>
         <w:pStyle w:val="Compact"/>
@@ -3669,12 +3671,12 @@
       <w:pPr>
         <w:pStyle w:val="Heading2"/>
       </w:pPr>
-      <w:bookmarkStart w:id="39" w:name="system-admin-deletes-an-illegal-manifest"/>
+      <w:bookmarkStart w:id="40" w:name="system-admin-deletes-an-illegal-manifest"/>
       <w:r>
         <w:t>System Admin Deletes an Illegal Manifest</w:t>
       </w:r>
     </w:p>
-    <w:bookmarkEnd w:id="39"/>
+    <w:bookmarkEnd w:id="40"/>
     <w:p>
       <w:pPr>
         <w:pStyle w:val="Compact"/>
@@ -3691,12 +3693,12 @@
       <w:pPr>
         <w:pStyle w:val="Heading2"/>
       </w:pPr>
-      <w:bookmarkStart w:id="40" w:name="failure-case"/>
+      <w:bookmarkStart w:id="41" w:name="failure-case"/>
       <w:r>
         <w:t>Failure Case</w:t>
       </w:r>
     </w:p>
-    <w:bookmarkEnd w:id="40"/>
+    <w:bookmarkEnd w:id="41"/>
     <w:p>
       <w:pPr>
         <w:pStyle w:val="Compact"/>
@@ -3713,12 +3715,12 @@
       <w:pPr>
         <w:pStyle w:val="Heading2"/>
       </w:pPr>
-      <w:bookmarkStart w:id="41" w:name="summary"/>
+      <w:bookmarkStart w:id="42" w:name="summary"/>
       <w:r>
         <w:t>Testing Summary</w:t>
       </w:r>
     </w:p>
-    <w:bookmarkEnd w:id="41"/>
+    <w:bookmarkEnd w:id="42"/>
     <w:p>
       <w:pPr>
         <w:pStyle w:val="Compact"/>
@@ -3742,7 +3744,7 @@
       <w:pPr>
         <w:pStyle w:val="Heading1"/>
       </w:pPr>
-      <w:bookmarkStart w:id="42" w:name="sprint-2-updates"/>
+      <w:bookmarkStart w:id="43" w:name="sprint-2-updates"/>
     </w:p>
     <w:p>
       <w:pPr>
@@ -3756,8 +3758,8 @@
       <w:pPr>
         <w:pStyle w:val="Heading2"/>
       </w:pPr>
-      <w:bookmarkStart w:id="43" w:name="database-justin-hofer"/>
-      <w:bookmarkEnd w:id="42"/>
+      <w:bookmarkStart w:id="44" w:name="database-justin-hofer"/>
+      <w:bookmarkEnd w:id="43"/>
       <w:r>
         <w:t>Database</w:t>
       </w:r>
@@ -3789,7 +3791,7 @@
         <w:t>/Raza</w:t>
       </w:r>
     </w:p>
-    <w:bookmarkEnd w:id="43"/>
+    <w:bookmarkEnd w:id="44"/>
     <w:p>
       <w:r>
         <w:t>The database interface, written in python, allows for easy use of insert, update, search, and delete functionality for the database. Error checking is implemented to ensure that database integrity is maintained. Document Validation (Encoded by the creation statements) will check that all manifests are up to standard, and as such, do not need to be checked by the dml (Although they should be checked in the business layer). The Unit tests validate these functions, and will ensure that they are valid throughout creation of the system.</w:t>
@@ -3871,12 +3873,12 @@
       <w:pPr>
         <w:pStyle w:val="Heading3"/>
       </w:pPr>
-      <w:bookmarkStart w:id="44" w:name="the-python-code-for-inserts-updates-sear"/>
+      <w:bookmarkStart w:id="45" w:name="the-python-code-for-inserts-updates-sear"/>
       <w:r>
         <w:t>The python code for inserts, updates, searches, and deletes.</w:t>
       </w:r>
     </w:p>
-    <w:bookmarkEnd w:id="44"/>
+    <w:bookmarkEnd w:id="45"/>
     <w:p>
       <w:pPr>
         <w:pStyle w:val="SourceCode"/>
@@ -4337,12 +4339,12 @@
       <w:pPr>
         <w:pStyle w:val="Heading3"/>
       </w:pPr>
-      <w:bookmarkStart w:id="45" w:name="unit-tests-for-these-functions"/>
+      <w:bookmarkStart w:id="46" w:name="unit-tests-for-these-functions"/>
       <w:r>
         <w:t>Unit tests for these functions</w:t>
       </w:r>
     </w:p>
-    <w:bookmarkEnd w:id="45"/>
+    <w:bookmarkEnd w:id="46"/>
     <w:p>
       <w:pPr>
         <w:pStyle w:val="SourceCode"/>
@@ -5991,7 +5993,7 @@
       <w:pPr>
         <w:pStyle w:val="Heading2"/>
       </w:pPr>
-      <w:bookmarkStart w:id="46" w:name="user-interface"/>
+      <w:bookmarkStart w:id="47" w:name="user-interface"/>
       <w:r>
         <w:t>User Interface</w:t>
       </w:r>
@@ -6013,7 +6015,7 @@
         <w:t>Skinner/Rogers</w:t>
       </w:r>
     </w:p>
-    <w:bookmarkEnd w:id="46"/>
+    <w:bookmarkEnd w:id="47"/>
     <w:p>
       <w:pPr>
         <w:pStyle w:val="Compact"/>
@@ -6120,7 +6122,7 @@
       <w:pPr>
         <w:pStyle w:val="Heading2"/>
       </w:pPr>
-      <w:bookmarkStart w:id="47" w:name="user-accounts"/>
+      <w:bookmarkStart w:id="48" w:name="user-accounts"/>
       <w:r>
         <w:t>User Accounts</w:t>
       </w:r>
@@ -6142,7 +6144,7 @@
         <w:t>Rogers/Skinner</w:t>
       </w:r>
     </w:p>
-    <w:bookmarkEnd w:id="47"/>
+    <w:bookmarkEnd w:id="48"/>
     <w:p>
       <w:pPr>
         <w:pStyle w:val="Compact"/>
@@ -6231,7 +6233,7 @@
       <w:pPr>
         <w:pStyle w:val="Heading2"/>
       </w:pPr>
-      <w:bookmarkStart w:id="48" w:name="testing2"/>
+      <w:bookmarkStart w:id="49" w:name="testing2"/>
       <w:r>
         <w:t>Testing</w:t>
       </w:r>
@@ -6256,7 +6258,7 @@
         <w:t>Zhang/Raza</w:t>
       </w:r>
     </w:p>
-    <w:bookmarkEnd w:id="48"/>
+    <w:bookmarkEnd w:id="49"/>
     <w:p>
       <w:pPr>
         <w:pStyle w:val="Compact"/>
@@ -6342,13 +6344,7 @@
     </w:p>
     <w:p>
       <w:r>
-        <w:t xml:space="preserve">- Developed </w:t>
-      </w:r>
-      <w:r>
-        <w:t>business</w:t>
-      </w:r>
-      <w:r>
-        <w:t xml:space="preserve"> logic structure</w:t>
+        <w:t>- Developed business logic structure</w:t>
       </w:r>
     </w:p>
     <w:p>
@@ -6388,13 +6384,7 @@
     </w:p>
     <w:p>
       <w:r>
-        <w:t xml:space="preserve">- Helped with </w:t>
-      </w:r>
-      <w:r>
-        <w:t>requirements</w:t>
-      </w:r>
-      <w:r>
-        <w:t xml:space="preserve"> document</w:t>
+        <w:t>- Helped with requirements document</w:t>
       </w:r>
     </w:p>
     <w:p/>
@@ -6459,21 +6449,12 @@
     </w:p>
     <w:p>
       <w:r>
-        <w:t xml:space="preserve">  - Created HTML, CSS, and </w:t>
-      </w:r>
-      <w:r>
-        <w:t>JavaScript</w:t>
-      </w:r>
-      <w:r>
-        <w:t xml:space="preserve"> for Homepage</w:t>
-      </w:r>
-    </w:p>
-    <w:p>
-      <w:r>
-        <w:t xml:space="preserve">  - Implemented Front-end "Login with Google" logic in </w:t>
-      </w:r>
-      <w:r>
-        <w:t>JavaScript</w:t>
+        <w:t xml:space="preserve">  - Created HTML, CSS, and JavaScript for Homepage</w:t>
+      </w:r>
+    </w:p>
+    <w:p>
+      <w:r>
+        <w:t xml:space="preserve">  - Implemented Front-end "Login with Google" logic in JavaScript</w:t>
       </w:r>
     </w:p>
     <w:p/>
@@ -6492,10 +6473,73 @@
     </w:p>
     <w:p>
       <w:r>
-        <w:t xml:space="preserve">- Designed and described all </w:t>
-      </w:r>
-      <w:r>
-        <w:t>testing documentation</w:t>
+        <w:t>- Designed and described all testing documentation</w:t>
+      </w:r>
+    </w:p>
+    <w:p>
+      <w:r>
+        <w:t>- Designed and implemented business logics for manifests</w:t>
+      </w:r>
+    </w:p>
+    <w:p>
+      <w:r>
+        <w:t>- Analyzed user requirements</w:t>
+      </w:r>
+    </w:p>
+    <w:p>
+      <w:r>
+        <w:t>- Replaced php calls with jQuery</w:t>
+      </w:r>
+      <w:r>
+        <w:t xml:space="preserve"> in Front-end Business logic</w:t>
+      </w:r>
+    </w:p>
+    <w:p/>
+    <w:p>
+      <w:pPr>
+        <w:rPr>
+          <w:b/>
+        </w:rPr>
+      </w:pPr>
+      <w:r>
+        <w:rPr>
+          <w:b/>
+        </w:rPr>
+        <w:t>Bradley Rogers</w:t>
+      </w:r>
+    </w:p>
+    <w:p>
+      <w:pPr>
+        <w:pStyle w:val="ListParagraph"/>
+        <w:numPr>
+          <w:ilvl w:val="0"/>
+          <w:numId w:val="56"/>
+        </w:numPr>
+        <w:rPr>
+          <w:b/>
+        </w:rPr>
+      </w:pPr>
+      <w:r>
+        <w:t>UI Design and Implementation</w:t>
+      </w:r>
+    </w:p>
+    <w:p/>
+    <w:p>
+      <w:pPr>
+        <w:rPr>
+          <w:b/>
+        </w:rPr>
+      </w:pPr>
+      <w:r>
+        <w:rPr>
+          <w:b/>
+        </w:rPr>
+        <w:t>Ali Raza</w:t>
+      </w:r>
+    </w:p>
+    <w:p>
+      <w:r>
+        <w:t>System Administrator</w:t>
       </w:r>
     </w:p>
     <w:p>
@@ -6503,30 +6547,56 @@
         <w:t xml:space="preserve">- </w:t>
       </w:r>
       <w:r>
-        <w:t>Designed and implemented</w:t>
-      </w:r>
-      <w:r>
-        <w:t xml:space="preserve"> business logics for manifests</w:t>
-      </w:r>
-    </w:p>
-    <w:p>
-      <w:r>
-        <w:t xml:space="preserve">- Analyzed user </w:t>
-      </w:r>
-      <w:r>
-        <w:t>requirements</w:t>
-      </w:r>
-    </w:p>
-    <w:p>
-      <w:r>
-        <w:t>- Replaced php calls with jQuery</w:t>
-      </w:r>
-      <w:r>
-        <w:t xml:space="preserve"> in Front-end Business logic</w:t>
+        <w:t>Deployed</w:t>
+      </w:r>
+      <w:r>
+        <w:t xml:space="preserve"> web server</w:t>
+      </w:r>
+    </w:p>
+    <w:p>
+      <w:r>
+        <w:t>- Setup user accounts</w:t>
+      </w:r>
+    </w:p>
+    <w:p>
+      <w:r>
+        <w:t>- Installed dependencies</w:t>
+      </w:r>
+    </w:p>
+    <w:p>
+      <w:r>
+        <w:t>- Installed required programs</w:t>
       </w:r>
     </w:p>
     <w:p/>
     <w:p>
+      <w:r>
+        <w:t>Documentation</w:t>
+      </w:r>
+    </w:p>
+    <w:p>
+      <w:r>
+        <w:t>- Began User Documentation</w:t>
+      </w:r>
+    </w:p>
+    <w:p>
+      <w:r>
+        <w:t>- Created Temporal Logic</w:t>
+      </w:r>
+    </w:p>
+    <w:p/>
+    <w:p>
+      <w:r>
+        <w:t>Business Logic</w:t>
+      </w:r>
+    </w:p>
+    <w:p>
+      <w:r>
+        <w:t>- Begin accepting user inserted values for manifests</w:t>
+      </w:r>
+    </w:p>
+    <w:p/>
+    <w:p>
       <w:pPr>
         <w:rPr>
           <w:b/>
@@ -6536,56 +6606,27 @@
         <w:rPr>
           <w:b/>
         </w:rPr>
-        <w:t>Bradley Rogers</w:t>
+        <w:t>Pramod Pudotha</w:t>
+      </w:r>
+    </w:p>
+    <w:p>
+      <w:pPr>
+        <w:pStyle w:val="ListParagraph"/>
+        <w:numPr>
+          <w:ilvl w:val="0"/>
+          <w:numId w:val="56"/>
+        </w:numPr>
+      </w:pPr>
+      <w:r>
+        <w:t>Did not participate</w:t>
       </w:r>
     </w:p>
     <w:p/>
     <w:p>
       <w:pPr>
-        <w:rPr>
-          <w:b/>
-        </w:rPr>
-      </w:pPr>
-      <w:r>
-        <w:rPr>
-          <w:b/>
-        </w:rPr>
-        <w:t>Ali Raza</w:t>
-      </w:r>
-    </w:p>
-    <w:p/>
-    <w:p>
-      <w:pPr>
-        <w:rPr>
-          <w:b/>
-        </w:rPr>
-      </w:pPr>
-      <w:r>
-        <w:rPr>
-          <w:b/>
-        </w:rPr>
-        <w:t>Pramod Pudotha</w:t>
-      </w:r>
-    </w:p>
-    <w:p>
-      <w:pPr>
-        <w:pStyle w:val="ListParagraph"/>
-        <w:numPr>
-          <w:ilvl w:val="0"/>
-          <w:numId w:val="56"/>
-        </w:numPr>
-      </w:pPr>
-      <w:r>
-        <w:t>Did not participate</w:t>
-      </w:r>
-    </w:p>
-    <w:p/>
-    <w:p>
-      <w:pPr>
         <w:pStyle w:val="Heading2"/>
       </w:pPr>
       <w:r>
-        <w:lastRenderedPageBreak/>
         <w:t>User Interface Temporal Logic</w:t>
       </w:r>
     </w:p>
@@ -6611,7 +6652,7 @@
             <v:path o:extrusionok="f" gradientshapeok="t" o:connecttype="rect"/>
             <o:lock v:ext="edit" aspectratio="t"/>
           </v:shapetype>
-          <v:shape id="_x0000_i1034" type="#_x0000_t75" style="width:510.75pt;height:540pt">
+          <v:shape id="_x0000_i1029" type="#_x0000_t75" style="width:510.75pt;height:540pt">
             <v:imagedata r:id="rId18" o:title="0001"/>
           </v:shape>
         </w:pict>
@@ -6668,6 +6709,7 @@
         </w:numPr>
       </w:pPr>
       <w:r>
+        <w:lastRenderedPageBreak/>
         <w:t>Account Login</w:t>
       </w:r>
     </w:p>
@@ -6680,7 +6722,6 @@
         </w:numPr>
       </w:pPr>
       <w:r>
-        <w:lastRenderedPageBreak/>
         <w:t>Upload Manifest</w:t>
       </w:r>
     </w:p>
@@ -6871,13 +6912,7 @@
       </w:r>
       <w:r>
         <w:tab/>
-        <w:t xml:space="preserve">-Convert </w:t>
-      </w:r>
-      <w:r>
-        <w:t>UI logic</w:t>
-      </w:r>
-      <w:r>
-        <w:t xml:space="preserve"> to python applications using flask</w:t>
+        <w:t>-Convert UI logic to python applications using flask</w:t>
       </w:r>
     </w:p>
     <w:p>
@@ -6932,10 +6967,7 @@
       </w:r>
       <w:r>
         <w:tab/>
-        <w:t>-Depl</w:t>
-      </w:r>
-      <w:r>
-        <w:t>oyment documentation (Sprint 4)</w:t>
+        <w:t>-Deployment documentation (Sprint 4)</w:t>
       </w:r>
     </w:p>
     <w:p>
@@ -6985,8 +7017,6 @@
       <w:r>
         <w:t>Update</w:t>
       </w:r>
-      <w:bookmarkStart w:id="49" w:name="_GoBack"/>
-      <w:bookmarkEnd w:id="49"/>
       <w:r>
         <w:t xml:space="preserve"> documentation</w:t>
       </w:r>
@@ -7003,10 +7033,7 @@
       </w:r>
       <w:r>
         <w:tab/>
-        <w:t>-Documentation</w:t>
-      </w:r>
-      <w:r>
-        <w:t xml:space="preserve"> correction/formatting</w:t>
+        <w:t>-Documentation correction/formatting</w:t>
       </w:r>
     </w:p>
     <w:p>
@@ -7124,13 +7151,7 @@
       </w:r>
       <w:r>
         <w:tab/>
-        <w:t xml:space="preserve">- Ali will do this on a </w:t>
-      </w:r>
-      <w:r>
-        <w:t>separate</w:t>
-      </w:r>
-      <w:r>
-        <w:t xml:space="preserve"> server.</w:t>
+        <w:t>- Ali will do this on a separate server.</w:t>
       </w:r>
     </w:p>
     <w:p>
@@ -7139,13 +7160,7 @@
       </w:r>
       <w:r>
         <w:tab/>
-        <w:t xml:space="preserve">- If </w:t>
-      </w:r>
-      <w:r>
-        <w:t>successful</w:t>
-      </w:r>
-      <w:r>
-        <w:t>, we will downgrade PHP to 5.4 on production server.</w:t>
+        <w:t>- If successful, we will downgrade PHP to 5.4 on production server.</w:t>
       </w:r>
     </w:p>
     <w:p>
@@ -7154,13 +7169,7 @@
       </w:r>
       <w:r>
         <w:tab/>
-        <w:t xml:space="preserve">- If not </w:t>
-      </w:r>
-      <w:r>
-        <w:t>successful</w:t>
-      </w:r>
-      <w:r>
-        <w:t>, we will convert PHP to Python/Flask</w:t>
+        <w:t>- If not successful, we will convert PHP to Python/Flask</w:t>
       </w:r>
     </w:p>
     <w:p/>
@@ -7251,16 +7260,7 @@
         <w:ind w:left="720"/>
       </w:pPr>
       <w:r>
-        <w:t>- Implement Ajax</w:t>
-      </w:r>
-      <w:r>
-        <w:t xml:space="preserve"> calls</w:t>
-      </w:r>
-      <w:r>
-        <w:t xml:space="preserve"> to Python</w:t>
-      </w:r>
-      <w:r>
-        <w:t xml:space="preserve"> scripts</w:t>
+        <w:t>- Implement Ajax calls to Python scripts</w:t>
       </w:r>
     </w:p>
     <w:p>
@@ -7289,19 +7289,13 @@
         <w:ind w:firstLine="720"/>
       </w:pPr>
       <w:r>
-        <w:t xml:space="preserve">- Converted PHP </w:t>
-      </w:r>
-      <w:r>
-        <w:t xml:space="preserve">include statements </w:t>
-      </w:r>
-      <w:r>
-        <w:t>to jQuery</w:t>
+        <w:t>- Converted PHP include statements to jQuery</w:t>
       </w:r>
     </w:p>
     <w:p>
       <w:r>
         <w:pict w14:anchorId="4F1D8227">
-          <v:rect id="_x0000_i1029" style="width:0;height:1.5pt" o:hralign="center" o:hrstd="t" o:hr="t"/>
+          <v:rect id="_x0000_i1030" style="width:0;height:1.5pt" o:hralign="center" o:hrstd="t" o:hr="t"/>
         </w:pict>
       </w:r>
     </w:p>
@@ -7536,7 +7530,7 @@
             <w:bCs/>
             <w:noProof/>
           </w:rPr>
-          <w:t>22</w:t>
+          <w:t>1</w:t>
         </w:r>
         <w:r>
           <w:rPr>
@@ -10004,7 +9998,7 @@
 </file>
 
 <file path=customXml/itemProps1.xml><?xml version="1.0" encoding="utf-8"?>
-<ds:datastoreItem xmlns:ds="http://schemas.openxmlformats.org/officeDocument/2006/customXml" ds:itemID="{D8A5A1C9-7146-4A8E-BD0E-BBE4A7A07BB9}">
+<ds:datastoreItem xmlns:ds="http://schemas.openxmlformats.org/officeDocument/2006/customXml" ds:itemID="{7835D3BB-BB12-40D9-A7BE-DB9748E33530}">
   <ds:schemaRefs>
     <ds:schemaRef ds:uri="http://schemas.openxmlformats.org/officeDocument/2006/bibliography"/>
   </ds:schemaRefs>

</xml_diff>

<commit_message>
revise testings according to feedback2
</commit_message>
<xml_diff>
--- a/Documentation/Sprint 3 Master.docx
+++ b/Documentation/Sprint 3 Master.docx
@@ -1,6 +1,6 @@
 
 <file path=word/document.xml><?xml version="1.0" encoding="utf-8"?>
-<w:document xmlns:wpc="http://schemas.microsoft.com/office/word/2010/wordprocessingCanvas" xmlns:cx="http://schemas.microsoft.com/office/drawing/2014/chartex" xmlns:cx1="http://schemas.microsoft.com/office/drawing/2015/9/8/chartex" xmlns:cx2="http://schemas.microsoft.com/office/drawing/2015/10/21/chartex" xmlns:mc="http://schemas.openxmlformats.org/markup-compatibility/2006" xmlns:o="urn:schemas-microsoft-com:office:office" xmlns:r="http://schemas.openxmlformats.org/officeDocument/2006/relationships" xmlns:m="http://schemas.openxmlformats.org/officeDocument/2006/math" xmlns:v="urn:schemas-microsoft-com:vml" xmlns:wp14="http://schemas.microsoft.com/office/word/2010/wordprocessingDrawing" xmlns:wp="http://schemas.openxmlformats.org/drawingml/2006/wordprocessingDrawing" xmlns:w10="urn:schemas-microsoft-com:office:word" xmlns:w="http://schemas.openxmlformats.org/wordprocessingml/2006/main" xmlns:w14="http://schemas.microsoft.com/office/word/2010/wordml" xmlns:w15="http://schemas.microsoft.com/office/word/2012/wordml" xmlns:w16se="http://schemas.microsoft.com/office/word/2015/wordml/symex" xmlns:wpg="http://schemas.microsoft.com/office/word/2010/wordprocessingGroup" xmlns:wpi="http://schemas.microsoft.com/office/word/2010/wordprocessingInk" xmlns:wne="http://schemas.microsoft.com/office/word/2006/wordml" xmlns:wps="http://schemas.microsoft.com/office/word/2010/wordprocessingShape" mc:Ignorable="w14 w15 w16se wp14">
+<w:document xmlns:wpc="http://schemas.microsoft.com/office/word/2010/wordprocessingCanvas" xmlns:mo="http://schemas.microsoft.com/office/mac/office/2008/main" xmlns:mc="http://schemas.openxmlformats.org/markup-compatibility/2006" xmlns:mv="urn:schemas-microsoft-com:mac:vml" xmlns:o="urn:schemas-microsoft-com:office:office" xmlns:r="http://schemas.openxmlformats.org/officeDocument/2006/relationships" xmlns:m="http://schemas.openxmlformats.org/officeDocument/2006/math" xmlns:v="urn:schemas-microsoft-com:vml" xmlns:wp14="http://schemas.microsoft.com/office/word/2010/wordprocessingDrawing" xmlns:wp="http://schemas.openxmlformats.org/drawingml/2006/wordprocessingDrawing" xmlns:w10="urn:schemas-microsoft-com:office:word" xmlns:w="http://schemas.openxmlformats.org/wordprocessingml/2006/main" xmlns:w14="http://schemas.microsoft.com/office/word/2010/wordml" xmlns:w15="http://schemas.microsoft.com/office/word/2012/wordml" xmlns:wpg="http://schemas.microsoft.com/office/word/2010/wordprocessingGroup" xmlns:wpi="http://schemas.microsoft.com/office/word/2010/wordprocessingInk" xmlns:wne="http://schemas.microsoft.com/office/word/2006/wordml" xmlns:wps="http://schemas.microsoft.com/office/word/2010/wordprocessingShape" mc:Ignorable="w14 w15 wp14">
   <w:body>
     <w:p>
       <w:pPr>
@@ -8,8 +8,6 @@
         <w:jc w:val="center"/>
       </w:pPr>
       <w:bookmarkStart w:id="0" w:name="cs-4320-final-project-requirements-analy"/>
-      <w:bookmarkStart w:id="1" w:name="_GoBack"/>
-      <w:bookmarkEnd w:id="1"/>
       <w:r>
         <w:t>CS 4320 Final Project: Requirements Analysis &amp; Software Design</w:t>
       </w:r>
@@ -19,14 +17,14 @@
         <w:pStyle w:val="Heading2"/>
         <w:jc w:val="center"/>
       </w:pPr>
-      <w:bookmarkStart w:id="2" w:name="ocdx-engine"/>
+      <w:bookmarkStart w:id="1" w:name="ocdx-engine"/>
       <w:bookmarkEnd w:id="0"/>
       <w:r>
         <w:t>OCDX Engine</w:t>
       </w:r>
     </w:p>
-    <w:bookmarkStart w:id="3" w:name="github-repository"/>
-    <w:bookmarkEnd w:id="2"/>
+    <w:bookmarkStart w:id="2" w:name="github-repository"/>
+    <w:bookmarkEnd w:id="1"/>
     <w:p>
       <w:pPr>
         <w:pStyle w:val="Heading3"/>
@@ -54,8 +52,8 @@
         <w:fldChar w:fldCharType="end"/>
       </w:r>
     </w:p>
-    <w:bookmarkStart w:id="4" w:name="deployment-environment"/>
-    <w:bookmarkEnd w:id="3"/>
+    <w:bookmarkStart w:id="3" w:name="deployment-environment"/>
+    <w:bookmarkEnd w:id="2"/>
     <w:p>
       <w:pPr>
         <w:pStyle w:val="Heading3"/>
@@ -88,13 +86,13 @@
         <w:pStyle w:val="Heading3"/>
         <w:ind w:left="3600"/>
       </w:pPr>
-      <w:bookmarkStart w:id="5" w:name="team-4-members"/>
-      <w:bookmarkEnd w:id="4"/>
+      <w:bookmarkStart w:id="4" w:name="team-4-members"/>
+      <w:bookmarkEnd w:id="3"/>
       <w:r>
         <w:t>Team 4 Members:</w:t>
       </w:r>
     </w:p>
-    <w:bookmarkEnd w:id="5"/>
+    <w:bookmarkEnd w:id="4"/>
     <w:p>
       <w:pPr>
         <w:pStyle w:val="Compact"/>
@@ -204,13 +202,31 @@
           <w:szCs w:val="28"/>
         </w:rPr>
       </w:pPr>
+      <w:proofErr w:type="spellStart"/>
       <w:r>
         <w:rPr>
           <w:sz w:val="28"/>
           <w:szCs w:val="28"/>
         </w:rPr>
-        <w:t>Pramod Pudotha</w:t>
-      </w:r>
+        <w:t>Pramod</w:t>
+      </w:r>
+      <w:proofErr w:type="spellEnd"/>
+      <w:r>
+        <w:rPr>
+          <w:sz w:val="28"/>
+          <w:szCs w:val="28"/>
+        </w:rPr>
+        <w:t xml:space="preserve"> </w:t>
+      </w:r>
+      <w:proofErr w:type="spellStart"/>
+      <w:r>
+        <w:rPr>
+          <w:sz w:val="28"/>
+          <w:szCs w:val="28"/>
+        </w:rPr>
+        <w:t>Pudotha</w:t>
+      </w:r>
+      <w:proofErr w:type="spellEnd"/>
     </w:p>
     <w:p>
       <w:pPr>
@@ -229,7 +245,7 @@
       <w:pPr>
         <w:pStyle w:val="Heading1"/>
       </w:pPr>
-      <w:bookmarkStart w:id="6" w:name="table-of-contents"/>
+      <w:bookmarkStart w:id="5" w:name="table-of-contents"/>
     </w:p>
     <w:p>
       <w:pPr>
@@ -272,7 +288,7 @@
         <w:t>Table of Contents</w:t>
       </w:r>
     </w:p>
-    <w:bookmarkEnd w:id="6"/>
+    <w:bookmarkEnd w:id="5"/>
     <w:p>
       <w:pPr>
         <w:pStyle w:val="Compact"/>
@@ -528,8 +544,16 @@
           <w:rPr>
             <w:rStyle w:val="Link"/>
           </w:rPr>
-          <w:t>Deployment Enviornment</w:t>
+          <w:t xml:space="preserve">Deployment </w:t>
         </w:r>
+        <w:proofErr w:type="spellStart"/>
+        <w:r>
+          <w:rPr>
+            <w:rStyle w:val="Link"/>
+          </w:rPr>
+          <w:t>Enviornment</w:t>
+        </w:r>
+        <w:proofErr w:type="spellEnd"/>
       </w:hyperlink>
     </w:p>
     <w:p>
@@ -730,23 +754,6 @@
           <w:numId w:val="8"/>
         </w:numPr>
       </w:pPr>
-      <w:hyperlink w:anchor="verify-file-function">
-        <w:r>
-          <w:rPr>
-            <w:rStyle w:val="Link"/>
-          </w:rPr>
-          <w:t>Verify File Function</w:t>
-        </w:r>
-      </w:hyperlink>
-    </w:p>
-    <w:p>
-      <w:pPr>
-        <w:pStyle w:val="Compact"/>
-        <w:numPr>
-          <w:ilvl w:val="1"/>
-          <w:numId w:val="8"/>
-        </w:numPr>
-      </w:pPr>
       <w:hyperlink w:anchor="search-for-manifest-function">
         <w:r>
           <w:rPr>
@@ -820,28 +827,13 @@
           <w:rPr>
             <w:rStyle w:val="Link"/>
           </w:rPr>
-          <w:t>Failure: Page not Found</w:t>
+          <w:t>Failure</w:t>
         </w:r>
-      </w:hyperlink>
-    </w:p>
-    <w:p>
-      <w:pPr>
-        <w:pStyle w:val="Compact"/>
-        <w:numPr>
-          <w:ilvl w:val="1"/>
-          <w:numId w:val="8"/>
-        </w:numPr>
-        <w:rPr>
-          <w:rStyle w:val="Link"/>
-          <w:color w:val="auto"/>
-        </w:rPr>
-      </w:pPr>
-      <w:hyperlink w:anchor="failure-server-is-down">
         <w:r>
           <w:rPr>
             <w:rStyle w:val="Link"/>
           </w:rPr>
-          <w:t>Failure: Server is Down</w:t>
+          <w:t xml:space="preserve"> Case</w:t>
         </w:r>
       </w:hyperlink>
     </w:p>
@@ -977,7 +969,7 @@
           <w:rPr>
             <w:rStyle w:val="Link"/>
           </w:rPr>
-          <w:t>Summary:</w:t>
+          <w:t>Summary</w:t>
         </w:r>
       </w:hyperlink>
     </w:p>
@@ -1163,7 +1155,7 @@
       <w:pPr>
         <w:pStyle w:val="Heading1"/>
       </w:pPr>
-      <w:bookmarkStart w:id="7" w:name="requirements-analysis"/>
+      <w:bookmarkStart w:id="6" w:name="requirements-analysis"/>
       <w:r>
         <w:t>Requirements Analysis</w:t>
       </w:r>
@@ -1172,13 +1164,13 @@
       <w:pPr>
         <w:pStyle w:val="Heading2"/>
       </w:pPr>
-      <w:bookmarkStart w:id="8" w:name="user-descriptions"/>
-      <w:bookmarkEnd w:id="7"/>
+      <w:bookmarkStart w:id="7" w:name="user-descriptions"/>
+      <w:bookmarkEnd w:id="6"/>
       <w:r>
         <w:t>User Descriptions</w:t>
       </w:r>
     </w:p>
-    <w:bookmarkEnd w:id="8"/>
+    <w:bookmarkEnd w:id="7"/>
     <w:p>
       <w:pPr>
         <w:rPr>
@@ -1289,12 +1281,12 @@
       <w:pPr>
         <w:pStyle w:val="Heading2"/>
       </w:pPr>
-      <w:bookmarkStart w:id="9" w:name="use-cases"/>
+      <w:bookmarkStart w:id="8" w:name="use-cases"/>
       <w:r>
         <w:t>Use Cases</w:t>
       </w:r>
     </w:p>
-    <w:bookmarkEnd w:id="9"/>
+    <w:bookmarkEnd w:id="8"/>
     <w:p>
       <w:pPr>
         <w:rPr>
@@ -1406,12 +1398,12 @@
       <w:pPr>
         <w:pStyle w:val="Heading2"/>
       </w:pPr>
-      <w:bookmarkStart w:id="10" w:name="functional-requirements"/>
+      <w:bookmarkStart w:id="9" w:name="functional-requirements"/>
       <w:r>
         <w:t>Functional Requirements</w:t>
       </w:r>
     </w:p>
-    <w:bookmarkEnd w:id="10"/>
+    <w:bookmarkEnd w:id="9"/>
     <w:p>
       <w:pPr>
         <w:rPr>
@@ -1489,13 +1481,13 @@
       <w:pPr>
         <w:pStyle w:val="Heading2"/>
       </w:pPr>
-      <w:bookmarkStart w:id="11" w:name="non-functional-requirements"/>
+      <w:bookmarkStart w:id="10" w:name="non-functional-requirements"/>
       <w:r>
         <w:lastRenderedPageBreak/>
         <w:t>Non-Functional Requirements</w:t>
       </w:r>
     </w:p>
-    <w:bookmarkEnd w:id="11"/>
+    <w:bookmarkEnd w:id="10"/>
     <w:p>
       <w:pPr>
         <w:rPr>
@@ -1516,58 +1508,58 @@
       <w:pPr>
         <w:pStyle w:val="Heading3"/>
       </w:pPr>
-      <w:bookmarkStart w:id="12" w:name="user-non-functional"/>
+      <w:bookmarkStart w:id="11" w:name="user-non-functional"/>
       <w:r>
         <w:t>User Non-functional</w:t>
       </w:r>
     </w:p>
+    <w:bookmarkEnd w:id="11"/>
+    <w:p>
+      <w:pPr>
+        <w:pStyle w:val="Compact"/>
+        <w:numPr>
+          <w:ilvl w:val="0"/>
+          <w:numId w:val="13"/>
+        </w:numPr>
+      </w:pPr>
+      <w:r>
+        <w:t>Data Scientists will be able to perform efficient searches based on keywords. Users should not wait more than about two seconds for a query to resolve.</w:t>
+      </w:r>
+    </w:p>
+    <w:p>
+      <w:pPr>
+        <w:pStyle w:val="Compact"/>
+        <w:numPr>
+          <w:ilvl w:val="0"/>
+          <w:numId w:val="13"/>
+        </w:numPr>
+      </w:pPr>
+      <w:r>
+        <w:t>Data Scientists will be able to upload and update manifests.</w:t>
+      </w:r>
+    </w:p>
+    <w:p>
+      <w:pPr>
+        <w:pStyle w:val="Compact"/>
+        <w:numPr>
+          <w:ilvl w:val="0"/>
+          <w:numId w:val="13"/>
+        </w:numPr>
+      </w:pPr>
+      <w:r>
+        <w:t>Data Scientists will be able to upload and download data files.</w:t>
+      </w:r>
+    </w:p>
+    <w:p>
+      <w:pPr>
+        <w:pStyle w:val="Heading2"/>
+      </w:pPr>
+      <w:bookmarkStart w:id="12" w:name="system-requirements"/>
+      <w:r>
+        <w:t>System Requirements</w:t>
+      </w:r>
+    </w:p>
     <w:bookmarkEnd w:id="12"/>
-    <w:p>
-      <w:pPr>
-        <w:pStyle w:val="Compact"/>
-        <w:numPr>
-          <w:ilvl w:val="0"/>
-          <w:numId w:val="13"/>
-        </w:numPr>
-      </w:pPr>
-      <w:r>
-        <w:t>Data Scientists will be able to perform efficient searches based on keywords. Users should not wait more than about two seconds for a query to resolve.</w:t>
-      </w:r>
-    </w:p>
-    <w:p>
-      <w:pPr>
-        <w:pStyle w:val="Compact"/>
-        <w:numPr>
-          <w:ilvl w:val="0"/>
-          <w:numId w:val="13"/>
-        </w:numPr>
-      </w:pPr>
-      <w:r>
-        <w:t>Data Scientists will be able to upload and update manifests.</w:t>
-      </w:r>
-    </w:p>
-    <w:p>
-      <w:pPr>
-        <w:pStyle w:val="Compact"/>
-        <w:numPr>
-          <w:ilvl w:val="0"/>
-          <w:numId w:val="13"/>
-        </w:numPr>
-      </w:pPr>
-      <w:r>
-        <w:t>Data Scientists will be able to upload and download data files.</w:t>
-      </w:r>
-    </w:p>
-    <w:p>
-      <w:pPr>
-        <w:pStyle w:val="Heading2"/>
-      </w:pPr>
-      <w:bookmarkStart w:id="13" w:name="system-requirements"/>
-      <w:r>
-        <w:t>System Requirements</w:t>
-      </w:r>
-    </w:p>
-    <w:bookmarkEnd w:id="13"/>
     <w:p>
       <w:pPr>
         <w:rPr>
@@ -1773,12 +1765,12 @@
       <w:pPr>
         <w:pStyle w:val="Heading2"/>
       </w:pPr>
-      <w:bookmarkStart w:id="14" w:name="user-requirements"/>
+      <w:bookmarkStart w:id="13" w:name="user-requirements"/>
       <w:r>
         <w:t>User Requirements</w:t>
       </w:r>
     </w:p>
-    <w:bookmarkEnd w:id="14"/>
+    <w:bookmarkEnd w:id="13"/>
     <w:p>
       <w:pPr>
         <w:rPr>
@@ -1918,7 +1910,7 @@
       <w:pPr>
         <w:pStyle w:val="Heading1"/>
       </w:pPr>
-      <w:bookmarkStart w:id="15" w:name="software-design"/>
+      <w:bookmarkStart w:id="14" w:name="software-design"/>
       <w:r>
         <w:t>Software Design</w:t>
       </w:r>
@@ -1927,13 +1919,13 @@
       <w:pPr>
         <w:pStyle w:val="Heading2"/>
       </w:pPr>
-      <w:bookmarkStart w:id="16" w:name="sketches"/>
-      <w:bookmarkEnd w:id="15"/>
+      <w:bookmarkStart w:id="15" w:name="sketches"/>
+      <w:bookmarkEnd w:id="14"/>
       <w:r>
         <w:t>Sketches</w:t>
       </w:r>
     </w:p>
-    <w:bookmarkEnd w:id="16"/>
+    <w:bookmarkEnd w:id="15"/>
     <w:p>
       <w:pPr>
         <w:rPr>
@@ -2523,12 +2515,12 @@
       <w:pPr>
         <w:pStyle w:val="Heading2"/>
       </w:pPr>
-      <w:bookmarkStart w:id="17" w:name="data"/>
+      <w:bookmarkStart w:id="16" w:name="data"/>
       <w:r>
         <w:t>Data</w:t>
       </w:r>
     </w:p>
-    <w:bookmarkEnd w:id="17"/>
+    <w:bookmarkEnd w:id="16"/>
     <w:p>
       <w:pPr>
         <w:rPr>
@@ -2885,7 +2877,7 @@
       <w:pPr>
         <w:pStyle w:val="Heading1"/>
       </w:pPr>
-      <w:bookmarkStart w:id="18" w:name="deployment-enviornment"/>
+      <w:bookmarkStart w:id="17" w:name="deployment-enviornment"/>
       <w:r>
         <w:t>Sprint 1 Updates</w:t>
       </w:r>
@@ -2902,7 +2894,7 @@
         <w:t>Environment</w:t>
       </w:r>
     </w:p>
-    <w:bookmarkEnd w:id="18"/>
+    <w:bookmarkEnd w:id="17"/>
     <w:p>
       <w:r>
         <w:rPr>
@@ -3003,12 +2995,12 @@
       <w:pPr>
         <w:pStyle w:val="Heading2"/>
       </w:pPr>
-      <w:bookmarkStart w:id="19" w:name="testing"/>
+      <w:bookmarkStart w:id="18" w:name="testing"/>
       <w:r>
         <w:t>Testing</w:t>
       </w:r>
     </w:p>
-    <w:bookmarkEnd w:id="19"/>
+    <w:bookmarkEnd w:id="18"/>
     <w:p>
       <w:r>
         <w:rPr>
@@ -3081,7 +3073,7 @@
       <w:pPr>
         <w:pStyle w:val="Heading2"/>
       </w:pPr>
-      <w:bookmarkStart w:id="20" w:name="user-acceptance-test-uat-scenarios"/>
+      <w:bookmarkStart w:id="19" w:name="user-acceptance-test-uat-scenarios"/>
       <w:r>
         <w:t>User Acceptance Test (UAT) Scenarios</w:t>
       </w:r>
@@ -3090,13 +3082,13 @@
       <w:pPr>
         <w:pStyle w:val="Heading2"/>
       </w:pPr>
-      <w:bookmarkStart w:id="21" w:name="data-scientist-uploads-manifest"/>
-      <w:bookmarkEnd w:id="20"/>
+      <w:bookmarkStart w:id="20" w:name="data-scientist-uploads-manifest"/>
+      <w:bookmarkEnd w:id="19"/>
       <w:r>
         <w:t>Data Scientist Uploads Manifest</w:t>
       </w:r>
     </w:p>
-    <w:bookmarkEnd w:id="21"/>
+    <w:bookmarkEnd w:id="20"/>
     <w:p>
       <w:pPr>
         <w:pStyle w:val="Compact"/>
@@ -3106,108 +3098,122 @@
         </w:numPr>
       </w:pPr>
       <w:r>
-        <w:t>If the user has not signed in, the action fails and the message "login first" shows on screen.</w:t>
-      </w:r>
-    </w:p>
-    <w:p>
-      <w:pPr>
-        <w:pStyle w:val="Compact"/>
-        <w:numPr>
-          <w:ilvl w:val="0"/>
-          <w:numId w:val="22"/>
-        </w:numPr>
-      </w:pPr>
-      <w:r>
-        <w:t>If the user signed in, but the file is not acceptable (file is too big or type is illegal), the action fails and the reminding message shows.</w:t>
-      </w:r>
-    </w:p>
-    <w:p>
-      <w:pPr>
-        <w:pStyle w:val="Compact"/>
-        <w:numPr>
-          <w:ilvl w:val="0"/>
-          <w:numId w:val="22"/>
-        </w:numPr>
-      </w:pPr>
-      <w:r>
-        <w:t>If the user signed in, and the file is valid, the action succeeds and the success message shows.</w:t>
+        <w:t>The user enters the upload page, selects file from local directory and uploads manifest to the server.</w:t>
       </w:r>
     </w:p>
     <w:p>
       <w:pPr>
         <w:pStyle w:val="Heading2"/>
       </w:pPr>
-      <w:bookmarkStart w:id="22" w:name="data-scientists-review-manifest"/>
+      <w:bookmarkStart w:id="21" w:name="data-scientists-review-manifest"/>
       <w:r>
         <w:t>Data Scientists Review Manifest</w:t>
       </w:r>
     </w:p>
-    <w:bookmarkEnd w:id="22"/>
-    <w:p>
-      <w:pPr>
-        <w:pStyle w:val="Compact"/>
-        <w:numPr>
-          <w:ilvl w:val="0"/>
-          <w:numId w:val="23"/>
-        </w:numPr>
-      </w:pPr>
-      <w:r>
-        <w:t>If the manifest is still valid, it is extracted from database and shows to the user.</w:t>
-      </w:r>
-    </w:p>
-    <w:p>
-      <w:pPr>
-        <w:pStyle w:val="Compact"/>
-        <w:numPr>
-          <w:ilvl w:val="0"/>
-          <w:numId w:val="23"/>
-        </w:numPr>
-      </w:pPr>
-      <w:r>
-        <w:t>If the manifest is no longer valid, the action fails and the message "manifest does not exist" shows.</w:t>
+    <w:p>
+      <w:pPr>
+        <w:pStyle w:val="Compact"/>
+        <w:numPr>
+          <w:ilvl w:val="0"/>
+          <w:numId w:val="1"/>
+        </w:numPr>
+      </w:pPr>
+      <w:bookmarkStart w:id="22" w:name="data-scientists-search-for-manifest"/>
+      <w:bookmarkEnd w:id="21"/>
+      <w:r>
+        <w:t>The user selects a manifest and review it. The required manifest is sent in response to query.</w:t>
       </w:r>
     </w:p>
     <w:p>
       <w:pPr>
         <w:pStyle w:val="Heading2"/>
       </w:pPr>
-      <w:bookmarkStart w:id="23" w:name="data-scientists-search-for-manifest"/>
       <w:r>
         <w:t>Data Scientists Search for Manifest</w:t>
       </w:r>
     </w:p>
+    <w:p>
+      <w:pPr>
+        <w:pStyle w:val="Compact"/>
+        <w:numPr>
+          <w:ilvl w:val="0"/>
+          <w:numId w:val="1"/>
+        </w:numPr>
+      </w:pPr>
+      <w:bookmarkStart w:id="23" w:name="data-scientists-notify-changes-to-other-"/>
+      <w:bookmarkEnd w:id="22"/>
+      <w:r>
+        <w:t>The user searches a manifest by keywords, the results can also be limited by time and author filters.</w:t>
+      </w:r>
+    </w:p>
+    <w:p>
+      <w:pPr>
+        <w:pStyle w:val="Heading2"/>
+      </w:pPr>
+      <w:r>
+        <w:t>Data Scientists Notify Changes to Other Users</w:t>
+      </w:r>
+    </w:p>
     <w:bookmarkEnd w:id="23"/>
     <w:p>
       <w:pPr>
         <w:pStyle w:val="Compact"/>
         <w:numPr>
           <w:ilvl w:val="0"/>
-          <w:numId w:val="24"/>
-        </w:numPr>
-      </w:pPr>
-      <w:r>
-        <w:t>If the keyword matches any records in the database, they are shown to the user.</w:t>
-      </w:r>
-    </w:p>
-    <w:p>
-      <w:pPr>
-        <w:pStyle w:val="Compact"/>
-        <w:numPr>
-          <w:ilvl w:val="0"/>
-          <w:numId w:val="24"/>
-        </w:numPr>
-      </w:pPr>
-      <w:r>
-        <w:t>If the keyword cannot match any record in the database, the error message is shown to the user.</w:t>
+          <w:numId w:val="1"/>
+        </w:numPr>
+      </w:pPr>
+      <w:r>
+        <w:t>The data scientist sends a notification about changes to the author.</w:t>
       </w:r>
     </w:p>
     <w:p>
       <w:pPr>
         <w:pStyle w:val="Heading2"/>
       </w:pPr>
-      <w:bookmarkStart w:id="24" w:name="data-scientists-notify-changes-to-other-"/>
-      <w:r>
-        <w:t>Data Scientists Notify Changes to Other Users</w:t>
+      <w:r>
+        <w:t>System Admin Bans an Illegal Data Scientist</w:t>
+      </w:r>
+    </w:p>
+    <w:p>
+      <w:pPr>
+        <w:pStyle w:val="Compact"/>
+        <w:numPr>
+          <w:ilvl w:val="0"/>
+          <w:numId w:val="26"/>
+        </w:numPr>
+      </w:pPr>
+      <w:r>
+        <w:t>The data scientist account is transferred to the "banned" group. A notification is sent to the user as well as the reason for the ban.</w:t>
+      </w:r>
+    </w:p>
+    <w:p>
+      <w:pPr>
+        <w:pStyle w:val="Heading2"/>
+      </w:pPr>
+      <w:r>
+        <w:t>System Admin Deletes an Illegal Manifest</w:t>
+      </w:r>
+    </w:p>
+    <w:p>
+      <w:pPr>
+        <w:pStyle w:val="Compact"/>
+        <w:numPr>
+          <w:ilvl w:val="0"/>
+          <w:numId w:val="27"/>
+        </w:numPr>
+      </w:pPr>
+      <w:r>
+        <w:t>The manifest is deleted (moved to "trash" group), and a notification and reason are sent to its author.</w:t>
+      </w:r>
+    </w:p>
+    <w:p>
+      <w:pPr>
+        <w:pStyle w:val="Heading2"/>
+      </w:pPr>
+      <w:bookmarkStart w:id="24" w:name="user-experience"/>
+      <w:r>
+        <w:t>User Experience</w:t>
       </w:r>
     </w:p>
     <w:bookmarkEnd w:id="24"/>
@@ -3216,39 +3222,330 @@
         <w:pStyle w:val="Compact"/>
         <w:numPr>
           <w:ilvl w:val="0"/>
-          <w:numId w:val="25"/>
-        </w:numPr>
-      </w:pPr>
-      <w:r>
-        <w:t>If the user to be notified still exists, a notification is sent to the user, and it shows notification success.</w:t>
-      </w:r>
-    </w:p>
-    <w:p>
-      <w:pPr>
-        <w:pStyle w:val="Compact"/>
-        <w:numPr>
-          <w:ilvl w:val="0"/>
-          <w:numId w:val="25"/>
-        </w:numPr>
-      </w:pPr>
-      <w:r>
-        <w:t>If the user no longer exist, the message shows user not exist.</w:t>
+          <w:numId w:val="28"/>
+        </w:numPr>
+      </w:pPr>
+      <w:r>
+        <w:t>The stability of the system is acceptable.</w:t>
+      </w:r>
+    </w:p>
+    <w:p>
+      <w:pPr>
+        <w:pStyle w:val="Compact"/>
+        <w:numPr>
+          <w:ilvl w:val="0"/>
+          <w:numId w:val="28"/>
+        </w:numPr>
+      </w:pPr>
+      <w:r>
+        <w:t>The reaction time is short.</w:t>
+      </w:r>
+    </w:p>
+    <w:p>
+      <w:pPr>
+        <w:pStyle w:val="Heading1"/>
+      </w:pPr>
+      <w:bookmarkStart w:id="25" w:name="unit-test-scenarios"/>
+      <w:r>
+        <w:lastRenderedPageBreak/>
+        <w:t>Unit Test Scenarios</w:t>
       </w:r>
     </w:p>
     <w:p>
       <w:pPr>
         <w:pStyle w:val="Heading2"/>
       </w:pPr>
-      <w:r>
+      <w:bookmarkStart w:id="26" w:name="login-function"/>
+      <w:bookmarkEnd w:id="25"/>
+      <w:r>
+        <w:t>Login Function</w:t>
+      </w:r>
+    </w:p>
+    <w:bookmarkEnd w:id="26"/>
+    <w:p>
+      <w:pPr>
+        <w:pStyle w:val="Compact"/>
+        <w:numPr>
+          <w:ilvl w:val="0"/>
+          <w:numId w:val="29"/>
+        </w:numPr>
+      </w:pPr>
+      <w:r>
+        <w:t>If the user exists, the action continues.</w:t>
+      </w:r>
+    </w:p>
+    <w:p>
+      <w:pPr>
+        <w:pStyle w:val="Compact"/>
+        <w:numPr>
+          <w:ilvl w:val="0"/>
+          <w:numId w:val="29"/>
+        </w:numPr>
+      </w:pPr>
+      <w:r>
+        <w:t>If the user does not exist, further action is denied and the error message is shown.</w:t>
+      </w:r>
+    </w:p>
+    <w:p>
+      <w:pPr>
+        <w:pStyle w:val="Heading2"/>
+      </w:pPr>
+      <w:bookmarkStart w:id="27" w:name="search-for-manifest-function"/>
+      <w:r>
+        <w:t>Search for Manifest Function</w:t>
+      </w:r>
+    </w:p>
+    <w:bookmarkEnd w:id="27"/>
+    <w:p>
+      <w:pPr>
+        <w:pStyle w:val="Compact"/>
+        <w:numPr>
+          <w:ilvl w:val="0"/>
+          <w:numId w:val="31"/>
+        </w:numPr>
+      </w:pPr>
+      <w:r>
+        <w:t>The system finds the record from database by matching the keywords.</w:t>
+      </w:r>
+    </w:p>
+    <w:p>
+      <w:pPr>
+        <w:pStyle w:val="Compact"/>
+        <w:numPr>
+          <w:ilvl w:val="0"/>
+          <w:numId w:val="31"/>
+        </w:numPr>
+      </w:pPr>
+      <w:r>
+        <w:t>The system returns an error message if no record is found.</w:t>
+      </w:r>
+    </w:p>
+    <w:p>
+      <w:pPr>
+        <w:pStyle w:val="Heading2"/>
+      </w:pPr>
+      <w:bookmarkStart w:id="28" w:name="upload-function"/>
+      <w:r>
+        <w:t>Upload Function</w:t>
+      </w:r>
+    </w:p>
+    <w:bookmarkEnd w:id="28"/>
+    <w:p>
+      <w:pPr>
+        <w:pStyle w:val="Compact"/>
+        <w:numPr>
+          <w:ilvl w:val="0"/>
+          <w:numId w:val="32"/>
+        </w:numPr>
+      </w:pPr>
+      <w:r>
+        <w:t>The file is stored in the database.</w:t>
+      </w:r>
+    </w:p>
+    <w:p>
+      <w:pPr>
+        <w:pStyle w:val="Heading2"/>
+      </w:pPr>
+      <w:bookmarkStart w:id="29" w:name="download-function"/>
+      <w:r>
+        <w:t>Download Function</w:t>
+      </w:r>
+    </w:p>
+    <w:bookmarkEnd w:id="29"/>
+    <w:p>
+      <w:pPr>
+        <w:pStyle w:val="Compact"/>
+        <w:numPr>
+          <w:ilvl w:val="0"/>
+          <w:numId w:val="33"/>
+        </w:numPr>
+      </w:pPr>
+      <w:r>
+        <w:t>The required file is pulled from database and presented to the user.</w:t>
+      </w:r>
+    </w:p>
+    <w:p>
+      <w:pPr>
+        <w:pStyle w:val="Heading2"/>
+      </w:pPr>
+      <w:bookmarkStart w:id="30" w:name="editdelete-manifest-function"/>
+      <w:r>
+        <w:t>Edit/Delete Manifest Function</w:t>
+      </w:r>
+    </w:p>
+    <w:bookmarkEnd w:id="30"/>
+    <w:p>
+      <w:pPr>
+        <w:pStyle w:val="Compact"/>
+        <w:numPr>
+          <w:ilvl w:val="0"/>
+          <w:numId w:val="34"/>
+        </w:numPr>
+      </w:pPr>
+      <w:r>
+        <w:t>The manifest is changed and database is updated.</w:t>
+      </w:r>
+    </w:p>
+    <w:p>
+      <w:pPr>
+        <w:pStyle w:val="Heading2"/>
+      </w:pPr>
+      <w:bookmarkStart w:id="31" w:name="failure-page-not-found"/>
+      <w:r>
+        <w:t>Failure</w:t>
+      </w:r>
+      <w:r>
+        <w:t xml:space="preserve"> Case</w:t>
+      </w:r>
+    </w:p>
+    <w:p>
+      <w:pPr>
+        <w:pStyle w:val="Compact"/>
+        <w:numPr>
+          <w:ilvl w:val="0"/>
+          <w:numId w:val="1"/>
+        </w:numPr>
+      </w:pPr>
+      <w:bookmarkStart w:id="32" w:name="regression-testing"/>
+      <w:bookmarkEnd w:id="31"/>
+      <w:r>
+        <w:t>Error message is displayed. The expected value and return value are compared.</w:t>
+      </w:r>
+    </w:p>
+    <w:p>
+      <w:pPr>
+        <w:pStyle w:val="Heading1"/>
+      </w:pPr>
+      <w:r>
+        <w:t>Regression Testing</w:t>
+      </w:r>
+    </w:p>
+    <w:bookmarkEnd w:id="32"/>
+    <w:p>
+      <w:pPr>
+        <w:pStyle w:val="Compact"/>
+        <w:numPr>
+          <w:ilvl w:val="0"/>
+          <w:numId w:val="37"/>
+        </w:numPr>
+      </w:pPr>
+      <w:r>
+        <w:t>Regression testing is a type of software testing that verifies that software previously developed and tested still performs correctly even after it was changed or interfaced with other software.</w:t>
+      </w:r>
+    </w:p>
+    <w:p>
+      <w:pPr>
+        <w:pStyle w:val="Compact"/>
+        <w:numPr>
+          <w:ilvl w:val="0"/>
+          <w:numId w:val="37"/>
+        </w:numPr>
+      </w:pPr>
+      <w:r>
+        <w:t>In this system, a set of unit tests are prepared to cover all the functions of the software. The tests are run after every update or bug fixing.</w:t>
+      </w:r>
+    </w:p>
+    <w:p>
+      <w:pPr>
+        <w:pStyle w:val="Heading1"/>
+      </w:pPr>
+      <w:bookmarkStart w:id="33" w:name="integration-testing"/>
+      <w:r>
+        <w:t>Integration Testing</w:t>
+      </w:r>
+    </w:p>
+    <w:bookmarkEnd w:id="33"/>
+    <w:p>
+      <w:pPr>
+        <w:pStyle w:val="Compact"/>
+        <w:numPr>
+          <w:ilvl w:val="0"/>
+          <w:numId w:val="38"/>
+        </w:numPr>
+      </w:pPr>
+      <w:r>
+        <w:t>Integration testing is the phase in software testing in which individual software modules are combined and tested as a group.</w:t>
+      </w:r>
+    </w:p>
+    <w:p>
+      <w:pPr>
+        <w:pStyle w:val="Compact"/>
+        <w:numPr>
+          <w:ilvl w:val="0"/>
+          <w:numId w:val="38"/>
+        </w:numPr>
+      </w:pPr>
+      <w:r>
+        <w:t>We will perform integration testing after unit tests.</w:t>
+      </w:r>
+      <w:r>
+        <w:t xml:space="preserve"> </w:t>
+      </w:r>
+      <w:r>
+        <w:t>It tests how the website responses to a user behavior.</w:t>
+      </w:r>
+    </w:p>
+    <w:p>
+      <w:pPr>
+        <w:pStyle w:val="Heading2"/>
+      </w:pPr>
+      <w:bookmarkStart w:id="34" w:name="user-uploads-manifest"/>
+      <w:r>
+        <w:t>User Uploads Manifest</w:t>
+      </w:r>
+    </w:p>
+    <w:bookmarkEnd w:id="34"/>
+    <w:p>
+      <w:pPr>
+        <w:pStyle w:val="Compact"/>
+        <w:numPr>
+          <w:ilvl w:val="0"/>
+          <w:numId w:val="39"/>
+        </w:numPr>
+      </w:pPr>
+      <w:r>
+        <w:t>The user can sign in, and choose the file to be uploaded, after the system check the file, the file is uploaded and the success message shows.</w:t>
+      </w:r>
+    </w:p>
+    <w:p>
+      <w:pPr>
+        <w:pStyle w:val="Heading2"/>
+      </w:pPr>
+      <w:bookmarkStart w:id="35" w:name="user-reviews-manifest"/>
+      <w:r>
+        <w:t>User Reviews Manifest</w:t>
+      </w:r>
+    </w:p>
+    <w:bookmarkEnd w:id="35"/>
+    <w:p>
+      <w:pPr>
+        <w:pStyle w:val="Compact"/>
+        <w:numPr>
+          <w:ilvl w:val="0"/>
+          <w:numId w:val="40"/>
+        </w:numPr>
+      </w:pPr>
+      <w:r>
+        <w:t>The manifest is searched on the server. If it is still valid, it is extracted from database and shows to the user.</w:t>
+      </w:r>
+    </w:p>
+    <w:p>
+      <w:pPr>
+        <w:pStyle w:val="Heading2"/>
+      </w:pPr>
+      <w:bookmarkStart w:id="36" w:name="system-admin-bans-an-illegal-data-scient"/>
+      <w:r>
+        <w:lastRenderedPageBreak/>
         <w:t>System Admin Bans an Illegal Data Scientist</w:t>
       </w:r>
     </w:p>
-    <w:p>
-      <w:pPr>
-        <w:pStyle w:val="Compact"/>
-        <w:numPr>
-          <w:ilvl w:val="0"/>
-          <w:numId w:val="26"/>
+    <w:bookmarkEnd w:id="36"/>
+    <w:p>
+      <w:pPr>
+        <w:pStyle w:val="Compact"/>
+        <w:numPr>
+          <w:ilvl w:val="0"/>
+          <w:numId w:val="41"/>
         </w:numPr>
       </w:pPr>
       <w:r>
@@ -3259,16 +3556,18 @@
       <w:pPr>
         <w:pStyle w:val="Heading2"/>
       </w:pPr>
+      <w:bookmarkStart w:id="37" w:name="system-admin-deletes-an-illegal-manifest"/>
       <w:r>
         <w:t>System Admin Deletes an Illegal Manifest</w:t>
       </w:r>
     </w:p>
-    <w:p>
-      <w:pPr>
-        <w:pStyle w:val="Compact"/>
-        <w:numPr>
-          <w:ilvl w:val="0"/>
-          <w:numId w:val="27"/>
+    <w:bookmarkEnd w:id="37"/>
+    <w:p>
+      <w:pPr>
+        <w:pStyle w:val="Compact"/>
+        <w:numPr>
+          <w:ilvl w:val="0"/>
+          <w:numId w:val="42"/>
         </w:numPr>
       </w:pPr>
       <w:r>
@@ -3279,448 +3578,36 @@
       <w:pPr>
         <w:pStyle w:val="Heading2"/>
       </w:pPr>
-      <w:bookmarkStart w:id="25" w:name="user-experience"/>
-      <w:r>
-        <w:lastRenderedPageBreak/>
-        <w:t>User Experience</w:t>
-      </w:r>
-    </w:p>
-    <w:bookmarkEnd w:id="25"/>
-    <w:p>
-      <w:pPr>
-        <w:pStyle w:val="Compact"/>
-        <w:numPr>
-          <w:ilvl w:val="0"/>
-          <w:numId w:val="28"/>
-        </w:numPr>
-      </w:pPr>
-      <w:r>
-        <w:t>The stability of the system is acceptable.</w:t>
-      </w:r>
-    </w:p>
-    <w:p>
-      <w:pPr>
-        <w:pStyle w:val="Compact"/>
-        <w:numPr>
-          <w:ilvl w:val="0"/>
-          <w:numId w:val="28"/>
-        </w:numPr>
-      </w:pPr>
-      <w:r>
-        <w:t>The reaction time is short for the server.</w:t>
-      </w:r>
+      <w:bookmarkStart w:id="38" w:name="failure-case"/>
+      <w:r>
+        <w:t>Failure Case</w:t>
+      </w:r>
+    </w:p>
+    <w:bookmarkEnd w:id="38"/>
+    <w:p>
+      <w:pPr>
+        <w:pStyle w:val="Compact"/>
+        <w:numPr>
+          <w:ilvl w:val="0"/>
+          <w:numId w:val="43"/>
+        </w:numPr>
+      </w:pPr>
+      <w:r>
+        <w:t>The system returns an error page when the required page is not found, or the server is down.</w:t>
+      </w:r>
+      <w:bookmarkStart w:id="39" w:name="_GoBack"/>
+      <w:bookmarkEnd w:id="39"/>
     </w:p>
     <w:p>
       <w:pPr>
         <w:pStyle w:val="Heading1"/>
       </w:pPr>
-      <w:bookmarkStart w:id="26" w:name="unit-test-scenarios"/>
-      <w:r>
-        <w:t>Unit Test Scenarios</w:t>
-      </w:r>
-    </w:p>
-    <w:p>
-      <w:pPr>
-        <w:pStyle w:val="Heading2"/>
-      </w:pPr>
-      <w:bookmarkStart w:id="27" w:name="login-function"/>
-      <w:bookmarkEnd w:id="26"/>
-      <w:r>
-        <w:t>Login Function</w:t>
-      </w:r>
-    </w:p>
-    <w:bookmarkEnd w:id="27"/>
-    <w:p>
-      <w:pPr>
-        <w:pStyle w:val="Compact"/>
-        <w:numPr>
-          <w:ilvl w:val="0"/>
-          <w:numId w:val="29"/>
-        </w:numPr>
-      </w:pPr>
-      <w:r>
-        <w:t>If the user exists, the action continues.</w:t>
-      </w:r>
-    </w:p>
-    <w:p>
-      <w:pPr>
-        <w:pStyle w:val="Compact"/>
-        <w:numPr>
-          <w:ilvl w:val="0"/>
-          <w:numId w:val="29"/>
-        </w:numPr>
-      </w:pPr>
-      <w:r>
-        <w:t>If the user does not exist, further action is denied and the error message is shown.</w:t>
-      </w:r>
-    </w:p>
-    <w:p>
-      <w:pPr>
-        <w:pStyle w:val="Heading2"/>
-      </w:pPr>
-      <w:bookmarkStart w:id="28" w:name="verify-file-function"/>
-      <w:r>
-        <w:t>Verify File Function</w:t>
-      </w:r>
-    </w:p>
-    <w:bookmarkEnd w:id="28"/>
-    <w:p>
-      <w:pPr>
-        <w:pStyle w:val="Compact"/>
-        <w:numPr>
-          <w:ilvl w:val="0"/>
-          <w:numId w:val="30"/>
-        </w:numPr>
-      </w:pPr>
-      <w:r>
-        <w:t>If the file size and type is an acceptable format, the action is allowed.</w:t>
-      </w:r>
-    </w:p>
-    <w:p>
-      <w:pPr>
-        <w:pStyle w:val="Compact"/>
-        <w:numPr>
-          <w:ilvl w:val="0"/>
-          <w:numId w:val="30"/>
-        </w:numPr>
-      </w:pPr>
-      <w:r>
-        <w:t>If the file size is too big or the type is illegal, the action is denied.</w:t>
-      </w:r>
-    </w:p>
-    <w:p>
-      <w:pPr>
-        <w:pStyle w:val="Heading2"/>
-      </w:pPr>
-      <w:bookmarkStart w:id="29" w:name="search-for-manifest-function"/>
-      <w:r>
-        <w:t>Search for Manifest Function</w:t>
-      </w:r>
-    </w:p>
-    <w:bookmarkEnd w:id="29"/>
-    <w:p>
-      <w:pPr>
-        <w:pStyle w:val="Compact"/>
-        <w:numPr>
-          <w:ilvl w:val="0"/>
-          <w:numId w:val="31"/>
-        </w:numPr>
-      </w:pPr>
-      <w:r>
-        <w:t>The system finds the record from database by matching the keywords.</w:t>
-      </w:r>
-    </w:p>
-    <w:p>
-      <w:pPr>
-        <w:pStyle w:val="Compact"/>
-        <w:numPr>
-          <w:ilvl w:val="0"/>
-          <w:numId w:val="31"/>
-        </w:numPr>
-      </w:pPr>
-      <w:r>
-        <w:t>The system returns an error message if no record is found.</w:t>
-      </w:r>
-    </w:p>
-    <w:p>
-      <w:pPr>
-        <w:pStyle w:val="Heading2"/>
-      </w:pPr>
-      <w:bookmarkStart w:id="30" w:name="upload-function"/>
-      <w:r>
-        <w:t>Upload Function</w:t>
-      </w:r>
-    </w:p>
-    <w:bookmarkEnd w:id="30"/>
-    <w:p>
-      <w:pPr>
-        <w:pStyle w:val="Compact"/>
-        <w:numPr>
-          <w:ilvl w:val="0"/>
-          <w:numId w:val="32"/>
-        </w:numPr>
-      </w:pPr>
-      <w:r>
-        <w:t>The file is stored in the database.</w:t>
-      </w:r>
-    </w:p>
-    <w:p>
-      <w:pPr>
-        <w:pStyle w:val="Heading2"/>
-      </w:pPr>
-      <w:bookmarkStart w:id="31" w:name="download-function"/>
-      <w:r>
-        <w:t>Download Function</w:t>
-      </w:r>
-    </w:p>
-    <w:bookmarkEnd w:id="31"/>
-    <w:p>
-      <w:pPr>
-        <w:pStyle w:val="Compact"/>
-        <w:numPr>
-          <w:ilvl w:val="0"/>
-          <w:numId w:val="33"/>
-        </w:numPr>
-      </w:pPr>
-      <w:r>
-        <w:t>The required file is pulled from database and presented to the user.</w:t>
-      </w:r>
-    </w:p>
-    <w:p>
-      <w:pPr>
-        <w:pStyle w:val="Heading2"/>
-      </w:pPr>
-      <w:bookmarkStart w:id="32" w:name="editdelete-manifest-function"/>
-      <w:r>
-        <w:t>Edit/Delete Manifest Function</w:t>
-      </w:r>
-    </w:p>
-    <w:bookmarkEnd w:id="32"/>
-    <w:p>
-      <w:pPr>
-        <w:pStyle w:val="Compact"/>
-        <w:numPr>
-          <w:ilvl w:val="0"/>
-          <w:numId w:val="34"/>
-        </w:numPr>
-      </w:pPr>
-      <w:r>
-        <w:t>The manifest is changed and database is updated.</w:t>
-      </w:r>
-    </w:p>
-    <w:p>
-      <w:pPr>
-        <w:pStyle w:val="Heading2"/>
-      </w:pPr>
-      <w:bookmarkStart w:id="33" w:name="failure-page-not-found"/>
-      <w:r>
-        <w:t>Failure: Page not Found</w:t>
-      </w:r>
-    </w:p>
-    <w:bookmarkEnd w:id="33"/>
-    <w:p>
-      <w:pPr>
-        <w:pStyle w:val="Compact"/>
-        <w:numPr>
-          <w:ilvl w:val="0"/>
-          <w:numId w:val="35"/>
-        </w:numPr>
-      </w:pPr>
-      <w:r>
-        <w:t>The required page is not found and it switches to an error page.</w:t>
-      </w:r>
-    </w:p>
-    <w:p>
-      <w:pPr>
-        <w:pStyle w:val="Heading2"/>
-      </w:pPr>
-      <w:bookmarkStart w:id="34" w:name="failure-server-is-down"/>
-      <w:r>
-        <w:t>Failure: Server is Down</w:t>
-      </w:r>
-    </w:p>
-    <w:bookmarkEnd w:id="34"/>
-    <w:p>
-      <w:pPr>
-        <w:pStyle w:val="Compact"/>
-        <w:numPr>
-          <w:ilvl w:val="0"/>
-          <w:numId w:val="36"/>
-        </w:numPr>
-      </w:pPr>
-      <w:r>
-        <w:t>The server is not operating properly and it switches to an error page.</w:t>
-      </w:r>
-    </w:p>
-    <w:p>
-      <w:pPr>
-        <w:pStyle w:val="Heading1"/>
-      </w:pPr>
-      <w:bookmarkStart w:id="35" w:name="regression-testing"/>
-      <w:r>
-        <w:t>Regression Testing</w:t>
-      </w:r>
-    </w:p>
-    <w:bookmarkEnd w:id="35"/>
-    <w:p>
-      <w:pPr>
-        <w:pStyle w:val="Compact"/>
-        <w:numPr>
-          <w:ilvl w:val="0"/>
-          <w:numId w:val="37"/>
-        </w:numPr>
-      </w:pPr>
-      <w:r>
-        <w:t>Regression testing is a type of software testing that verifies that software previously developed and tested still performs correctly even after it was changed or interfaced with other software.</w:t>
-      </w:r>
-    </w:p>
-    <w:p>
-      <w:pPr>
-        <w:pStyle w:val="Compact"/>
-        <w:numPr>
-          <w:ilvl w:val="0"/>
-          <w:numId w:val="37"/>
-        </w:numPr>
-      </w:pPr>
-      <w:r>
-        <w:t>In this system, a set of unit tests are prepared to cover all the functions of the software. The tests are run after every update or bug fixing.</w:t>
-      </w:r>
-    </w:p>
-    <w:p>
-      <w:pPr>
-        <w:pStyle w:val="Heading1"/>
-      </w:pPr>
-      <w:bookmarkStart w:id="36" w:name="integration-testing"/>
-      <w:r>
-        <w:t>Integration Testing</w:t>
-      </w:r>
-    </w:p>
-    <w:bookmarkEnd w:id="36"/>
-    <w:p>
-      <w:pPr>
-        <w:pStyle w:val="Compact"/>
-        <w:numPr>
-          <w:ilvl w:val="0"/>
-          <w:numId w:val="38"/>
-        </w:numPr>
-      </w:pPr>
-      <w:r>
-        <w:t>Integration testing is the phase in software testing in which individual software modules are combined and tested as a group.</w:t>
-      </w:r>
-    </w:p>
-    <w:p>
-      <w:pPr>
-        <w:pStyle w:val="Compact"/>
-        <w:numPr>
-          <w:ilvl w:val="0"/>
-          <w:numId w:val="38"/>
-        </w:numPr>
-      </w:pPr>
-      <w:r>
-        <w:lastRenderedPageBreak/>
-        <w:t>We will perform integration testing after unit tests.</w:t>
-      </w:r>
-    </w:p>
-    <w:p>
-      <w:pPr>
-        <w:pStyle w:val="Heading2"/>
-      </w:pPr>
-      <w:bookmarkStart w:id="37" w:name="user-uploads-manifest"/>
-      <w:r>
-        <w:t>User Uploads Manifest</w:t>
-      </w:r>
-    </w:p>
-    <w:bookmarkEnd w:id="37"/>
-    <w:p>
-      <w:pPr>
-        <w:pStyle w:val="Compact"/>
-        <w:numPr>
-          <w:ilvl w:val="0"/>
-          <w:numId w:val="39"/>
-        </w:numPr>
-      </w:pPr>
-      <w:r>
-        <w:t>The user can sign in, and choose the file to be uploaded, after the system check the file, the file is uploaded and the success message shows.</w:t>
-      </w:r>
-    </w:p>
-    <w:p>
-      <w:pPr>
-        <w:pStyle w:val="Heading2"/>
-      </w:pPr>
-      <w:bookmarkStart w:id="38" w:name="user-reviews-manifest"/>
-      <w:r>
-        <w:t>User Reviews Manifest</w:t>
-      </w:r>
-    </w:p>
-    <w:bookmarkEnd w:id="38"/>
-    <w:p>
-      <w:pPr>
-        <w:pStyle w:val="Compact"/>
-        <w:numPr>
-          <w:ilvl w:val="0"/>
-          <w:numId w:val="40"/>
-        </w:numPr>
-      </w:pPr>
-      <w:r>
-        <w:t>The manifest is searched on the server. If it is still valid, it is extracted from database and shows to the user.</w:t>
-      </w:r>
-    </w:p>
-    <w:p>
-      <w:pPr>
-        <w:pStyle w:val="Heading2"/>
-      </w:pPr>
-      <w:bookmarkStart w:id="39" w:name="system-admin-bans-an-illegal-data-scient"/>
-      <w:r>
-        <w:t>System Admin Bans an Illegal Data Scientist</w:t>
-      </w:r>
-    </w:p>
-    <w:bookmarkEnd w:id="39"/>
-    <w:p>
-      <w:pPr>
-        <w:pStyle w:val="Compact"/>
-        <w:numPr>
-          <w:ilvl w:val="0"/>
-          <w:numId w:val="41"/>
-        </w:numPr>
-      </w:pPr>
-      <w:r>
-        <w:t>The data scientist account is transferred to the "banned" group. A notification is sent to the user as well as the reason for the ban.</w:t>
-      </w:r>
-    </w:p>
-    <w:p>
-      <w:pPr>
-        <w:pStyle w:val="Heading2"/>
-      </w:pPr>
-      <w:bookmarkStart w:id="40" w:name="system-admin-deletes-an-illegal-manifest"/>
-      <w:r>
-        <w:t>System Admin Deletes an Illegal Manifest</w:t>
+      <w:bookmarkStart w:id="40" w:name="summary"/>
+      <w:r>
+        <w:t>Testing Summary</w:t>
       </w:r>
     </w:p>
     <w:bookmarkEnd w:id="40"/>
-    <w:p>
-      <w:pPr>
-        <w:pStyle w:val="Compact"/>
-        <w:numPr>
-          <w:ilvl w:val="0"/>
-          <w:numId w:val="42"/>
-        </w:numPr>
-      </w:pPr>
-      <w:r>
-        <w:t>The manifest is deleted (moved to "trash" group), and a notification and reason are sent to its author.</w:t>
-      </w:r>
-    </w:p>
-    <w:p>
-      <w:pPr>
-        <w:pStyle w:val="Heading2"/>
-      </w:pPr>
-      <w:bookmarkStart w:id="41" w:name="failure-case"/>
-      <w:r>
-        <w:t>Failure Case</w:t>
-      </w:r>
-    </w:p>
-    <w:bookmarkEnd w:id="41"/>
-    <w:p>
-      <w:pPr>
-        <w:pStyle w:val="Compact"/>
-        <w:numPr>
-          <w:ilvl w:val="0"/>
-          <w:numId w:val="43"/>
-        </w:numPr>
-      </w:pPr>
-      <w:r>
-        <w:t>The system returns an error page when the required page is not found, or the server is down.</w:t>
-      </w:r>
-    </w:p>
-    <w:p>
-      <w:pPr>
-        <w:pStyle w:val="Heading2"/>
-      </w:pPr>
-      <w:bookmarkStart w:id="42" w:name="summary"/>
-      <w:r>
-        <w:t>Testing Summary</w:t>
-      </w:r>
-    </w:p>
-    <w:bookmarkEnd w:id="42"/>
     <w:p>
       <w:pPr>
         <w:pStyle w:val="Compact"/>
@@ -3744,7 +3631,7 @@
       <w:pPr>
         <w:pStyle w:val="Heading1"/>
       </w:pPr>
-      <w:bookmarkStart w:id="43" w:name="sprint-2-updates"/>
+      <w:bookmarkStart w:id="41" w:name="sprint-2-updates"/>
     </w:p>
     <w:p>
       <w:pPr>
@@ -3758,8 +3645,8 @@
       <w:pPr>
         <w:pStyle w:val="Heading2"/>
       </w:pPr>
-      <w:bookmarkStart w:id="44" w:name="database-justin-hofer"/>
-      <w:bookmarkEnd w:id="43"/>
+      <w:bookmarkStart w:id="42" w:name="database-justin-hofer"/>
+      <w:bookmarkEnd w:id="41"/>
       <w:r>
         <w:t>Database</w:t>
       </w:r>
@@ -3791,7 +3678,7 @@
         <w:t>/Raza</w:t>
       </w:r>
     </w:p>
-    <w:bookmarkEnd w:id="44"/>
+    <w:bookmarkEnd w:id="42"/>
     <w:p>
       <w:r>
         <w:t>The database interface, written in python, allows for easy use of insert, update, search, and delete functionality for the database. Error checking is implemented to ensure that database integrity is maintained. Document Validation (Encoded by the creation statements) will check that all manifests are up to standard, and as such, do not need to be checked by the dml (Although they should be checked in the business layer). The Unit tests validate these functions, and will ensure that they are valid throughout creation of the system.</w:t>
@@ -3873,12 +3760,12 @@
       <w:pPr>
         <w:pStyle w:val="Heading3"/>
       </w:pPr>
-      <w:bookmarkStart w:id="45" w:name="the-python-code-for-inserts-updates-sear"/>
+      <w:bookmarkStart w:id="43" w:name="the-python-code-for-inserts-updates-sear"/>
       <w:r>
         <w:t>The python code for inserts, updates, searches, and deletes.</w:t>
       </w:r>
     </w:p>
-    <w:bookmarkEnd w:id="45"/>
+    <w:bookmarkEnd w:id="43"/>
     <w:p>
       <w:pPr>
         <w:pStyle w:val="SourceCode"/>
@@ -4339,12 +4226,12 @@
       <w:pPr>
         <w:pStyle w:val="Heading3"/>
       </w:pPr>
-      <w:bookmarkStart w:id="46" w:name="unit-tests-for-these-functions"/>
+      <w:bookmarkStart w:id="44" w:name="unit-tests-for-these-functions"/>
       <w:r>
         <w:t>Unit tests for these functions</w:t>
       </w:r>
     </w:p>
-    <w:bookmarkEnd w:id="46"/>
+    <w:bookmarkEnd w:id="44"/>
     <w:p>
       <w:pPr>
         <w:pStyle w:val="SourceCode"/>
@@ -5993,7 +5880,7 @@
       <w:pPr>
         <w:pStyle w:val="Heading2"/>
       </w:pPr>
-      <w:bookmarkStart w:id="47" w:name="user-interface"/>
+      <w:bookmarkStart w:id="45" w:name="user-interface"/>
       <w:r>
         <w:t>User Interface</w:t>
       </w:r>
@@ -6015,7 +5902,7 @@
         <w:t>Skinner/Rogers</w:t>
       </w:r>
     </w:p>
-    <w:bookmarkEnd w:id="47"/>
+    <w:bookmarkEnd w:id="45"/>
     <w:p>
       <w:pPr>
         <w:pStyle w:val="Compact"/>
@@ -6122,7 +6009,7 @@
       <w:pPr>
         <w:pStyle w:val="Heading2"/>
       </w:pPr>
-      <w:bookmarkStart w:id="48" w:name="user-accounts"/>
+      <w:bookmarkStart w:id="46" w:name="user-accounts"/>
       <w:r>
         <w:t>User Accounts</w:t>
       </w:r>
@@ -6144,7 +6031,7 @@
         <w:t>Rogers/Skinner</w:t>
       </w:r>
     </w:p>
-    <w:bookmarkEnd w:id="48"/>
+    <w:bookmarkEnd w:id="46"/>
     <w:p>
       <w:pPr>
         <w:pStyle w:val="Compact"/>
@@ -6233,7 +6120,7 @@
       <w:pPr>
         <w:pStyle w:val="Heading2"/>
       </w:pPr>
-      <w:bookmarkStart w:id="49" w:name="testing2"/>
+      <w:bookmarkStart w:id="47" w:name="testing2"/>
       <w:r>
         <w:t>Testing</w:t>
       </w:r>
@@ -6258,7 +6145,7 @@
         <w:t>Zhang/Raza</w:t>
       </w:r>
     </w:p>
-    <w:bookmarkEnd w:id="49"/>
+    <w:bookmarkEnd w:id="47"/>
     <w:p>
       <w:pPr>
         <w:pStyle w:val="Compact"/>
@@ -6544,13 +6431,7 @@
     </w:p>
     <w:p>
       <w:r>
-        <w:t xml:space="preserve">- </w:t>
-      </w:r>
-      <w:r>
-        <w:t>Deployed</w:t>
-      </w:r>
-      <w:r>
-        <w:t xml:space="preserve"> web server</w:t>
+        <w:t>- Deployed web server</w:t>
       </w:r>
     </w:p>
     <w:p>
@@ -6652,7 +6533,7 @@
             <v:path o:extrusionok="f" gradientshapeok="t" o:connecttype="rect"/>
             <o:lock v:ext="edit" aspectratio="t"/>
           </v:shapetype>
-          <v:shape id="_x0000_i1029" type="#_x0000_t75" style="width:510.75pt;height:540pt">
+          <v:shape id="_x0000_i1029" type="#_x0000_t75" style="width:510.85pt;height:540pt">
             <v:imagedata r:id="rId18" o:title="0001"/>
           </v:shape>
         </w:pict>
@@ -7303,12 +7184,12 @@
       <w:pPr>
         <w:pStyle w:val="Heading1"/>
       </w:pPr>
-      <w:bookmarkStart w:id="50" w:name="change-log"/>
+      <w:bookmarkStart w:id="48" w:name="change-log"/>
       <w:r>
         <w:t>Change Log</w:t>
       </w:r>
     </w:p>
-    <w:bookmarkEnd w:id="50"/>
+    <w:bookmarkEnd w:id="48"/>
     <w:p>
       <w:pPr>
         <w:pStyle w:val="Compact"/>
@@ -7420,7 +7301,7 @@
 </file>
 
 <file path=word/endnotes.xml><?xml version="1.0" encoding="utf-8"?>
-<w:endnotes xmlns:wpc="http://schemas.microsoft.com/office/word/2010/wordprocessingCanvas" xmlns:cx="http://schemas.microsoft.com/office/drawing/2014/chartex" xmlns:cx1="http://schemas.microsoft.com/office/drawing/2015/9/8/chartex" xmlns:cx2="http://schemas.microsoft.com/office/drawing/2015/10/21/chartex" xmlns:mc="http://schemas.openxmlformats.org/markup-compatibility/2006" xmlns:o="urn:schemas-microsoft-com:office:office" xmlns:r="http://schemas.openxmlformats.org/officeDocument/2006/relationships" xmlns:m="http://schemas.openxmlformats.org/officeDocument/2006/math" xmlns:v="urn:schemas-microsoft-com:vml" xmlns:wp14="http://schemas.microsoft.com/office/word/2010/wordprocessingDrawing" xmlns:wp="http://schemas.openxmlformats.org/drawingml/2006/wordprocessingDrawing" xmlns:w10="urn:schemas-microsoft-com:office:word" xmlns:w="http://schemas.openxmlformats.org/wordprocessingml/2006/main" xmlns:w14="http://schemas.microsoft.com/office/word/2010/wordml" xmlns:w15="http://schemas.microsoft.com/office/word/2012/wordml" xmlns:w16se="http://schemas.microsoft.com/office/word/2015/wordml/symex" xmlns:wpg="http://schemas.microsoft.com/office/word/2010/wordprocessingGroup" xmlns:wpi="http://schemas.microsoft.com/office/word/2010/wordprocessingInk" xmlns:wne="http://schemas.microsoft.com/office/word/2006/wordml" xmlns:wps="http://schemas.microsoft.com/office/word/2010/wordprocessingShape" mc:Ignorable="w14 w15 w16se wp14">
+<w:endnotes xmlns:wpc="http://schemas.microsoft.com/office/word/2010/wordprocessingCanvas" xmlns:mo="http://schemas.microsoft.com/office/mac/office/2008/main" xmlns:mc="http://schemas.openxmlformats.org/markup-compatibility/2006" xmlns:mv="urn:schemas-microsoft-com:mac:vml" xmlns:o="urn:schemas-microsoft-com:office:office" xmlns:r="http://schemas.openxmlformats.org/officeDocument/2006/relationships" xmlns:m="http://schemas.openxmlformats.org/officeDocument/2006/math" xmlns:v="urn:schemas-microsoft-com:vml" xmlns:wp14="http://schemas.microsoft.com/office/word/2010/wordprocessingDrawing" xmlns:wp="http://schemas.openxmlformats.org/drawingml/2006/wordprocessingDrawing" xmlns:w10="urn:schemas-microsoft-com:office:word" xmlns:w="http://schemas.openxmlformats.org/wordprocessingml/2006/main" xmlns:w14="http://schemas.microsoft.com/office/word/2010/wordml" xmlns:w15="http://schemas.microsoft.com/office/word/2012/wordml" xmlns:wpg="http://schemas.microsoft.com/office/word/2010/wordprocessingGroup" xmlns:wpi="http://schemas.microsoft.com/office/word/2010/wordprocessingInk" xmlns:wne="http://schemas.microsoft.com/office/word/2006/wordml" xmlns:wps="http://schemas.microsoft.com/office/word/2010/wordprocessingShape" mc:Ignorable="w14 w15 wp14">
   <w:endnote w:type="separator" w:id="-1">
     <w:p>
       <w:pPr>
@@ -7445,7 +7326,7 @@
 </file>
 
 <file path=word/footnotes.xml><?xml version="1.0" encoding="utf-8"?>
-<w:footnotes xmlns:wpc="http://schemas.microsoft.com/office/word/2010/wordprocessingCanvas" xmlns:cx="http://schemas.microsoft.com/office/drawing/2014/chartex" xmlns:cx1="http://schemas.microsoft.com/office/drawing/2015/9/8/chartex" xmlns:cx2="http://schemas.microsoft.com/office/drawing/2015/10/21/chartex" xmlns:mc="http://schemas.openxmlformats.org/markup-compatibility/2006" xmlns:o="urn:schemas-microsoft-com:office:office" xmlns:r="http://schemas.openxmlformats.org/officeDocument/2006/relationships" xmlns:m="http://schemas.openxmlformats.org/officeDocument/2006/math" xmlns:v="urn:schemas-microsoft-com:vml" xmlns:wp14="http://schemas.microsoft.com/office/word/2010/wordprocessingDrawing" xmlns:wp="http://schemas.openxmlformats.org/drawingml/2006/wordprocessingDrawing" xmlns:w10="urn:schemas-microsoft-com:office:word" xmlns:w="http://schemas.openxmlformats.org/wordprocessingml/2006/main" xmlns:w14="http://schemas.microsoft.com/office/word/2010/wordml" xmlns:w15="http://schemas.microsoft.com/office/word/2012/wordml" xmlns:w16se="http://schemas.microsoft.com/office/word/2015/wordml/symex" xmlns:wpg="http://schemas.microsoft.com/office/word/2010/wordprocessingGroup" xmlns:wpi="http://schemas.microsoft.com/office/word/2010/wordprocessingInk" xmlns:wne="http://schemas.microsoft.com/office/word/2006/wordml" xmlns:wps="http://schemas.microsoft.com/office/word/2010/wordprocessingShape" mc:Ignorable="w14 w15 w16se wp14">
+<w:footnotes xmlns:wpc="http://schemas.microsoft.com/office/word/2010/wordprocessingCanvas" xmlns:mo="http://schemas.microsoft.com/office/mac/office/2008/main" xmlns:mc="http://schemas.openxmlformats.org/markup-compatibility/2006" xmlns:mv="urn:schemas-microsoft-com:mac:vml" xmlns:o="urn:schemas-microsoft-com:office:office" xmlns:r="http://schemas.openxmlformats.org/officeDocument/2006/relationships" xmlns:m="http://schemas.openxmlformats.org/officeDocument/2006/math" xmlns:v="urn:schemas-microsoft-com:vml" xmlns:wp14="http://schemas.microsoft.com/office/word/2010/wordprocessingDrawing" xmlns:wp="http://schemas.openxmlformats.org/drawingml/2006/wordprocessingDrawing" xmlns:w10="urn:schemas-microsoft-com:office:word" xmlns:w="http://schemas.openxmlformats.org/wordprocessingml/2006/main" xmlns:w14="http://schemas.microsoft.com/office/word/2010/wordml" xmlns:w15="http://schemas.microsoft.com/office/word/2012/wordml" xmlns:wpg="http://schemas.microsoft.com/office/word/2010/wordprocessingGroup" xmlns:wpi="http://schemas.microsoft.com/office/word/2010/wordprocessingInk" xmlns:wne="http://schemas.microsoft.com/office/word/2006/wordml" xmlns:wps="http://schemas.microsoft.com/office/word/2010/wordprocessingShape" mc:Ignorable="w14 w15 wp14">
   <w:footnote w:type="separator" w:id="-1">
     <w:p>
       <w:pPr>
@@ -7470,7 +7351,7 @@
 </file>
 
 <file path=word/header1.xml><?xml version="1.0" encoding="utf-8"?>
-<w:hdr xmlns:wpc="http://schemas.microsoft.com/office/word/2010/wordprocessingCanvas" xmlns:cx="http://schemas.microsoft.com/office/drawing/2014/chartex" xmlns:cx1="http://schemas.microsoft.com/office/drawing/2015/9/8/chartex" xmlns:cx2="http://schemas.microsoft.com/office/drawing/2015/10/21/chartex" xmlns:mc="http://schemas.openxmlformats.org/markup-compatibility/2006" xmlns:o="urn:schemas-microsoft-com:office:office" xmlns:r="http://schemas.openxmlformats.org/officeDocument/2006/relationships" xmlns:m="http://schemas.openxmlformats.org/officeDocument/2006/math" xmlns:v="urn:schemas-microsoft-com:vml" xmlns:wp14="http://schemas.microsoft.com/office/word/2010/wordprocessingDrawing" xmlns:wp="http://schemas.openxmlformats.org/drawingml/2006/wordprocessingDrawing" xmlns:w10="urn:schemas-microsoft-com:office:word" xmlns:w="http://schemas.openxmlformats.org/wordprocessingml/2006/main" xmlns:w14="http://schemas.microsoft.com/office/word/2010/wordml" xmlns:w15="http://schemas.microsoft.com/office/word/2012/wordml" xmlns:w16se="http://schemas.microsoft.com/office/word/2015/wordml/symex" xmlns:wpg="http://schemas.microsoft.com/office/word/2010/wordprocessingGroup" xmlns:wpi="http://schemas.microsoft.com/office/word/2010/wordprocessingInk" xmlns:wne="http://schemas.microsoft.com/office/word/2006/wordml" xmlns:wps="http://schemas.microsoft.com/office/word/2010/wordprocessingShape" mc:Ignorable="w14 w15 w16se wp14">
+<w:hdr xmlns:wpc="http://schemas.microsoft.com/office/word/2010/wordprocessingCanvas" xmlns:mo="http://schemas.microsoft.com/office/mac/office/2008/main" xmlns:mc="http://schemas.openxmlformats.org/markup-compatibility/2006" xmlns:mv="urn:schemas-microsoft-com:mac:vml" xmlns:o="urn:schemas-microsoft-com:office:office" xmlns:r="http://schemas.openxmlformats.org/officeDocument/2006/relationships" xmlns:m="http://schemas.openxmlformats.org/officeDocument/2006/math" xmlns:v="urn:schemas-microsoft-com:vml" xmlns:wp14="http://schemas.microsoft.com/office/word/2010/wordprocessingDrawing" xmlns:wp="http://schemas.openxmlformats.org/drawingml/2006/wordprocessingDrawing" xmlns:w10="urn:schemas-microsoft-com:office:word" xmlns:w="http://schemas.openxmlformats.org/wordprocessingml/2006/main" xmlns:w14="http://schemas.microsoft.com/office/word/2010/wordml" xmlns:w15="http://schemas.microsoft.com/office/word/2012/wordml" xmlns:wpg="http://schemas.microsoft.com/office/word/2010/wordprocessingGroup" xmlns:wpi="http://schemas.microsoft.com/office/word/2010/wordprocessingInk" xmlns:wne="http://schemas.microsoft.com/office/word/2006/wordml" xmlns:wps="http://schemas.microsoft.com/office/word/2010/wordprocessingShape" mc:Ignorable="w14 w15 wp14">
   <w:sdt>
     <w:sdtPr>
       <w:rPr>
@@ -7530,7 +7411,7 @@
             <w:bCs/>
             <w:noProof/>
           </w:rPr>
-          <w:t>1</w:t>
+          <w:t>11</w:t>
         </w:r>
         <w:r>
           <w:rPr>
@@ -7552,8 +7433,8 @@
 </file>
 
 <file path=word/numbering.xml><?xml version="1.0" encoding="utf-8"?>
-<w:numbering xmlns:wpc="http://schemas.microsoft.com/office/word/2010/wordprocessingCanvas" xmlns:cx="http://schemas.microsoft.com/office/drawing/2014/chartex" xmlns:cx1="http://schemas.microsoft.com/office/drawing/2015/9/8/chartex" xmlns:cx2="http://schemas.microsoft.com/office/drawing/2015/10/21/chartex" xmlns:mc="http://schemas.openxmlformats.org/markup-compatibility/2006" xmlns:o="urn:schemas-microsoft-com:office:office" xmlns:r="http://schemas.openxmlformats.org/officeDocument/2006/relationships" xmlns:m="http://schemas.openxmlformats.org/officeDocument/2006/math" xmlns:v="urn:schemas-microsoft-com:vml" xmlns:wp14="http://schemas.microsoft.com/office/word/2010/wordprocessingDrawing" xmlns:wp="http://schemas.openxmlformats.org/drawingml/2006/wordprocessingDrawing" xmlns:w10="urn:schemas-microsoft-com:office:word" xmlns:w="http://schemas.openxmlformats.org/wordprocessingml/2006/main" xmlns:w14="http://schemas.microsoft.com/office/word/2010/wordml" xmlns:w15="http://schemas.microsoft.com/office/word/2012/wordml" xmlns:w16se="http://schemas.microsoft.com/office/word/2015/wordml/symex" xmlns:wpg="http://schemas.microsoft.com/office/word/2010/wordprocessingGroup" xmlns:wpi="http://schemas.microsoft.com/office/word/2010/wordprocessingInk" xmlns:wne="http://schemas.microsoft.com/office/word/2006/wordml" xmlns:wps="http://schemas.microsoft.com/office/word/2010/wordprocessingShape" mc:Ignorable="w14 w15 w16se wp14">
-  <w:abstractNum w:abstractNumId="0" w15:restartNumberingAfterBreak="0">
+<w:numbering xmlns:wpc="http://schemas.microsoft.com/office/word/2010/wordprocessingCanvas" xmlns:mo="http://schemas.microsoft.com/office/mac/office/2008/main" xmlns:mc="http://schemas.openxmlformats.org/markup-compatibility/2006" xmlns:mv="urn:schemas-microsoft-com:mac:vml" xmlns:o="urn:schemas-microsoft-com:office:office" xmlns:r="http://schemas.openxmlformats.org/officeDocument/2006/relationships" xmlns:m="http://schemas.openxmlformats.org/officeDocument/2006/math" xmlns:v="urn:schemas-microsoft-com:vml" xmlns:wp14="http://schemas.microsoft.com/office/word/2010/wordprocessingDrawing" xmlns:wp="http://schemas.openxmlformats.org/drawingml/2006/wordprocessingDrawing" xmlns:w10="urn:schemas-microsoft-com:office:word" xmlns:w="http://schemas.openxmlformats.org/wordprocessingml/2006/main" xmlns:w14="http://schemas.microsoft.com/office/word/2010/wordml" xmlns:w15="http://schemas.microsoft.com/office/word/2012/wordml" xmlns:wpg="http://schemas.microsoft.com/office/word/2010/wordprocessingGroup" xmlns:wpi="http://schemas.microsoft.com/office/word/2010/wordprocessingInk" xmlns:wne="http://schemas.microsoft.com/office/word/2006/wordml" xmlns:wps="http://schemas.microsoft.com/office/word/2010/wordprocessingShape" mc:Ignorable="w14 w15 wp14">
+  <w:abstractNum w:abstractNumId="0">
     <w:nsid w:val="A789D790"/>
     <w:multiLevelType w:val="multilevel"/>
     <w:tmpl w:val="324CF4DE"/>
@@ -7645,7 +7526,7 @@
       <w:lvlJc w:val="left"/>
     </w:lvl>
   </w:abstractNum>
-  <w:abstractNum w:abstractNumId="1" w15:restartNumberingAfterBreak="0">
+  <w:abstractNum w:abstractNumId="1">
     <w:nsid w:val="011E0796"/>
     <w:multiLevelType w:val="hybridMultilevel"/>
     <w:tmpl w:val="D6EA784A"/>
@@ -7757,7 +7638,7 @@
       </w:rPr>
     </w:lvl>
   </w:abstractNum>
-  <w:abstractNum w:abstractNumId="2" w15:restartNumberingAfterBreak="0">
+  <w:abstractNum w:abstractNumId="2">
     <w:nsid w:val="0F1B2A2B"/>
     <w:multiLevelType w:val="hybridMultilevel"/>
     <w:tmpl w:val="CD20EE5E"/>
@@ -7870,7 +7751,7 @@
       </w:rPr>
     </w:lvl>
   </w:abstractNum>
-  <w:abstractNum w:abstractNumId="3" w15:restartNumberingAfterBreak="0">
+  <w:abstractNum w:abstractNumId="3">
     <w:nsid w:val="16D1754F"/>
     <w:multiLevelType w:val="hybridMultilevel"/>
     <w:tmpl w:val="B3149AD2"/>
@@ -7983,7 +7864,7 @@
       </w:rPr>
     </w:lvl>
   </w:abstractNum>
-  <w:abstractNum w:abstractNumId="4" w15:restartNumberingAfterBreak="0">
+  <w:abstractNum w:abstractNumId="4">
     <w:nsid w:val="1EB129E5"/>
     <w:multiLevelType w:val="hybridMultilevel"/>
     <w:tmpl w:val="E10E8736"/>
@@ -8095,7 +7976,7 @@
       </w:rPr>
     </w:lvl>
   </w:abstractNum>
-  <w:abstractNum w:abstractNumId="5" w15:restartNumberingAfterBreak="0">
+  <w:abstractNum w:abstractNumId="5">
     <w:nsid w:val="33587C2F"/>
     <w:multiLevelType w:val="hybridMultilevel"/>
     <w:tmpl w:val="ED14D5DE"/>
@@ -8208,7 +8089,7 @@
       </w:rPr>
     </w:lvl>
   </w:abstractNum>
-  <w:abstractNum w:abstractNumId="6" w15:restartNumberingAfterBreak="0">
+  <w:abstractNum w:abstractNumId="6">
     <w:nsid w:val="33B31D29"/>
     <w:multiLevelType w:val="hybridMultilevel"/>
     <w:tmpl w:val="D2C08FF2"/>
@@ -8321,7 +8202,7 @@
       </w:rPr>
     </w:lvl>
   </w:abstractNum>
-  <w:abstractNum w:abstractNumId="7" w15:restartNumberingAfterBreak="0">
+  <w:abstractNum w:abstractNumId="7">
     <w:nsid w:val="36CE3BB8"/>
     <w:multiLevelType w:val="hybridMultilevel"/>
     <w:tmpl w:val="63D0AE00"/>
@@ -8434,7 +8315,7 @@
       </w:rPr>
     </w:lvl>
   </w:abstractNum>
-  <w:abstractNum w:abstractNumId="8" w15:restartNumberingAfterBreak="0">
+  <w:abstractNum w:abstractNumId="8">
     <w:nsid w:val="53CC160B"/>
     <w:multiLevelType w:val="multilevel"/>
     <w:tmpl w:val="9488CEA2"/>
@@ -8533,7 +8414,7 @@
       <w:lvlJc w:val="left"/>
     </w:lvl>
   </w:abstractNum>
-  <w:abstractNum w:abstractNumId="9" w15:restartNumberingAfterBreak="0">
+  <w:abstractNum w:abstractNumId="9">
     <w:nsid w:val="60F139F0"/>
     <w:multiLevelType w:val="hybridMultilevel"/>
     <w:tmpl w:val="779277B0"/>
@@ -8839,7 +8720,7 @@
 </file>
 
 <file path=word/styles.xml><?xml version="1.0" encoding="utf-8"?>
-<w:styles xmlns:mc="http://schemas.openxmlformats.org/markup-compatibility/2006" xmlns:r="http://schemas.openxmlformats.org/officeDocument/2006/relationships" xmlns:w="http://schemas.openxmlformats.org/wordprocessingml/2006/main" xmlns:w14="http://schemas.microsoft.com/office/word/2010/wordml" xmlns:w15="http://schemas.microsoft.com/office/word/2012/wordml" xmlns:w16se="http://schemas.microsoft.com/office/word/2015/wordml/symex" mc:Ignorable="w14 w15 w16se">
+<w:styles xmlns:mc="http://schemas.openxmlformats.org/markup-compatibility/2006" xmlns:r="http://schemas.openxmlformats.org/officeDocument/2006/relationships" xmlns:w="http://schemas.openxmlformats.org/wordprocessingml/2006/main" xmlns:w14="http://schemas.microsoft.com/office/word/2010/wordml" xmlns:w15="http://schemas.microsoft.com/office/word/2012/wordml" mc:Ignorable="w14 w15">
   <w:docDefaults>
     <w:rPrDefault>
       <w:rPr>
@@ -8855,7 +8736,7 @@
       </w:pPr>
     </w:pPrDefault>
   </w:docDefaults>
-  <w:latentStyles w:defLockedState="0" w:defUIPriority="0" w:defSemiHidden="0" w:defUnhideWhenUsed="0" w:defQFormat="0" w:count="372">
+  <w:latentStyles w:defLockedState="0" w:defUIPriority="0" w:defSemiHidden="0" w:defUnhideWhenUsed="0" w:defQFormat="0" w:count="382">
     <w:lsdException w:name="heading 2" w:uiPriority="9" w:qFormat="1"/>
     <w:lsdException w:name="heading 9" w:semiHidden="1" w:unhideWhenUsed="1"/>
     <w:lsdException w:name="index 6" w:semiHidden="1" w:unhideWhenUsed="1"/>
@@ -8937,7 +8818,6 @@
     <w:lsdException w:name="HTML Sample" w:semiHidden="1" w:unhideWhenUsed="1"/>
     <w:lsdException w:name="HTML Typewriter" w:semiHidden="1" w:unhideWhenUsed="1"/>
     <w:lsdException w:name="HTML Variable" w:semiHidden="1" w:unhideWhenUsed="1"/>
-    <w:lsdException w:name="Normal Table" w:semiHidden="1" w:unhideWhenUsed="1"/>
     <w:lsdException w:name="annotation subject" w:semiHidden="1" w:unhideWhenUsed="1"/>
     <w:lsdException w:name="No List" w:semiHidden="1" w:unhideWhenUsed="1"/>
     <w:lsdException w:name="Outline List 1" w:semiHidden="1" w:unhideWhenUsed="1"/>
@@ -8984,9 +8864,7 @@
     <w:lsdException w:name="Table Subtle 2" w:semiHidden="1" w:unhideWhenUsed="1"/>
     <w:lsdException w:name="Table Web 1" w:semiHidden="1" w:unhideWhenUsed="1"/>
     <w:lsdException w:name="Table Web 2" w:semiHidden="1" w:unhideWhenUsed="1"/>
-    <w:lsdException w:name="Table Web 3" w:semiHidden="1" w:unhideWhenUsed="1"/>
     <w:lsdException w:name="Balloon Text" w:semiHidden="1" w:unhideWhenUsed="1"/>
-    <w:lsdException w:name="Table Theme" w:semiHidden="1" w:unhideWhenUsed="1"/>
     <w:lsdException w:name="Placeholder Text" w:semiHidden="1"/>
     <w:lsdException w:name="Light Shading"/>
     <w:lsdException w:name="Light List"/>
@@ -9007,7 +8885,6 @@
     <w:lsdException w:name="Light Grid Accent 1"/>
     <w:lsdException w:name="Medium Shading 1 Accent 1"/>
     <w:lsdException w:name="Medium Shading 2 Accent 1"/>
-    <w:lsdException w:name="Medium List 1 Accent 1"/>
     <w:lsdException w:name="Revision" w:semiHidden="1"/>
     <w:lsdException w:name="Medium List 2 Accent 1"/>
     <w:lsdException w:name="Medium Grid 1 Accent 1"/>
@@ -9086,7 +8963,6 @@
     <w:lsdException w:name="Dark List Accent 6"/>
     <w:lsdException w:name="Colorful Shading Accent 6"/>
     <w:lsdException w:name="Colorful List Accent 6"/>
-    <w:lsdException w:name="Colorful Grid Accent 6"/>
     <w:lsdException w:name="Bibliography" w:semiHidden="1" w:unhideWhenUsed="1"/>
     <w:lsdException w:name="TOC Heading" w:semiHidden="1" w:unhideWhenUsed="1"/>
     <w:lsdException w:name="Grid Table 4" w:uiPriority="49"/>
@@ -9184,6 +9060,7 @@
     <w:lsdException w:name="List Table 5 Dark Accent 6" w:uiPriority="50"/>
     <w:lsdException w:name="List Table 6 Colorful Accent 6" w:uiPriority="51"/>
     <w:lsdException w:name="List Table 7 Colorful Accent 6" w:uiPriority="52"/>
+    <w:lsdException w:name="Smart Hyperlink" w:semiHidden="1" w:uiPriority="99" w:unhideWhenUsed="1"/>
   </w:latentStyles>
   <w:style w:type="paragraph" w:default="1" w:styleId="Normal">
     <w:name w:val="Normal"/>
@@ -9998,7 +9875,7 @@
 </file>
 
 <file path=customXml/itemProps1.xml><?xml version="1.0" encoding="utf-8"?>
-<ds:datastoreItem xmlns:ds="http://schemas.openxmlformats.org/officeDocument/2006/customXml" ds:itemID="{7835D3BB-BB12-40D9-A7BE-DB9748E33530}">
+<ds:datastoreItem xmlns:ds="http://schemas.openxmlformats.org/officeDocument/2006/customXml" ds:itemID="{3A0AA781-3A4B-F147-8148-07293DAD1584}">
   <ds:schemaRefs>
     <ds:schemaRef ds:uri="http://schemas.openxmlformats.org/officeDocument/2006/bibliography"/>
   </ds:schemaRefs>

</xml_diff>

<commit_message>
Add testing edge cases
</commit_message>
<xml_diff>
--- a/Documentation/Sprint 3 Master.docx
+++ b/Documentation/Sprint 3 Master.docx
@@ -202,31 +202,13 @@
           <w:szCs w:val="28"/>
         </w:rPr>
       </w:pPr>
-      <w:proofErr w:type="spellStart"/>
       <w:r>
         <w:rPr>
           <w:sz w:val="28"/>
           <w:szCs w:val="28"/>
         </w:rPr>
-        <w:t>Pramod</w:t>
-      </w:r>
-      <w:proofErr w:type="spellEnd"/>
-      <w:r>
-        <w:rPr>
-          <w:sz w:val="28"/>
-          <w:szCs w:val="28"/>
-        </w:rPr>
-        <w:t xml:space="preserve"> </w:t>
-      </w:r>
-      <w:proofErr w:type="spellStart"/>
-      <w:r>
-        <w:rPr>
-          <w:sz w:val="28"/>
-          <w:szCs w:val="28"/>
-        </w:rPr>
-        <w:t>Pudotha</w:t>
-      </w:r>
-      <w:proofErr w:type="spellEnd"/>
+        <w:t>Pramod Pudotha</w:t>
+      </w:r>
     </w:p>
     <w:p>
       <w:pPr>
@@ -544,16 +526,8 @@
           <w:rPr>
             <w:rStyle w:val="Link"/>
           </w:rPr>
-          <w:t xml:space="preserve">Deployment </w:t>
+          <w:t>Deployment Enviornment</w:t>
         </w:r>
-        <w:proofErr w:type="spellStart"/>
-        <w:r>
-          <w:rPr>
-            <w:rStyle w:val="Link"/>
-          </w:rPr>
-          <w:t>Enviornment</w:t>
-        </w:r>
-        <w:proofErr w:type="spellEnd"/>
       </w:hyperlink>
     </w:p>
     <w:p>
@@ -946,6 +920,10 @@
           <w:ilvl w:val="1"/>
           <w:numId w:val="9"/>
         </w:numPr>
+        <w:rPr>
+          <w:rStyle w:val="Link"/>
+          <w:color w:val="auto"/>
+        </w:rPr>
       </w:pPr>
       <w:hyperlink w:anchor="failure-case">
         <w:r>
@@ -963,7 +941,218 @@
           <w:ilvl w:val="0"/>
           <w:numId w:val="2"/>
         </w:numPr>
-      </w:pPr>
+        <w:rPr>
+          <w:rStyle w:val="Link"/>
+        </w:rPr>
+      </w:pPr>
+      <w:r>
+        <w:rPr>
+          <w:rStyle w:val="Link"/>
+        </w:rPr>
+        <w:fldChar w:fldCharType="begin"/>
+      </w:r>
+      <w:r>
+        <w:rPr>
+          <w:rStyle w:val="Link"/>
+        </w:rPr>
+        <w:instrText xml:space="preserve"> HYPERLINK  \l "_Testing_Edge_Cases" </w:instrText>
+      </w:r>
+      <w:r>
+        <w:rPr>
+          <w:rStyle w:val="Link"/>
+        </w:rPr>
+        <w:fldChar w:fldCharType="separate"/>
+      </w:r>
+      <w:r>
+        <w:rPr>
+          <w:rStyle w:val="Link"/>
+        </w:rPr>
+        <w:t>Testing Edge Cases</w:t>
+      </w:r>
+    </w:p>
+    <w:p>
+      <w:pPr>
+        <w:pStyle w:val="Compact"/>
+        <w:numPr>
+          <w:ilvl w:val="1"/>
+          <w:numId w:val="9"/>
+        </w:numPr>
+        <w:rPr>
+          <w:rStyle w:val="Link"/>
+        </w:rPr>
+      </w:pPr>
+      <w:r>
+        <w:rPr>
+          <w:rStyle w:val="Link"/>
+        </w:rPr>
+        <w:fldChar w:fldCharType="end"/>
+      </w:r>
+      <w:r>
+        <w:rPr>
+          <w:rStyle w:val="Link"/>
+        </w:rPr>
+        <w:fldChar w:fldCharType="begin"/>
+      </w:r>
+      <w:r>
+        <w:rPr>
+          <w:rStyle w:val="Link"/>
+        </w:rPr>
+        <w:instrText xml:space="preserve"> HYPERLINK  \l "_Validating_user_inputs" </w:instrText>
+      </w:r>
+      <w:r>
+        <w:rPr>
+          <w:rStyle w:val="Link"/>
+        </w:rPr>
+        <w:fldChar w:fldCharType="separate"/>
+      </w:r>
+      <w:r>
+        <w:rPr>
+          <w:rStyle w:val="Link"/>
+        </w:rPr>
+        <w:t>Validating User Inputs</w:t>
+      </w:r>
+    </w:p>
+    <w:p>
+      <w:pPr>
+        <w:pStyle w:val="Compact"/>
+        <w:numPr>
+          <w:ilvl w:val="1"/>
+          <w:numId w:val="9"/>
+        </w:numPr>
+        <w:rPr>
+          <w:rStyle w:val="Link"/>
+        </w:rPr>
+      </w:pPr>
+      <w:r>
+        <w:rPr>
+          <w:rStyle w:val="Link"/>
+        </w:rPr>
+        <w:fldChar w:fldCharType="end"/>
+      </w:r>
+      <w:r>
+        <w:rPr>
+          <w:rStyle w:val="Link"/>
+        </w:rPr>
+        <w:fldChar w:fldCharType="begin"/>
+      </w:r>
+      <w:r>
+        <w:rPr>
+          <w:rStyle w:val="Link"/>
+        </w:rPr>
+        <w:instrText xml:space="preserve"> HYPERLINK  \l "_Responsive_layouts_2" </w:instrText>
+      </w:r>
+      <w:r>
+        <w:rPr>
+          <w:rStyle w:val="Link"/>
+        </w:rPr>
+        <w:fldChar w:fldCharType="separate"/>
+      </w:r>
+      <w:r>
+        <w:rPr>
+          <w:rStyle w:val="Link"/>
+        </w:rPr>
+        <w:t>Responsive Layouts</w:t>
+      </w:r>
+    </w:p>
+    <w:p>
+      <w:pPr>
+        <w:pStyle w:val="Compact"/>
+        <w:numPr>
+          <w:ilvl w:val="1"/>
+          <w:numId w:val="9"/>
+        </w:numPr>
+        <w:rPr>
+          <w:rStyle w:val="Link"/>
+        </w:rPr>
+      </w:pPr>
+      <w:r>
+        <w:rPr>
+          <w:rStyle w:val="Link"/>
+        </w:rPr>
+        <w:fldChar w:fldCharType="end"/>
+      </w:r>
+      <w:r>
+        <w:rPr>
+          <w:rStyle w:val="Link"/>
+        </w:rPr>
+        <w:fldChar w:fldCharType="begin"/>
+      </w:r>
+      <w:r>
+        <w:rPr>
+          <w:rStyle w:val="Link"/>
+        </w:rPr>
+        <w:instrText xml:space="preserve"> HYPERLINK  \l "_Accessibility_1" </w:instrText>
+      </w:r>
+      <w:r>
+        <w:rPr>
+          <w:rStyle w:val="Link"/>
+        </w:rPr>
+        <w:fldChar w:fldCharType="separate"/>
+      </w:r>
+      <w:r>
+        <w:rPr>
+          <w:rStyle w:val="Link"/>
+        </w:rPr>
+        <w:t>Accessibility</w:t>
+      </w:r>
+    </w:p>
+    <w:p>
+      <w:pPr>
+        <w:pStyle w:val="Compact"/>
+        <w:numPr>
+          <w:ilvl w:val="1"/>
+          <w:numId w:val="9"/>
+        </w:numPr>
+        <w:rPr>
+          <w:rStyle w:val="Link"/>
+        </w:rPr>
+      </w:pPr>
+      <w:r>
+        <w:rPr>
+          <w:rStyle w:val="Link"/>
+        </w:rPr>
+        <w:fldChar w:fldCharType="end"/>
+      </w:r>
+      <w:r>
+        <w:rPr>
+          <w:rStyle w:val="Link"/>
+        </w:rPr>
+        <w:fldChar w:fldCharType="begin"/>
+      </w:r>
+      <w:r>
+        <w:rPr>
+          <w:rStyle w:val="Link"/>
+        </w:rPr>
+        <w:instrText xml:space="preserve"> HYPERLINK  \l "_Edge_cases_to" </w:instrText>
+      </w:r>
+      <w:r>
+        <w:rPr>
+          <w:rStyle w:val="Link"/>
+        </w:rPr>
+        <w:fldChar w:fldCharType="separate"/>
+      </w:r>
+      <w:r>
+        <w:rPr>
+          <w:rStyle w:val="Link"/>
+        </w:rPr>
+        <w:t>Edge Cases to Ignore</w:t>
+      </w:r>
+    </w:p>
+    <w:p>
+      <w:pPr>
+        <w:pStyle w:val="Compact"/>
+        <w:numPr>
+          <w:ilvl w:val="0"/>
+          <w:numId w:val="2"/>
+        </w:numPr>
+      </w:pPr>
+      <w:r>
+        <w:rPr>
+          <w:rStyle w:val="Link"/>
+        </w:rPr>
+        <w:lastRenderedPageBreak/>
+        <w:fldChar w:fldCharType="end"/>
+      </w:r>
       <w:hyperlink w:anchor="summary">
         <w:r>
           <w:rPr>
@@ -1474,6 +1663,7 @@
         </w:numPr>
       </w:pPr>
       <w:r>
+        <w:lastRenderedPageBreak/>
         <w:t xml:space="preserve"> The system will process search, upload, and update requests, both into and out of Database Layer.</w:t>
       </w:r>
     </w:p>
@@ -1483,7 +1673,6 @@
       </w:pPr>
       <w:bookmarkStart w:id="10" w:name="non-functional-requirements"/>
       <w:r>
-        <w:lastRenderedPageBreak/>
         <w:t>Non-Functional Requirements</w:t>
       </w:r>
     </w:p>
@@ -1853,6 +2042,7 @@
         </w:numPr>
       </w:pPr>
       <w:r>
+        <w:lastRenderedPageBreak/>
         <w:t>Data scientists will be able to include special comment</w:t>
       </w:r>
       <w:r>
@@ -1883,7 +2073,6 @@
         </w:numPr>
       </w:pPr>
       <w:r>
-        <w:lastRenderedPageBreak/>
         <w:t xml:space="preserve">System admins can ban an illegal data scientist. </w:t>
       </w:r>
     </w:p>
@@ -2124,7 +2313,6 @@
           <w:sz w:val="32"/>
           <w:szCs w:val="32"/>
         </w:rPr>
-        <w:lastRenderedPageBreak/>
         <w:t>Browse Uploaded Manifests</w:t>
       </w:r>
     </w:p>
@@ -2381,7 +2569,6 @@
           <w:sz w:val="32"/>
           <w:szCs w:val="32"/>
         </w:rPr>
-        <w:lastRenderedPageBreak/>
         <w:t>Manifest Description/Edit Manifests</w:t>
       </w:r>
     </w:p>
@@ -2648,6 +2835,7 @@
         </w:numPr>
       </w:pPr>
       <w:r>
+        <w:lastRenderedPageBreak/>
         <w:t>version</w:t>
       </w:r>
     </w:p>
@@ -2675,7 +2863,6 @@
         <w:rPr>
           <w:b/>
         </w:rPr>
-        <w:lastRenderedPageBreak/>
         <w:t>Users</w:t>
       </w:r>
     </w:p>
@@ -2888,6 +3075,7 @@
         <w:pStyle w:val="Heading2"/>
       </w:pPr>
       <w:r>
+        <w:lastRenderedPageBreak/>
         <w:t xml:space="preserve">Deployment </w:t>
       </w:r>
       <w:r>
@@ -2932,7 +3120,6 @@
         </w:numPr>
       </w:pPr>
       <w:r>
-        <w:lastRenderedPageBreak/>
         <w:t xml:space="preserve">Operating System: </w:t>
       </w:r>
       <w:hyperlink r:id="rId13">
@@ -3213,6 +3400,7 @@
       </w:pPr>
       <w:bookmarkStart w:id="24" w:name="user-experience"/>
       <w:r>
+        <w:lastRenderedPageBreak/>
         <w:t>User Experience</w:t>
       </w:r>
     </w:p>
@@ -3247,7 +3435,6 @@
       </w:pPr>
       <w:bookmarkStart w:id="25" w:name="unit-test-scenarios"/>
       <w:r>
-        <w:lastRenderedPageBreak/>
         <w:t>Unit Test Scenarios</w:t>
       </w:r>
     </w:p>
@@ -3513,6 +3700,7 @@
       </w:pPr>
       <w:bookmarkStart w:id="35" w:name="user-reviews-manifest"/>
       <w:r>
+        <w:lastRenderedPageBreak/>
         <w:t>User Reviews Manifest</w:t>
       </w:r>
     </w:p>
@@ -3535,74 +3723,265 @@
       </w:pPr>
       <w:bookmarkStart w:id="36" w:name="system-admin-bans-an-illegal-data-scient"/>
       <w:r>
+        <w:t>System Admin Bans an Illegal Data Scientist</w:t>
+      </w:r>
+    </w:p>
+    <w:bookmarkEnd w:id="36"/>
+    <w:p>
+      <w:pPr>
+        <w:pStyle w:val="Compact"/>
+        <w:numPr>
+          <w:ilvl w:val="0"/>
+          <w:numId w:val="41"/>
+        </w:numPr>
+      </w:pPr>
+      <w:r>
+        <w:t>The data scientist account is transferred to the "banned" group. A notification is sent to the user as well as the reason for the ban.</w:t>
+      </w:r>
+    </w:p>
+    <w:p>
+      <w:pPr>
+        <w:pStyle w:val="Heading2"/>
+      </w:pPr>
+      <w:bookmarkStart w:id="37" w:name="system-admin-deletes-an-illegal-manifest"/>
+      <w:r>
+        <w:t>System Admin Deletes an Illegal Manifest</w:t>
+      </w:r>
+    </w:p>
+    <w:bookmarkEnd w:id="37"/>
+    <w:p>
+      <w:pPr>
+        <w:pStyle w:val="Compact"/>
+        <w:numPr>
+          <w:ilvl w:val="0"/>
+          <w:numId w:val="42"/>
+        </w:numPr>
+      </w:pPr>
+      <w:r>
+        <w:t>The manifest is deleted (moved to "trash" group), and a notification and reason are sent to its author.</w:t>
+      </w:r>
+    </w:p>
+    <w:p>
+      <w:pPr>
+        <w:pStyle w:val="Heading2"/>
+      </w:pPr>
+      <w:bookmarkStart w:id="38" w:name="failure-case"/>
+      <w:r>
+        <w:t>Failure Case</w:t>
+      </w:r>
+    </w:p>
+    <w:bookmarkEnd w:id="38"/>
+    <w:p>
+      <w:pPr>
+        <w:pStyle w:val="Compact"/>
+        <w:numPr>
+          <w:ilvl w:val="0"/>
+          <w:numId w:val="43"/>
+        </w:numPr>
+      </w:pPr>
+      <w:r>
+        <w:t>The system returns an error page when the required page is not found, or the server is down.</w:t>
+      </w:r>
+    </w:p>
+    <w:p>
+      <w:pPr>
+        <w:pStyle w:val="Heading1"/>
+      </w:pPr>
+      <w:bookmarkStart w:id="39" w:name="_Testing_Edge_Cases"/>
+      <w:bookmarkStart w:id="40" w:name="summary"/>
+      <w:bookmarkEnd w:id="39"/>
+      <w:r>
+        <w:t>Testing Edge Cases</w:t>
+      </w:r>
+    </w:p>
+    <w:p>
+      <w:pPr>
+        <w:pStyle w:val="Heading2"/>
+      </w:pPr>
+      <w:bookmarkStart w:id="41" w:name="_Validating_user_inputs"/>
+      <w:bookmarkEnd w:id="41"/>
+      <w:r>
+        <w:t>Validating user inputs</w:t>
+      </w:r>
+    </w:p>
+    <w:p>
+      <w:r>
+        <w:t>When user search</w:t>
+      </w:r>
+      <w:r>
+        <w:t>es</w:t>
+      </w:r>
+      <w:r>
+        <w:t xml:space="preserve"> </w:t>
+      </w:r>
+      <w:r>
+        <w:t xml:space="preserve">for </w:t>
+      </w:r>
+      <w:r>
+        <w:t>a manifest,</w:t>
+      </w:r>
+      <w:r>
+        <w:t xml:space="preserve"> or filling the information for a manifest</w:t>
+      </w:r>
+      <w:r>
+        <w:t xml:space="preserve"> </w:t>
+      </w:r>
+      <w:r>
+        <w:t xml:space="preserve"> </w:t>
+      </w:r>
+      <w:r>
+        <w:t xml:space="preserve"> </w:t>
+      </w:r>
+    </w:p>
+    <w:p>
+      <w:pPr>
+        <w:pStyle w:val="ListParagraph"/>
+        <w:numPr>
+          <w:ilvl w:val="0"/>
+          <w:numId w:val="57"/>
+        </w:numPr>
+      </w:pPr>
+      <w:r>
+        <w:t>the input cannot be empty</w:t>
+      </w:r>
+    </w:p>
+    <w:p>
+      <w:pPr>
+        <w:pStyle w:val="ListParagraph"/>
+        <w:numPr>
+          <w:ilvl w:val="0"/>
+          <w:numId w:val="57"/>
+        </w:numPr>
+      </w:pPr>
+      <w:r>
+        <w:t>the input cannot be too long or too large</w:t>
+      </w:r>
+    </w:p>
+    <w:p>
+      <w:r>
+        <w:t>Unit tests are used for these special cases</w:t>
+      </w:r>
+    </w:p>
+    <w:p>
+      <w:pPr>
+        <w:pStyle w:val="Heading2"/>
+      </w:pPr>
+      <w:bookmarkStart w:id="42" w:name="_Responsive_layouts"/>
+      <w:bookmarkStart w:id="43" w:name="_Responsive_layouts_1"/>
+      <w:bookmarkStart w:id="44" w:name="_Responsive_layouts_2"/>
+      <w:bookmarkEnd w:id="42"/>
+      <w:bookmarkEnd w:id="43"/>
+      <w:bookmarkEnd w:id="44"/>
+      <w:r>
+        <w:t>Responsive layouts</w:t>
+      </w:r>
+    </w:p>
+    <w:p>
+      <w:r>
+        <w:t xml:space="preserve">The design layout should account for the device to be used. For our case it is not a problem since we will assume medium or large device is used for data scientists. </w:t>
+      </w:r>
+      <w:r>
+        <w:t>However,</w:t>
+      </w:r>
+      <w:r>
+        <w:t xml:space="preserve"> we may consider its application for mobiles devices. </w:t>
+      </w:r>
+    </w:p>
+    <w:p>
+      <w:pPr>
+        <w:pStyle w:val="Heading2"/>
+      </w:pPr>
+      <w:bookmarkStart w:id="45" w:name="_Accessibility"/>
+      <w:bookmarkStart w:id="46" w:name="_Accessibility_1"/>
+      <w:bookmarkEnd w:id="45"/>
+      <w:bookmarkEnd w:id="46"/>
+      <w:r>
+        <w:t>Accessibility</w:t>
+      </w:r>
+    </w:p>
+    <w:p>
+      <w:r>
+        <w:t>We may consider the accessibility for special cases</w:t>
+      </w:r>
+    </w:p>
+    <w:p>
+      <w:pPr>
+        <w:pStyle w:val="ListParagraph"/>
+        <w:numPr>
+          <w:ilvl w:val="0"/>
+          <w:numId w:val="57"/>
+        </w:numPr>
+      </w:pPr>
+      <w:r>
+        <w:t>User with color-blind problem may have difficulty in viewing the image. When there is a important message, the app should notify with text instead of color information.</w:t>
+      </w:r>
+    </w:p>
+    <w:p>
+      <w:pPr>
+        <w:pStyle w:val="ListParagraph"/>
+        <w:numPr>
+          <w:ilvl w:val="0"/>
+          <w:numId w:val="57"/>
+        </w:numPr>
+      </w:pPr>
+      <w:r>
+        <w:t xml:space="preserve">User with slow internet connections may wait a long time for loading the page. The design should try to minimize </w:t>
+      </w:r>
+      <w:r>
+        <w:t>unnecessary effort on transmission</w:t>
+      </w:r>
+      <w:r>
+        <w:t xml:space="preserve">. </w:t>
+      </w:r>
+    </w:p>
+    <w:p>
+      <w:r>
+        <w:t>We test that by asking other people to use the web app.</w:t>
+      </w:r>
+      <w:bookmarkStart w:id="47" w:name="_GoBack"/>
+      <w:bookmarkEnd w:id="47"/>
+    </w:p>
+    <w:p>
+      <w:pPr>
+        <w:pStyle w:val="Heading2"/>
+      </w:pPr>
+      <w:bookmarkStart w:id="48" w:name="_Edge_cases_to"/>
+      <w:bookmarkEnd w:id="48"/>
+      <w:r>
+        <w:t>Edge cases to ignore</w:t>
+      </w:r>
+    </w:p>
+    <w:p>
+      <w:r>
+        <w:t xml:space="preserve">Not all potential cases are required to be accounted for. For example, most of people have java embed in their web browser, and most people do not use an old version browser like IE5. If </w:t>
+      </w:r>
+      <w:r>
         <w:lastRenderedPageBreak/>
-        <w:t>System Admin Bans an Illegal Data Scientist</w:t>
-      </w:r>
-    </w:p>
-    <w:bookmarkEnd w:id="36"/>
-    <w:p>
-      <w:pPr>
-        <w:pStyle w:val="Compact"/>
-        <w:numPr>
-          <w:ilvl w:val="0"/>
-          <w:numId w:val="41"/>
-        </w:numPr>
-      </w:pPr>
-      <w:r>
-        <w:t>The data scientist account is transferred to the "banned" group. A notification is sent to the user as well as the reason for the ban.</w:t>
-      </w:r>
-    </w:p>
-    <w:p>
-      <w:pPr>
-        <w:pStyle w:val="Heading2"/>
-      </w:pPr>
-      <w:bookmarkStart w:id="37" w:name="system-admin-deletes-an-illegal-manifest"/>
-      <w:r>
-        <w:t>System Admin Deletes an Illegal Manifest</w:t>
-      </w:r>
-    </w:p>
-    <w:bookmarkEnd w:id="37"/>
-    <w:p>
-      <w:pPr>
-        <w:pStyle w:val="Compact"/>
-        <w:numPr>
-          <w:ilvl w:val="0"/>
-          <w:numId w:val="42"/>
-        </w:numPr>
-      </w:pPr>
-      <w:r>
-        <w:t>The manifest is deleted (moved to "trash" group), and a notification and reason are sent to its author.</w:t>
-      </w:r>
-    </w:p>
-    <w:p>
-      <w:pPr>
-        <w:pStyle w:val="Heading2"/>
-      </w:pPr>
-      <w:bookmarkStart w:id="38" w:name="failure-case"/>
-      <w:r>
-        <w:t>Failure Case</w:t>
-      </w:r>
-    </w:p>
-    <w:bookmarkEnd w:id="38"/>
-    <w:p>
-      <w:pPr>
-        <w:pStyle w:val="Compact"/>
-        <w:numPr>
-          <w:ilvl w:val="0"/>
-          <w:numId w:val="43"/>
-        </w:numPr>
-      </w:pPr>
-      <w:r>
-        <w:t>The system returns an error page when the required page is not found, or the server is down.</w:t>
-      </w:r>
-      <w:bookmarkStart w:id="39" w:name="_GoBack"/>
-      <w:bookmarkEnd w:id="39"/>
+        <w:t>problems are caused by these reason</w:t>
+      </w:r>
+      <w:r>
+        <w:t>s</w:t>
+      </w:r>
+      <w:r>
+        <w:t>, it can simply show</w:t>
+      </w:r>
+      <w:r>
+        <w:t xml:space="preserve"> </w:t>
+      </w:r>
+      <w:r>
+        <w:t xml:space="preserve">an </w:t>
+      </w:r>
+      <w:r>
+        <w:t xml:space="preserve">alert for the user to notify the </w:t>
+      </w:r>
+      <w:r>
+        <w:t xml:space="preserve">problem. Since there are too many edge cases with low possibilities. </w:t>
+      </w:r>
     </w:p>
     <w:p>
       <w:pPr>
         <w:pStyle w:val="Heading1"/>
       </w:pPr>
-      <w:bookmarkStart w:id="40" w:name="summary"/>
       <w:r>
         <w:t>Testing Summary</w:t>
       </w:r>
@@ -3631,7 +4010,7 @@
       <w:pPr>
         <w:pStyle w:val="Heading1"/>
       </w:pPr>
-      <w:bookmarkStart w:id="41" w:name="sprint-2-updates"/>
+      <w:bookmarkStart w:id="49" w:name="sprint-2-updates"/>
     </w:p>
     <w:p>
       <w:pPr>
@@ -3645,8 +4024,8 @@
       <w:pPr>
         <w:pStyle w:val="Heading2"/>
       </w:pPr>
-      <w:bookmarkStart w:id="42" w:name="database-justin-hofer"/>
-      <w:bookmarkEnd w:id="41"/>
+      <w:bookmarkStart w:id="50" w:name="database-justin-hofer"/>
+      <w:bookmarkEnd w:id="49"/>
       <w:r>
         <w:t>Database</w:t>
       </w:r>
@@ -3678,7 +4057,7 @@
         <w:t>/Raza</w:t>
       </w:r>
     </w:p>
-    <w:bookmarkEnd w:id="42"/>
+    <w:bookmarkEnd w:id="50"/>
     <w:p>
       <w:r>
         <w:t>The database interface, written in python, allows for easy use of insert, update, search, and delete functionality for the database. Error checking is implemented to ensure that database integrity is maintained. Document Validation (Encoded by the creation statements) will check that all manifests are up to standard, and as such, do not need to be checked by the dml (Although they should be checked in the business layer). The Unit tests validate these functions, and will ensure that they are valid throughout creation of the system.</w:t>
@@ -3760,12 +4139,12 @@
       <w:pPr>
         <w:pStyle w:val="Heading3"/>
       </w:pPr>
-      <w:bookmarkStart w:id="43" w:name="the-python-code-for-inserts-updates-sear"/>
+      <w:bookmarkStart w:id="51" w:name="the-python-code-for-inserts-updates-sear"/>
       <w:r>
         <w:t>The python code for inserts, updates, searches, and deletes.</w:t>
       </w:r>
     </w:p>
-    <w:bookmarkEnd w:id="43"/>
+    <w:bookmarkEnd w:id="51"/>
     <w:p>
       <w:pPr>
         <w:pStyle w:val="SourceCode"/>
@@ -4226,12 +4605,12 @@
       <w:pPr>
         <w:pStyle w:val="Heading3"/>
       </w:pPr>
-      <w:bookmarkStart w:id="44" w:name="unit-tests-for-these-functions"/>
+      <w:bookmarkStart w:id="52" w:name="unit-tests-for-these-functions"/>
       <w:r>
         <w:t>Unit tests for these functions</w:t>
       </w:r>
     </w:p>
-    <w:bookmarkEnd w:id="44"/>
+    <w:bookmarkEnd w:id="52"/>
     <w:p>
       <w:pPr>
         <w:pStyle w:val="SourceCode"/>
@@ -5880,7 +6259,7 @@
       <w:pPr>
         <w:pStyle w:val="Heading2"/>
       </w:pPr>
-      <w:bookmarkStart w:id="45" w:name="user-interface"/>
+      <w:bookmarkStart w:id="53" w:name="user-interface"/>
       <w:r>
         <w:t>User Interface</w:t>
       </w:r>
@@ -5902,7 +6281,7 @@
         <w:t>Skinner/Rogers</w:t>
       </w:r>
     </w:p>
-    <w:bookmarkEnd w:id="45"/>
+    <w:bookmarkEnd w:id="53"/>
     <w:p>
       <w:pPr>
         <w:pStyle w:val="Compact"/>
@@ -6009,7 +6388,7 @@
       <w:pPr>
         <w:pStyle w:val="Heading2"/>
       </w:pPr>
-      <w:bookmarkStart w:id="46" w:name="user-accounts"/>
+      <w:bookmarkStart w:id="54" w:name="user-accounts"/>
       <w:r>
         <w:t>User Accounts</w:t>
       </w:r>
@@ -6031,7 +6410,7 @@
         <w:t>Rogers/Skinner</w:t>
       </w:r>
     </w:p>
-    <w:bookmarkEnd w:id="46"/>
+    <w:bookmarkEnd w:id="54"/>
     <w:p>
       <w:pPr>
         <w:pStyle w:val="Compact"/>
@@ -6120,7 +6499,7 @@
       <w:pPr>
         <w:pStyle w:val="Heading2"/>
       </w:pPr>
-      <w:bookmarkStart w:id="47" w:name="testing2"/>
+      <w:bookmarkStart w:id="55" w:name="testing2"/>
       <w:r>
         <w:t>Testing</w:t>
       </w:r>
@@ -6145,7 +6524,7 @@
         <w:t>Zhang/Raza</w:t>
       </w:r>
     </w:p>
-    <w:bookmarkEnd w:id="47"/>
+    <w:bookmarkEnd w:id="55"/>
     <w:p>
       <w:pPr>
         <w:pStyle w:val="Compact"/>
@@ -7184,12 +7563,12 @@
       <w:pPr>
         <w:pStyle w:val="Heading1"/>
       </w:pPr>
-      <w:bookmarkStart w:id="48" w:name="change-log"/>
+      <w:bookmarkStart w:id="56" w:name="change-log"/>
       <w:r>
         <w:t>Change Log</w:t>
       </w:r>
     </w:p>
-    <w:bookmarkEnd w:id="48"/>
+    <w:bookmarkEnd w:id="56"/>
     <w:p>
       <w:pPr>
         <w:pStyle w:val="Compact"/>
@@ -8316,6 +8695,119 @@
     </w:lvl>
   </w:abstractNum>
   <w:abstractNum w:abstractNumId="8">
+    <w:nsid w:val="4DDA7AF8"/>
+    <w:multiLevelType w:val="hybridMultilevel"/>
+    <w:tmpl w:val="8536EE80"/>
+    <w:lvl w:ilvl="0" w:tplc="04090001">
+      <w:start w:val="1"/>
+      <w:numFmt w:val="bullet"/>
+      <w:lvlText w:val=""/>
+      <w:lvlJc w:val="left"/>
+      <w:pPr>
+        <w:ind w:left="720" w:hanging="360"/>
+      </w:pPr>
+      <w:rPr>
+        <w:rFonts w:ascii="Symbol" w:hAnsi="Symbol" w:hint="default"/>
+      </w:rPr>
+    </w:lvl>
+    <w:lvl w:ilvl="1" w:tplc="04090003" w:tentative="1">
+      <w:start w:val="1"/>
+      <w:numFmt w:val="bullet"/>
+      <w:lvlText w:val="o"/>
+      <w:lvlJc w:val="left"/>
+      <w:pPr>
+        <w:ind w:left="1440" w:hanging="360"/>
+      </w:pPr>
+      <w:rPr>
+        <w:rFonts w:ascii="Courier New" w:hAnsi="Courier New" w:cs="Courier New" w:hint="default"/>
+      </w:rPr>
+    </w:lvl>
+    <w:lvl w:ilvl="2" w:tplc="04090005" w:tentative="1">
+      <w:start w:val="1"/>
+      <w:numFmt w:val="bullet"/>
+      <w:lvlText w:val=""/>
+      <w:lvlJc w:val="left"/>
+      <w:pPr>
+        <w:ind w:left="2160" w:hanging="360"/>
+      </w:pPr>
+      <w:rPr>
+        <w:rFonts w:ascii="Wingdings" w:hAnsi="Wingdings" w:hint="default"/>
+      </w:rPr>
+    </w:lvl>
+    <w:lvl w:ilvl="3" w:tplc="04090001" w:tentative="1">
+      <w:start w:val="1"/>
+      <w:numFmt w:val="bullet"/>
+      <w:lvlText w:val=""/>
+      <w:lvlJc w:val="left"/>
+      <w:pPr>
+        <w:ind w:left="2880" w:hanging="360"/>
+      </w:pPr>
+      <w:rPr>
+        <w:rFonts w:ascii="Symbol" w:hAnsi="Symbol" w:hint="default"/>
+      </w:rPr>
+    </w:lvl>
+    <w:lvl w:ilvl="4" w:tplc="04090003" w:tentative="1">
+      <w:start w:val="1"/>
+      <w:numFmt w:val="bullet"/>
+      <w:lvlText w:val="o"/>
+      <w:lvlJc w:val="left"/>
+      <w:pPr>
+        <w:ind w:left="3600" w:hanging="360"/>
+      </w:pPr>
+      <w:rPr>
+        <w:rFonts w:ascii="Courier New" w:hAnsi="Courier New" w:cs="Courier New" w:hint="default"/>
+      </w:rPr>
+    </w:lvl>
+    <w:lvl w:ilvl="5" w:tplc="04090005" w:tentative="1">
+      <w:start w:val="1"/>
+      <w:numFmt w:val="bullet"/>
+      <w:lvlText w:val=""/>
+      <w:lvlJc w:val="left"/>
+      <w:pPr>
+        <w:ind w:left="4320" w:hanging="360"/>
+      </w:pPr>
+      <w:rPr>
+        <w:rFonts w:ascii="Wingdings" w:hAnsi="Wingdings" w:hint="default"/>
+      </w:rPr>
+    </w:lvl>
+    <w:lvl w:ilvl="6" w:tplc="04090001" w:tentative="1">
+      <w:start w:val="1"/>
+      <w:numFmt w:val="bullet"/>
+      <w:lvlText w:val=""/>
+      <w:lvlJc w:val="left"/>
+      <w:pPr>
+        <w:ind w:left="5040" w:hanging="360"/>
+      </w:pPr>
+      <w:rPr>
+        <w:rFonts w:ascii="Symbol" w:hAnsi="Symbol" w:hint="default"/>
+      </w:rPr>
+    </w:lvl>
+    <w:lvl w:ilvl="7" w:tplc="04090003" w:tentative="1">
+      <w:start w:val="1"/>
+      <w:numFmt w:val="bullet"/>
+      <w:lvlText w:val="o"/>
+      <w:lvlJc w:val="left"/>
+      <w:pPr>
+        <w:ind w:left="5760" w:hanging="360"/>
+      </w:pPr>
+      <w:rPr>
+        <w:rFonts w:ascii="Courier New" w:hAnsi="Courier New" w:cs="Courier New" w:hint="default"/>
+      </w:rPr>
+    </w:lvl>
+    <w:lvl w:ilvl="8" w:tplc="04090005" w:tentative="1">
+      <w:start w:val="1"/>
+      <w:numFmt w:val="bullet"/>
+      <w:lvlText w:val=""/>
+      <w:lvlJc w:val="left"/>
+      <w:pPr>
+        <w:ind w:left="6480" w:hanging="360"/>
+      </w:pPr>
+      <w:rPr>
+        <w:rFonts w:ascii="Wingdings" w:hAnsi="Wingdings" w:hint="default"/>
+      </w:rPr>
+    </w:lvl>
+  </w:abstractNum>
+  <w:abstractNum w:abstractNumId="9">
     <w:nsid w:val="53CC160B"/>
     <w:multiLevelType w:val="multilevel"/>
     <w:tmpl w:val="9488CEA2"/>
@@ -8414,7 +8906,7 @@
       <w:lvlJc w:val="left"/>
     </w:lvl>
   </w:abstractNum>
-  <w:abstractNum w:abstractNumId="9">
+  <w:abstractNum w:abstractNumId="10">
     <w:nsid w:val="60F139F0"/>
     <w:multiLevelType w:val="hybridMultilevel"/>
     <w:tmpl w:val="779277B0"/>
@@ -8587,7 +9079,7 @@
     <w:abstractNumId w:val="0"/>
   </w:num>
   <w:num w:numId="21">
-    <w:abstractNumId w:val="8"/>
+    <w:abstractNumId w:val="9"/>
     <w:lvlOverride w:ilvl="0">
       <w:startOverride w:val="1"/>
     </w:lvlOverride>
@@ -8707,13 +9199,16 @@
     <w:abstractNumId w:val="7"/>
   </w:num>
   <w:num w:numId="54">
-    <w:abstractNumId w:val="9"/>
+    <w:abstractNumId w:val="10"/>
   </w:num>
   <w:num w:numId="55">
     <w:abstractNumId w:val="4"/>
   </w:num>
   <w:num w:numId="56">
     <w:abstractNumId w:val="1"/>
+  </w:num>
+  <w:num w:numId="57">
+    <w:abstractNumId w:val="8"/>
   </w:num>
   <w:numIdMacAtCleanup w:val="49"/>
 </w:numbering>
@@ -8818,6 +9313,7 @@
     <w:lsdException w:name="HTML Sample" w:semiHidden="1" w:unhideWhenUsed="1"/>
     <w:lsdException w:name="HTML Typewriter" w:semiHidden="1" w:unhideWhenUsed="1"/>
     <w:lsdException w:name="HTML Variable" w:semiHidden="1" w:unhideWhenUsed="1"/>
+    <w:lsdException w:name="Normal Table" w:semiHidden="1" w:unhideWhenUsed="1"/>
     <w:lsdException w:name="annotation subject" w:semiHidden="1" w:unhideWhenUsed="1"/>
     <w:lsdException w:name="No List" w:semiHidden="1" w:unhideWhenUsed="1"/>
     <w:lsdException w:name="Outline List 1" w:semiHidden="1" w:unhideWhenUsed="1"/>
@@ -8864,7 +9360,9 @@
     <w:lsdException w:name="Table Subtle 2" w:semiHidden="1" w:unhideWhenUsed="1"/>
     <w:lsdException w:name="Table Web 1" w:semiHidden="1" w:unhideWhenUsed="1"/>
     <w:lsdException w:name="Table Web 2" w:semiHidden="1" w:unhideWhenUsed="1"/>
+    <w:lsdException w:name="Table Web 3" w:semiHidden="1" w:unhideWhenUsed="1"/>
     <w:lsdException w:name="Balloon Text" w:semiHidden="1" w:unhideWhenUsed="1"/>
+    <w:lsdException w:name="Table Theme" w:semiHidden="1" w:unhideWhenUsed="1"/>
     <w:lsdException w:name="Placeholder Text" w:semiHidden="1"/>
     <w:lsdException w:name="Light Shading"/>
     <w:lsdException w:name="Light List"/>
@@ -8885,6 +9383,7 @@
     <w:lsdException w:name="Light Grid Accent 1"/>
     <w:lsdException w:name="Medium Shading 1 Accent 1"/>
     <w:lsdException w:name="Medium Shading 2 Accent 1"/>
+    <w:lsdException w:name="Medium List 1 Accent 1"/>
     <w:lsdException w:name="Revision" w:semiHidden="1"/>
     <w:lsdException w:name="Medium List 2 Accent 1"/>
     <w:lsdException w:name="Medium Grid 1 Accent 1"/>
@@ -8963,6 +9462,7 @@
     <w:lsdException w:name="Dark List Accent 6"/>
     <w:lsdException w:name="Colorful Shading Accent 6"/>
     <w:lsdException w:name="Colorful List Accent 6"/>
+    <w:lsdException w:name="Colorful Grid Accent 6"/>
     <w:lsdException w:name="Bibliography" w:semiHidden="1" w:unhideWhenUsed="1"/>
     <w:lsdException w:name="TOC Heading" w:semiHidden="1" w:unhideWhenUsed="1"/>
     <w:lsdException w:name="Grid Table 4" w:uiPriority="49"/>
@@ -9549,6 +10049,26 @@
       <w:szCs w:val="32"/>
     </w:rPr>
   </w:style>
+  <w:style w:type="character" w:styleId="Hyperlink">
+    <w:name w:val="Hyperlink"/>
+    <w:basedOn w:val="DefaultParagraphFont"/>
+    <w:rsid w:val="009D4E73"/>
+    <w:rPr>
+      <w:color w:val="0000FF" w:themeColor="hyperlink"/>
+      <w:u w:val="single"/>
+    </w:rPr>
+  </w:style>
+  <w:style w:type="character" w:styleId="FollowedHyperlink">
+    <w:name w:val="FollowedHyperlink"/>
+    <w:basedOn w:val="DefaultParagraphFont"/>
+    <w:semiHidden/>
+    <w:unhideWhenUsed/>
+    <w:rsid w:val="009D4E73"/>
+    <w:rPr>
+      <w:color w:val="800080" w:themeColor="followedHyperlink"/>
+      <w:u w:val="single"/>
+    </w:rPr>
+  </w:style>
 </w:styles>
 </file>
 
@@ -9875,7 +10395,7 @@
 </file>
 
 <file path=customXml/itemProps1.xml><?xml version="1.0" encoding="utf-8"?>
-<ds:datastoreItem xmlns:ds="http://schemas.openxmlformats.org/officeDocument/2006/customXml" ds:itemID="{3A0AA781-3A4B-F147-8148-07293DAD1584}">
+<ds:datastoreItem xmlns:ds="http://schemas.openxmlformats.org/officeDocument/2006/customXml" ds:itemID="{4D05CFFC-57A6-0347-B5CD-8183FC1CD39A}">
   <ds:schemaRefs>
     <ds:schemaRef ds:uri="http://schemas.openxmlformats.org/officeDocument/2006/bibliography"/>
   </ds:schemaRefs>

</xml_diff>

<commit_message>
added tests for filesystem
</commit_message>
<xml_diff>
--- a/Documentation/Sprint 3 Master.docx
+++ b/Documentation/Sprint 3 Master.docx
@@ -1,6 +1,6 @@
 
 <file path=word/document.xml><?xml version="1.0" encoding="utf-8"?>
-<w:document xmlns:wpc="http://schemas.microsoft.com/office/word/2010/wordprocessingCanvas" xmlns:mo="http://schemas.microsoft.com/office/mac/office/2008/main" xmlns:mc="http://schemas.openxmlformats.org/markup-compatibility/2006" xmlns:mv="urn:schemas-microsoft-com:mac:vml" xmlns:o="urn:schemas-microsoft-com:office:office" xmlns:r="http://schemas.openxmlformats.org/officeDocument/2006/relationships" xmlns:m="http://schemas.openxmlformats.org/officeDocument/2006/math" xmlns:v="urn:schemas-microsoft-com:vml" xmlns:wp14="http://schemas.microsoft.com/office/word/2010/wordprocessingDrawing" xmlns:wp="http://schemas.openxmlformats.org/drawingml/2006/wordprocessingDrawing" xmlns:w10="urn:schemas-microsoft-com:office:word" xmlns:w="http://schemas.openxmlformats.org/wordprocessingml/2006/main" xmlns:w14="http://schemas.microsoft.com/office/word/2010/wordml" xmlns:w15="http://schemas.microsoft.com/office/word/2012/wordml" xmlns:wpg="http://schemas.microsoft.com/office/word/2010/wordprocessingGroup" xmlns:wpi="http://schemas.microsoft.com/office/word/2010/wordprocessingInk" xmlns:wne="http://schemas.microsoft.com/office/word/2006/wordml" xmlns:wps="http://schemas.microsoft.com/office/word/2010/wordprocessingShape" mc:Ignorable="w14 w15 wp14">
+<w:document xmlns:wpc="http://schemas.microsoft.com/office/word/2010/wordprocessingCanvas" xmlns:cx="http://schemas.microsoft.com/office/drawing/2014/chartex" xmlns:cx1="http://schemas.microsoft.com/office/drawing/2015/9/8/chartex" xmlns:cx2="http://schemas.microsoft.com/office/drawing/2015/10/21/chartex" xmlns:mc="http://schemas.openxmlformats.org/markup-compatibility/2006" xmlns:o="urn:schemas-microsoft-com:office:office" xmlns:r="http://schemas.openxmlformats.org/officeDocument/2006/relationships" xmlns:m="http://schemas.openxmlformats.org/officeDocument/2006/math" xmlns:v="urn:schemas-microsoft-com:vml" xmlns:wp14="http://schemas.microsoft.com/office/word/2010/wordprocessingDrawing" xmlns:wp="http://schemas.openxmlformats.org/drawingml/2006/wordprocessingDrawing" xmlns:w10="urn:schemas-microsoft-com:office:word" xmlns:w="http://schemas.openxmlformats.org/wordprocessingml/2006/main" xmlns:w14="http://schemas.microsoft.com/office/word/2010/wordml" xmlns:w15="http://schemas.microsoft.com/office/word/2012/wordml" xmlns:w16se="http://schemas.microsoft.com/office/word/2015/wordml/symex" xmlns:wpg="http://schemas.microsoft.com/office/word/2010/wordprocessingGroup" xmlns:wpi="http://schemas.microsoft.com/office/word/2010/wordprocessingInk" xmlns:wne="http://schemas.microsoft.com/office/word/2006/wordml" xmlns:wps="http://schemas.microsoft.com/office/word/2010/wordprocessingShape" mc:Ignorable="w14 w15 w16se wp14">
   <w:body>
     <w:p>
       <w:pPr>
@@ -202,13 +202,31 @@
           <w:szCs w:val="28"/>
         </w:rPr>
       </w:pPr>
+      <w:proofErr w:type="spellStart"/>
       <w:r>
         <w:rPr>
           <w:sz w:val="28"/>
           <w:szCs w:val="28"/>
         </w:rPr>
-        <w:t>Pramod Pudotha</w:t>
-      </w:r>
+        <w:t>Pramod</w:t>
+      </w:r>
+      <w:proofErr w:type="spellEnd"/>
+      <w:r>
+        <w:rPr>
+          <w:sz w:val="28"/>
+          <w:szCs w:val="28"/>
+        </w:rPr>
+        <w:t xml:space="preserve"> </w:t>
+      </w:r>
+      <w:proofErr w:type="spellStart"/>
+      <w:r>
+        <w:rPr>
+          <w:sz w:val="28"/>
+          <w:szCs w:val="28"/>
+        </w:rPr>
+        <w:t>Pudotha</w:t>
+      </w:r>
+      <w:proofErr w:type="spellEnd"/>
     </w:p>
     <w:p>
       <w:pPr>
@@ -526,8 +544,16 @@
           <w:rPr>
             <w:rStyle w:val="Link"/>
           </w:rPr>
-          <w:t>Deployment Enviornment</w:t>
+          <w:t xml:space="preserve">Deployment </w:t>
         </w:r>
+        <w:proofErr w:type="spellStart"/>
+        <w:r>
+          <w:rPr>
+            <w:rStyle w:val="Link"/>
+          </w:rPr>
+          <w:t>Enviornment</w:t>
+        </w:r>
+        <w:proofErr w:type="spellEnd"/>
       </w:hyperlink>
     </w:p>
     <w:p>
@@ -1508,7 +1534,15 @@
         </w:numPr>
       </w:pPr>
       <w:r>
-        <w:t xml:space="preserve">A Data Scientist can Browse by keyword for Manifest </w:t>
+        <w:t xml:space="preserve">A Data Scientist </w:t>
+      </w:r>
+      <w:proofErr w:type="gramStart"/>
+      <w:r>
+        <w:t>can</w:t>
+      </w:r>
+      <w:proofErr w:type="gramEnd"/>
+      <w:r>
+        <w:t xml:space="preserve"> Browse by keyword for Manifest </w:t>
       </w:r>
     </w:p>
     <w:p>
@@ -1523,7 +1557,15 @@
         <w:t>A Data Sci</w:t>
       </w:r>
       <w:r>
-        <w:t xml:space="preserve">entist can Search on Manifest </w:t>
+        <w:t xml:space="preserve">entist </w:t>
+      </w:r>
+      <w:proofErr w:type="gramStart"/>
+      <w:r>
+        <w:t>can</w:t>
+      </w:r>
+      <w:proofErr w:type="gramEnd"/>
+      <w:r>
+        <w:t xml:space="preserve"> Search on Manifest </w:t>
       </w:r>
     </w:p>
     <w:p>
@@ -1535,7 +1577,15 @@
         </w:numPr>
       </w:pPr>
       <w:r>
-        <w:t>A Data Scientist can C</w:t>
+        <w:t xml:space="preserve">A Data Scientist </w:t>
+      </w:r>
+      <w:proofErr w:type="gramStart"/>
+      <w:r>
+        <w:t>can</w:t>
+      </w:r>
+      <w:proofErr w:type="gramEnd"/>
+      <w:r>
+        <w:t xml:space="preserve"> C</w:t>
       </w:r>
       <w:r>
         <w:t xml:space="preserve">ontribute to Existing Dataset </w:t>
@@ -1553,7 +1603,15 @@
         <w:t>A Da</w:t>
       </w:r>
       <w:r>
-        <w:t>ta Scientist can Download Info</w:t>
+        <w:t xml:space="preserve">ta Scientist </w:t>
+      </w:r>
+      <w:proofErr w:type="gramStart"/>
+      <w:r>
+        <w:t>can</w:t>
+      </w:r>
+      <w:proofErr w:type="gramEnd"/>
+      <w:r>
+        <w:t xml:space="preserve"> Download Info</w:t>
       </w:r>
     </w:p>
     <w:p>
@@ -1565,10 +1623,18 @@
         </w:numPr>
       </w:pPr>
       <w:r>
-        <w:t xml:space="preserve"> A Data Scientist ca</w:t>
-      </w:r>
-      <w:r>
-        <w:t xml:space="preserve">n Generate or Upload Manifest </w:t>
+        <w:t xml:space="preserve"> A Data Scientist </w:t>
+      </w:r>
+      <w:proofErr w:type="gramStart"/>
+      <w:r>
+        <w:t>ca</w:t>
+      </w:r>
+      <w:r>
+        <w:t>n</w:t>
+      </w:r>
+      <w:proofErr w:type="gramEnd"/>
+      <w:r>
+        <w:t xml:space="preserve"> Generate or Upload Manifest </w:t>
       </w:r>
     </w:p>
     <w:p>
@@ -1580,7 +1646,15 @@
         </w:numPr>
       </w:pPr>
       <w:r>
-        <w:t>A Data Scientist can Save - A Data Scientist can Upload Data Set</w:t>
+        <w:t xml:space="preserve">A Data Scientist </w:t>
+      </w:r>
+      <w:proofErr w:type="gramStart"/>
+      <w:r>
+        <w:t>can</w:t>
+      </w:r>
+      <w:proofErr w:type="gramEnd"/>
+      <w:r>
+        <w:t xml:space="preserve"> Save - A Data Scientist can Upload Data Set</w:t>
       </w:r>
     </w:p>
     <w:p>
@@ -2771,12 +2845,14 @@
           <w:numId w:val="15"/>
         </w:numPr>
       </w:pPr>
+      <w:proofErr w:type="spellStart"/>
       <w:r>
         <w:rPr>
           <w:b/>
         </w:rPr>
         <w:t>OCDX_manifest</w:t>
       </w:r>
+      <w:proofErr w:type="spellEnd"/>
     </w:p>
     <w:p>
       <w:pPr>
@@ -2847,9 +2923,11 @@
           <w:numId w:val="17"/>
         </w:numPr>
       </w:pPr>
+      <w:proofErr w:type="spellStart"/>
       <w:r>
         <w:t>modify_request</w:t>
       </w:r>
+      <w:proofErr w:type="spellEnd"/>
     </w:p>
     <w:p>
       <w:pPr>
@@ -2922,12 +3000,14 @@
           <w:numId w:val="15"/>
         </w:numPr>
       </w:pPr>
+      <w:proofErr w:type="spellStart"/>
       <w:r>
         <w:rPr>
           <w:b/>
         </w:rPr>
         <w:t>Login_attempts</w:t>
       </w:r>
+      <w:proofErr w:type="spellEnd"/>
     </w:p>
     <w:p>
       <w:pPr>
@@ -2937,9 +3017,11 @@
           <w:numId w:val="19"/>
         </w:numPr>
       </w:pPr>
+      <w:proofErr w:type="spellStart"/>
       <w:r>
         <w:t>userID</w:t>
       </w:r>
+      <w:proofErr w:type="spellEnd"/>
     </w:p>
     <w:p>
       <w:pPr>
@@ -3913,7 +3995,17 @@
         </w:numPr>
       </w:pPr>
       <w:r>
-        <w:t>User with color-blind problem may have difficulty in viewing the image. When there is a important message, the app should notify with text instead of color information.</w:t>
+        <w:t xml:space="preserve">User with color-blind problem may have difficulty in viewing the image. When there is </w:t>
+      </w:r>
+      <w:proofErr w:type="spellStart"/>
+      <w:proofErr w:type="gramStart"/>
+      <w:r>
+        <w:t>a</w:t>
+      </w:r>
+      <w:proofErr w:type="spellEnd"/>
+      <w:proofErr w:type="gramEnd"/>
+      <w:r>
+        <w:t xml:space="preserve"> important message, the app should notify with text instead of color information.</w:t>
       </w:r>
     </w:p>
     <w:p>
@@ -3938,15 +4030,13 @@
       <w:r>
         <w:t>We test that by asking other people to use the web app.</w:t>
       </w:r>
-      <w:bookmarkStart w:id="47" w:name="_GoBack"/>
+    </w:p>
+    <w:p>
+      <w:pPr>
+        <w:pStyle w:val="Heading2"/>
+      </w:pPr>
+      <w:bookmarkStart w:id="47" w:name="_Edge_cases_to"/>
       <w:bookmarkEnd w:id="47"/>
-    </w:p>
-    <w:p>
-      <w:pPr>
-        <w:pStyle w:val="Heading2"/>
-      </w:pPr>
-      <w:bookmarkStart w:id="48" w:name="_Edge_cases_to"/>
-      <w:bookmarkEnd w:id="48"/>
       <w:r>
         <w:t>Edge cases to ignore</w:t>
       </w:r>
@@ -4010,7 +4100,7 @@
       <w:pPr>
         <w:pStyle w:val="Heading1"/>
       </w:pPr>
-      <w:bookmarkStart w:id="49" w:name="sprint-2-updates"/>
+      <w:bookmarkStart w:id="48" w:name="sprint-2-updates"/>
     </w:p>
     <w:p>
       <w:pPr>
@@ -4024,8 +4114,8 @@
       <w:pPr>
         <w:pStyle w:val="Heading2"/>
       </w:pPr>
-      <w:bookmarkStart w:id="50" w:name="database-justin-hofer"/>
-      <w:bookmarkEnd w:id="49"/>
+      <w:bookmarkStart w:id="49" w:name="database-justin-hofer"/>
+      <w:bookmarkEnd w:id="48"/>
       <w:r>
         <w:t>Database</w:t>
       </w:r>
@@ -4057,10 +4147,18 @@
         <w:t>/Raza</w:t>
       </w:r>
     </w:p>
-    <w:bookmarkEnd w:id="50"/>
-    <w:p>
-      <w:r>
-        <w:t>The database interface, written in python, allows for easy use of insert, update, search, and delete functionality for the database. Error checking is implemented to ensure that database integrity is maintained. Document Validation (Encoded by the creation statements) will check that all manifests are up to standard, and as such, do not need to be checked by the dml (Although they should be checked in the business layer). The Unit tests validate these functions, and will ensure that they are valid throughout creation of the system.</w:t>
+    <w:bookmarkEnd w:id="49"/>
+    <w:p>
+      <w:r>
+        <w:t xml:space="preserve">The database interface, written in python, allows for easy use of insert, update, search, and delete functionality for the database. Error checking is implemented to ensure that database integrity is maintained. Document Validation (Encoded by the creation statements) will check that all manifests are up to standard, and as such, do not need to be checked by the </w:t>
+      </w:r>
+      <w:proofErr w:type="spellStart"/>
+      <w:r>
+        <w:t>dml</w:t>
+      </w:r>
+      <w:proofErr w:type="spellEnd"/>
+      <w:r>
+        <w:t xml:space="preserve"> (Although they should be checked in the business layer). The Unit tests validate these functions, and will ensure that they are valid throughout creation of the system.</w:t>
       </w:r>
       <w:r>
         <w:t xml:space="preserve"> The database also no longer has a user collection, as it is no longer required for login. As such, the user collection has been removed (Including from the ERD). The ERD also now uses Crows Feet notation to represent relationships, and required fields are marked.</w:t>
@@ -4139,12 +4237,12 @@
       <w:pPr>
         <w:pStyle w:val="Heading3"/>
       </w:pPr>
-      <w:bookmarkStart w:id="51" w:name="the-python-code-for-inserts-updates-sear"/>
+      <w:bookmarkStart w:id="50" w:name="the-python-code-for-inserts-updates-sear"/>
       <w:r>
         <w:t>The python code for inserts, updates, searches, and deletes.</w:t>
       </w:r>
     </w:p>
-    <w:bookmarkEnd w:id="51"/>
+    <w:bookmarkEnd w:id="50"/>
     <w:p>
       <w:pPr>
         <w:pStyle w:val="SourceCode"/>
@@ -4153,7 +4251,49 @@
         <w:rPr>
           <w:rStyle w:val="VerbatimChar"/>
         </w:rPr>
-        <w:t xml:space="preserve">    from pymongo import MongoClient #Mongodb functionality</w:t>
+        <w:t xml:space="preserve">    from </w:t>
+      </w:r>
+      <w:proofErr w:type="spellStart"/>
+      <w:r>
+        <w:rPr>
+          <w:rStyle w:val="VerbatimChar"/>
+        </w:rPr>
+        <w:t>pymongo</w:t>
+      </w:r>
+      <w:proofErr w:type="spellEnd"/>
+      <w:r>
+        <w:rPr>
+          <w:rStyle w:val="VerbatimChar"/>
+        </w:rPr>
+        <w:t xml:space="preserve"> import </w:t>
+      </w:r>
+      <w:proofErr w:type="spellStart"/>
+      <w:r>
+        <w:rPr>
+          <w:rStyle w:val="VerbatimChar"/>
+        </w:rPr>
+        <w:t>MongoClient</w:t>
+      </w:r>
+      <w:proofErr w:type="spellEnd"/>
+      <w:r>
+        <w:rPr>
+          <w:rStyle w:val="VerbatimChar"/>
+        </w:rPr>
+        <w:t xml:space="preserve"> #</w:t>
+      </w:r>
+      <w:proofErr w:type="spellStart"/>
+      <w:r>
+        <w:rPr>
+          <w:rStyle w:val="VerbatimChar"/>
+        </w:rPr>
+        <w:t>Mongodb</w:t>
+      </w:r>
+      <w:proofErr w:type="spellEnd"/>
+      <w:r>
+        <w:rPr>
+          <w:rStyle w:val="VerbatimChar"/>
+        </w:rPr>
+        <w:t xml:space="preserve"> functionality</w:t>
       </w:r>
       <w:r>
         <w:br/>
@@ -4174,40 +4314,132 @@
         <w:rPr>
           <w:rStyle w:val="VerbatimChar"/>
         </w:rPr>
-        <w:t xml:space="preserve">    client = MongoClient()</w:t>
-      </w:r>
-      <w:r>
-        <w:br/>
-      </w:r>
-      <w:r>
-        <w:rPr>
-          <w:rStyle w:val="VerbatimChar"/>
-        </w:rPr>
-        <w:t xml:space="preserve">    db = client.test</w:t>
-      </w:r>
-      <w:r>
-        <w:br/>
-      </w:r>
-      <w:r>
-        <w:br/>
-      </w:r>
-      <w:r>
-        <w:rPr>
-          <w:rStyle w:val="VerbatimChar"/>
-        </w:rPr>
-        <w:t xml:space="preserve">    m_col = db.Manifests #the collection of manifests</w:t>
-      </w:r>
-      <w:r>
-        <w:br/>
-      </w:r>
-      <w:r>
-        <w:br/>
-      </w:r>
-      <w:r>
-        <w:rPr>
-          <w:rStyle w:val="VerbatimChar"/>
-        </w:rPr>
-        <w:t xml:space="preserve">    def search_manifest(lookup):</w:t>
+        <w:t xml:space="preserve">    client = </w:t>
+      </w:r>
+      <w:proofErr w:type="spellStart"/>
+      <w:r>
+        <w:rPr>
+          <w:rStyle w:val="VerbatimChar"/>
+        </w:rPr>
+        <w:t>MongoClient</w:t>
+      </w:r>
+      <w:proofErr w:type="spellEnd"/>
+      <w:r>
+        <w:rPr>
+          <w:rStyle w:val="VerbatimChar"/>
+        </w:rPr>
+        <w:t>()</w:t>
+      </w:r>
+      <w:r>
+        <w:br/>
+      </w:r>
+      <w:r>
+        <w:rPr>
+          <w:rStyle w:val="VerbatimChar"/>
+        </w:rPr>
+        <w:t xml:space="preserve">    </w:t>
+      </w:r>
+      <w:proofErr w:type="spellStart"/>
+      <w:r>
+        <w:rPr>
+          <w:rStyle w:val="VerbatimChar"/>
+        </w:rPr>
+        <w:t>db</w:t>
+      </w:r>
+      <w:proofErr w:type="spellEnd"/>
+      <w:r>
+        <w:rPr>
+          <w:rStyle w:val="VerbatimChar"/>
+        </w:rPr>
+        <w:t xml:space="preserve"> = </w:t>
+      </w:r>
+      <w:proofErr w:type="spellStart"/>
+      <w:r>
+        <w:rPr>
+          <w:rStyle w:val="VerbatimChar"/>
+        </w:rPr>
+        <w:t>client.test</w:t>
+      </w:r>
+      <w:proofErr w:type="spellEnd"/>
+      <w:r>
+        <w:br/>
+      </w:r>
+      <w:r>
+        <w:br/>
+      </w:r>
+      <w:r>
+        <w:rPr>
+          <w:rStyle w:val="VerbatimChar"/>
+        </w:rPr>
+        <w:t xml:space="preserve">    </w:t>
+      </w:r>
+      <w:proofErr w:type="spellStart"/>
+      <w:r>
+        <w:rPr>
+          <w:rStyle w:val="VerbatimChar"/>
+        </w:rPr>
+        <w:t>m_col</w:t>
+      </w:r>
+      <w:proofErr w:type="spellEnd"/>
+      <w:r>
+        <w:rPr>
+          <w:rStyle w:val="VerbatimChar"/>
+        </w:rPr>
+        <w:t xml:space="preserve"> = </w:t>
+      </w:r>
+      <w:proofErr w:type="spellStart"/>
+      <w:r>
+        <w:rPr>
+          <w:rStyle w:val="VerbatimChar"/>
+        </w:rPr>
+        <w:t>db.Manifests</w:t>
+      </w:r>
+      <w:proofErr w:type="spellEnd"/>
+      <w:r>
+        <w:rPr>
+          <w:rStyle w:val="VerbatimChar"/>
+        </w:rPr>
+        <w:t xml:space="preserve"> #the collection of manifests</w:t>
+      </w:r>
+      <w:r>
+        <w:br/>
+      </w:r>
+      <w:r>
+        <w:br/>
+      </w:r>
+      <w:r>
+        <w:rPr>
+          <w:rStyle w:val="VerbatimChar"/>
+        </w:rPr>
+        <w:t xml:space="preserve">    </w:t>
+      </w:r>
+      <w:proofErr w:type="spellStart"/>
+      <w:r>
+        <w:rPr>
+          <w:rStyle w:val="VerbatimChar"/>
+        </w:rPr>
+        <w:t>def</w:t>
+      </w:r>
+      <w:proofErr w:type="spellEnd"/>
+      <w:r>
+        <w:rPr>
+          <w:rStyle w:val="VerbatimChar"/>
+        </w:rPr>
+        <w:t xml:space="preserve"> </w:t>
+      </w:r>
+      <w:proofErr w:type="spellStart"/>
+      <w:r>
+        <w:rPr>
+          <w:rStyle w:val="VerbatimChar"/>
+        </w:rPr>
+        <w:t>search_manifest</w:t>
+      </w:r>
+      <w:proofErr w:type="spellEnd"/>
+      <w:r>
+        <w:rPr>
+          <w:rStyle w:val="VerbatimChar"/>
+        </w:rPr>
+        <w:t>(lookup):</w:t>
       </w:r>
       <w:r>
         <w:br/>
@@ -4234,19 +4466,61 @@
         <w:rPr>
           <w:rStyle w:val="VerbatimChar"/>
         </w:rPr>
-        <w:t xml:space="preserve">        return m_col.find(lookup)</w:t>
-      </w:r>
-      <w:r>
-        <w:br/>
-      </w:r>
-      <w:r>
-        <w:br/>
-      </w:r>
-      <w:r>
-        <w:rPr>
-          <w:rStyle w:val="VerbatimChar"/>
-        </w:rPr>
-        <w:t xml:space="preserve">    def insert_manifest(manifest):</w:t>
+        <w:t xml:space="preserve">        return </w:t>
+      </w:r>
+      <w:proofErr w:type="spellStart"/>
+      <w:r>
+        <w:rPr>
+          <w:rStyle w:val="VerbatimChar"/>
+        </w:rPr>
+        <w:t>m_col.find</w:t>
+      </w:r>
+      <w:proofErr w:type="spellEnd"/>
+      <w:r>
+        <w:rPr>
+          <w:rStyle w:val="VerbatimChar"/>
+        </w:rPr>
+        <w:t>(lookup)</w:t>
+      </w:r>
+      <w:r>
+        <w:br/>
+      </w:r>
+      <w:r>
+        <w:br/>
+      </w:r>
+      <w:r>
+        <w:rPr>
+          <w:rStyle w:val="VerbatimChar"/>
+        </w:rPr>
+        <w:t xml:space="preserve">    </w:t>
+      </w:r>
+      <w:proofErr w:type="spellStart"/>
+      <w:r>
+        <w:rPr>
+          <w:rStyle w:val="VerbatimChar"/>
+        </w:rPr>
+        <w:t>def</w:t>
+      </w:r>
+      <w:proofErr w:type="spellEnd"/>
+      <w:r>
+        <w:rPr>
+          <w:rStyle w:val="VerbatimChar"/>
+        </w:rPr>
+        <w:t xml:space="preserve"> </w:t>
+      </w:r>
+      <w:proofErr w:type="spellStart"/>
+      <w:r>
+        <w:rPr>
+          <w:rStyle w:val="VerbatimChar"/>
+        </w:rPr>
+        <w:t>insert_manifest</w:t>
+      </w:r>
+      <w:proofErr w:type="spellEnd"/>
+      <w:r>
+        <w:rPr>
+          <w:rStyle w:val="VerbatimChar"/>
+        </w:rPr>
+        <w:t>(manifest):</w:t>
       </w:r>
       <w:r>
         <w:br/>
@@ -4282,7 +4556,35 @@
         <w:rPr>
           <w:rStyle w:val="VerbatimChar"/>
         </w:rPr>
-        <w:t xml:space="preserve">            post_id = m_col.insert_one(manifest)</w:t>
+        <w:t xml:space="preserve">            </w:t>
+      </w:r>
+      <w:proofErr w:type="spellStart"/>
+      <w:r>
+        <w:rPr>
+          <w:rStyle w:val="VerbatimChar"/>
+        </w:rPr>
+        <w:t>post_id</w:t>
+      </w:r>
+      <w:proofErr w:type="spellEnd"/>
+      <w:r>
+        <w:rPr>
+          <w:rStyle w:val="VerbatimChar"/>
+        </w:rPr>
+        <w:t xml:space="preserve"> = </w:t>
+      </w:r>
+      <w:proofErr w:type="spellStart"/>
+      <w:r>
+        <w:rPr>
+          <w:rStyle w:val="VerbatimChar"/>
+        </w:rPr>
+        <w:t>m_col.insert_one</w:t>
+      </w:r>
+      <w:proofErr w:type="spellEnd"/>
+      <w:r>
+        <w:rPr>
+          <w:rStyle w:val="VerbatimChar"/>
+        </w:rPr>
+        <w:t>(manifest)</w:t>
       </w:r>
       <w:r>
         <w:br/>
@@ -4337,7 +4639,21 @@
         <w:rPr>
           <w:rStyle w:val="VerbatimChar"/>
         </w:rPr>
-        <w:t xml:space="preserve">            if(post_id):</w:t>
+        <w:t xml:space="preserve">            if(</w:t>
+      </w:r>
+      <w:proofErr w:type="spellStart"/>
+      <w:r>
+        <w:rPr>
+          <w:rStyle w:val="VerbatimChar"/>
+        </w:rPr>
+        <w:t>post_id</w:t>
+      </w:r>
+      <w:proofErr w:type="spellEnd"/>
+      <w:r>
+        <w:rPr>
+          <w:rStyle w:val="VerbatimChar"/>
+        </w:rPr>
+        <w:t>):</w:t>
       </w:r>
       <w:r>
         <w:br/>
@@ -4367,7 +4683,49 @@
         <w:rPr>
           <w:rStyle w:val="VerbatimChar"/>
         </w:rPr>
-        <w:t xml:space="preserve">    def remove_manifest(oid):</w:t>
+        <w:t xml:space="preserve">    </w:t>
+      </w:r>
+      <w:proofErr w:type="spellStart"/>
+      <w:r>
+        <w:rPr>
+          <w:rStyle w:val="VerbatimChar"/>
+        </w:rPr>
+        <w:t>def</w:t>
+      </w:r>
+      <w:proofErr w:type="spellEnd"/>
+      <w:r>
+        <w:rPr>
+          <w:rStyle w:val="VerbatimChar"/>
+        </w:rPr>
+        <w:t xml:space="preserve"> </w:t>
+      </w:r>
+      <w:proofErr w:type="spellStart"/>
+      <w:r>
+        <w:rPr>
+          <w:rStyle w:val="VerbatimChar"/>
+        </w:rPr>
+        <w:t>remove_manifest</w:t>
+      </w:r>
+      <w:proofErr w:type="spellEnd"/>
+      <w:r>
+        <w:rPr>
+          <w:rStyle w:val="VerbatimChar"/>
+        </w:rPr>
+        <w:t>(</w:t>
+      </w:r>
+      <w:proofErr w:type="spellStart"/>
+      <w:r>
+        <w:rPr>
+          <w:rStyle w:val="VerbatimChar"/>
+        </w:rPr>
+        <w:t>oid</w:t>
+      </w:r>
+      <w:proofErr w:type="spellEnd"/>
+      <w:r>
+        <w:rPr>
+          <w:rStyle w:val="VerbatimChar"/>
+        </w:rPr>
+        <w:t>):</w:t>
       </w:r>
       <w:r>
         <w:br/>
@@ -4385,34 +4743,118 @@
         <w:rPr>
           <w:rStyle w:val="VerbatimChar"/>
         </w:rPr>
-        <w:t xml:space="preserve">        within the manifests metadata. returns True on succesful delete,</w:t>
-      </w:r>
-      <w:r>
-        <w:br/>
-      </w:r>
-      <w:r>
-        <w:rPr>
-          <w:rStyle w:val="VerbatimChar"/>
-        </w:rPr>
-        <w:t xml:space="preserve">        or False if unable to delete (No matching oid, no oid provided) '''</w:t>
-      </w:r>
-      <w:r>
-        <w:br/>
-      </w:r>
-      <w:r>
-        <w:rPr>
-          <w:rStyle w:val="VerbatimChar"/>
-        </w:rPr>
-        <w:t xml:space="preserve">        if(oid):</w:t>
-      </w:r>
-      <w:r>
-        <w:br/>
-      </w:r>
-      <w:r>
-        <w:rPr>
-          <w:rStyle w:val="VerbatimChar"/>
-        </w:rPr>
-        <w:t xml:space="preserve">            ''' Delete based on oid. Only can fail if the oid is invalid</w:t>
+        <w:t xml:space="preserve">        within the manifests metadata. returns True on </w:t>
+      </w:r>
+      <w:proofErr w:type="spellStart"/>
+      <w:r>
+        <w:rPr>
+          <w:rStyle w:val="VerbatimChar"/>
+        </w:rPr>
+        <w:t>succesful</w:t>
+      </w:r>
+      <w:proofErr w:type="spellEnd"/>
+      <w:r>
+        <w:rPr>
+          <w:rStyle w:val="VerbatimChar"/>
+        </w:rPr>
+        <w:t xml:space="preserve"> delete,</w:t>
+      </w:r>
+      <w:r>
+        <w:br/>
+      </w:r>
+      <w:r>
+        <w:rPr>
+          <w:rStyle w:val="VerbatimChar"/>
+        </w:rPr>
+        <w:t xml:space="preserve">        or False if unable to delete (No matching </w:t>
+      </w:r>
+      <w:proofErr w:type="spellStart"/>
+      <w:r>
+        <w:rPr>
+          <w:rStyle w:val="VerbatimChar"/>
+        </w:rPr>
+        <w:t>oid</w:t>
+      </w:r>
+      <w:proofErr w:type="spellEnd"/>
+      <w:r>
+        <w:rPr>
+          <w:rStyle w:val="VerbatimChar"/>
+        </w:rPr>
+        <w:t xml:space="preserve">, no </w:t>
+      </w:r>
+      <w:proofErr w:type="spellStart"/>
+      <w:r>
+        <w:rPr>
+          <w:rStyle w:val="VerbatimChar"/>
+        </w:rPr>
+        <w:t>oid</w:t>
+      </w:r>
+      <w:proofErr w:type="spellEnd"/>
+      <w:r>
+        <w:rPr>
+          <w:rStyle w:val="VerbatimChar"/>
+        </w:rPr>
+        <w:t xml:space="preserve"> provided) '''</w:t>
+      </w:r>
+      <w:r>
+        <w:br/>
+      </w:r>
+      <w:r>
+        <w:rPr>
+          <w:rStyle w:val="VerbatimChar"/>
+        </w:rPr>
+        <w:t xml:space="preserve">        if(</w:t>
+      </w:r>
+      <w:proofErr w:type="spellStart"/>
+      <w:r>
+        <w:rPr>
+          <w:rStyle w:val="VerbatimChar"/>
+        </w:rPr>
+        <w:t>oid</w:t>
+      </w:r>
+      <w:proofErr w:type="spellEnd"/>
+      <w:r>
+        <w:rPr>
+          <w:rStyle w:val="VerbatimChar"/>
+        </w:rPr>
+        <w:t>):</w:t>
+      </w:r>
+      <w:r>
+        <w:br/>
+      </w:r>
+      <w:r>
+        <w:rPr>
+          <w:rStyle w:val="VerbatimChar"/>
+        </w:rPr>
+        <w:t xml:space="preserve">            ''' Delete based on </w:t>
+      </w:r>
+      <w:proofErr w:type="spellStart"/>
+      <w:r>
+        <w:rPr>
+          <w:rStyle w:val="VerbatimChar"/>
+        </w:rPr>
+        <w:t>oid</w:t>
+      </w:r>
+      <w:proofErr w:type="spellEnd"/>
+      <w:r>
+        <w:rPr>
+          <w:rStyle w:val="VerbatimChar"/>
+        </w:rPr>
+        <w:t xml:space="preserve">. Only can fail if the </w:t>
+      </w:r>
+      <w:proofErr w:type="spellStart"/>
+      <w:r>
+        <w:rPr>
+          <w:rStyle w:val="VerbatimChar"/>
+        </w:rPr>
+        <w:t>oid</w:t>
+      </w:r>
+      <w:proofErr w:type="spellEnd"/>
+      <w:r>
+        <w:rPr>
+          <w:rStyle w:val="VerbatimChar"/>
+        </w:rPr>
+        <w:t xml:space="preserve"> is invalid</w:t>
       </w:r>
       <w:r>
         <w:br/>
@@ -4448,16 +4890,72 @@
         <w:rPr>
           <w:rStyle w:val="VerbatimChar"/>
         </w:rPr>
-        <w:t xml:space="preserve">            result = m_col.delete_one({'_id': oid})</w:t>
-      </w:r>
-      <w:r>
-        <w:br/>
-      </w:r>
-      <w:r>
-        <w:rPr>
-          <w:rStyle w:val="VerbatimChar"/>
-        </w:rPr>
-        <w:t xml:space="preserve">            if(result.deleted_count == 1):</w:t>
+        <w:t xml:space="preserve">            result = </w:t>
+      </w:r>
+      <w:proofErr w:type="spellStart"/>
+      <w:r>
+        <w:rPr>
+          <w:rStyle w:val="VerbatimChar"/>
+        </w:rPr>
+        <w:t>m_</w:t>
+      </w:r>
+      <w:proofErr w:type="gramStart"/>
+      <w:r>
+        <w:rPr>
+          <w:rStyle w:val="VerbatimChar"/>
+        </w:rPr>
+        <w:t>col.delete</w:t>
+      </w:r>
+      <w:proofErr w:type="gramEnd"/>
+      <w:r>
+        <w:rPr>
+          <w:rStyle w:val="VerbatimChar"/>
+        </w:rPr>
+        <w:t>_one</w:t>
+      </w:r>
+      <w:proofErr w:type="spellEnd"/>
+      <w:r>
+        <w:rPr>
+          <w:rStyle w:val="VerbatimChar"/>
+        </w:rPr>
+        <w:t xml:space="preserve">({'_id': </w:t>
+      </w:r>
+      <w:proofErr w:type="spellStart"/>
+      <w:r>
+        <w:rPr>
+          <w:rStyle w:val="VerbatimChar"/>
+        </w:rPr>
+        <w:t>oid</w:t>
+      </w:r>
+      <w:proofErr w:type="spellEnd"/>
+      <w:r>
+        <w:rPr>
+          <w:rStyle w:val="VerbatimChar"/>
+        </w:rPr>
+        <w:t>})</w:t>
+      </w:r>
+      <w:r>
+        <w:br/>
+      </w:r>
+      <w:r>
+        <w:rPr>
+          <w:rStyle w:val="VerbatimChar"/>
+        </w:rPr>
+        <w:t xml:space="preserve">            if(</w:t>
+      </w:r>
+      <w:proofErr w:type="spellStart"/>
+      <w:r>
+        <w:rPr>
+          <w:rStyle w:val="VerbatimChar"/>
+        </w:rPr>
+        <w:t>result.deleted_count</w:t>
+      </w:r>
+      <w:proofErr w:type="spellEnd"/>
+      <w:r>
+        <w:rPr>
+          <w:rStyle w:val="VerbatimChar"/>
+        </w:rPr>
+        <w:t xml:space="preserve"> == 1):</w:t>
       </w:r>
       <w:r>
         <w:br/>
@@ -4490,7 +4988,49 @@
         <w:rPr>
           <w:rStyle w:val="VerbatimChar"/>
         </w:rPr>
-        <w:t xml:space="preserve">    def update_manifest(oid, manifest):</w:t>
+        <w:t xml:space="preserve">    </w:t>
+      </w:r>
+      <w:proofErr w:type="spellStart"/>
+      <w:r>
+        <w:rPr>
+          <w:rStyle w:val="VerbatimChar"/>
+        </w:rPr>
+        <w:t>def</w:t>
+      </w:r>
+      <w:proofErr w:type="spellEnd"/>
+      <w:r>
+        <w:rPr>
+          <w:rStyle w:val="VerbatimChar"/>
+        </w:rPr>
+        <w:t xml:space="preserve"> </w:t>
+      </w:r>
+      <w:proofErr w:type="spellStart"/>
+      <w:r>
+        <w:rPr>
+          <w:rStyle w:val="VerbatimChar"/>
+        </w:rPr>
+        <w:t>update_manifest</w:t>
+      </w:r>
+      <w:proofErr w:type="spellEnd"/>
+      <w:r>
+        <w:rPr>
+          <w:rStyle w:val="VerbatimChar"/>
+        </w:rPr>
+        <w:t>(</w:t>
+      </w:r>
+      <w:proofErr w:type="spellStart"/>
+      <w:r>
+        <w:rPr>
+          <w:rStyle w:val="VerbatimChar"/>
+        </w:rPr>
+        <w:t>oid</w:t>
+      </w:r>
+      <w:proofErr w:type="spellEnd"/>
+      <w:r>
+        <w:rPr>
+          <w:rStyle w:val="VerbatimChar"/>
+        </w:rPr>
+        <w:t>, manifest):</w:t>
       </w:r>
       <w:r>
         <w:br/>
@@ -4517,7 +5057,21 @@
         <w:rPr>
           <w:rStyle w:val="VerbatimChar"/>
         </w:rPr>
-        <w:t xml:space="preserve">        if the document was succesfuly updated, and returns False if it</w:t>
+        <w:t xml:space="preserve">        if the document was </w:t>
+      </w:r>
+      <w:proofErr w:type="spellStart"/>
+      <w:r>
+        <w:rPr>
+          <w:rStyle w:val="VerbatimChar"/>
+        </w:rPr>
+        <w:t>succesfuly</w:t>
+      </w:r>
+      <w:proofErr w:type="spellEnd"/>
+      <w:r>
+        <w:rPr>
+          <w:rStyle w:val="VerbatimChar"/>
+        </w:rPr>
+        <w:t xml:space="preserve"> updated, and returns False if it</w:t>
       </w:r>
       <w:r>
         <w:br/>
@@ -4535,7 +5089,29 @@
         <w:rPr>
           <w:rStyle w:val="VerbatimChar"/>
         </w:rPr>
-        <w:t xml:space="preserve">        if(oid and manifest):</w:t>
+        <w:t xml:space="preserve">        </w:t>
+      </w:r>
+      <w:proofErr w:type="gramStart"/>
+      <w:r>
+        <w:rPr>
+          <w:rStyle w:val="VerbatimChar"/>
+        </w:rPr>
+        <w:t>if(</w:t>
+      </w:r>
+      <w:proofErr w:type="spellStart"/>
+      <w:proofErr w:type="gramEnd"/>
+      <w:r>
+        <w:rPr>
+          <w:rStyle w:val="VerbatimChar"/>
+        </w:rPr>
+        <w:t>oid</w:t>
+      </w:r>
+      <w:proofErr w:type="spellEnd"/>
+      <w:r>
+        <w:rPr>
+          <w:rStyle w:val="VerbatimChar"/>
+        </w:rPr>
+        <w:t xml:space="preserve"> and manifest):</w:t>
       </w:r>
       <w:r>
         <w:br/>
@@ -4553,7 +5129,49 @@
         <w:rPr>
           <w:rStyle w:val="VerbatimChar"/>
         </w:rPr>
-        <w:t xml:space="preserve">            old_doc = m_col.find_one_and_replace({"_id": oid}, manifest)</w:t>
+        <w:t xml:space="preserve">            </w:t>
+      </w:r>
+      <w:proofErr w:type="spellStart"/>
+      <w:r>
+        <w:rPr>
+          <w:rStyle w:val="VerbatimChar"/>
+        </w:rPr>
+        <w:t>old_doc</w:t>
+      </w:r>
+      <w:proofErr w:type="spellEnd"/>
+      <w:r>
+        <w:rPr>
+          <w:rStyle w:val="VerbatimChar"/>
+        </w:rPr>
+        <w:t xml:space="preserve"> = </w:t>
+      </w:r>
+      <w:proofErr w:type="spellStart"/>
+      <w:r>
+        <w:rPr>
+          <w:rStyle w:val="VerbatimChar"/>
+        </w:rPr>
+        <w:t>m_col.find_one_and_replace</w:t>
+      </w:r>
+      <w:proofErr w:type="spellEnd"/>
+      <w:r>
+        <w:rPr>
+          <w:rStyle w:val="VerbatimChar"/>
+        </w:rPr>
+        <w:t xml:space="preserve">({"_id": </w:t>
+      </w:r>
+      <w:proofErr w:type="spellStart"/>
+      <w:r>
+        <w:rPr>
+          <w:rStyle w:val="VerbatimChar"/>
+        </w:rPr>
+        <w:t>oid</w:t>
+      </w:r>
+      <w:proofErr w:type="spellEnd"/>
+      <w:r>
+        <w:rPr>
+          <w:rStyle w:val="VerbatimChar"/>
+        </w:rPr>
+        <w:t>}, manifest)</w:t>
       </w:r>
       <w:r>
         <w:br/>
@@ -4571,16 +5189,58 @@
         <w:rPr>
           <w:rStyle w:val="VerbatimChar"/>
         </w:rPr>
-        <w:t xml:space="preserve">            #the road. For the monent, we will just check that something was there before</w:t>
-      </w:r>
-      <w:r>
-        <w:br/>
-      </w:r>
-      <w:r>
-        <w:rPr>
-          <w:rStyle w:val="VerbatimChar"/>
-        </w:rPr>
-        <w:t xml:space="preserve">            if(old_doc[0]):</w:t>
+        <w:t xml:space="preserve">            #the road. For the </w:t>
+      </w:r>
+      <w:proofErr w:type="spellStart"/>
+      <w:r>
+        <w:rPr>
+          <w:rStyle w:val="VerbatimChar"/>
+        </w:rPr>
+        <w:t>monent</w:t>
+      </w:r>
+      <w:proofErr w:type="spellEnd"/>
+      <w:r>
+        <w:rPr>
+          <w:rStyle w:val="VerbatimChar"/>
+        </w:rPr>
+        <w:t>, we will just check that something was there before</w:t>
+      </w:r>
+      <w:r>
+        <w:br/>
+      </w:r>
+      <w:r>
+        <w:rPr>
+          <w:rStyle w:val="VerbatimChar"/>
+        </w:rPr>
+        <w:t xml:space="preserve">            if(</w:t>
+      </w:r>
+      <w:proofErr w:type="spellStart"/>
+      <w:r>
+        <w:rPr>
+          <w:rStyle w:val="VerbatimChar"/>
+        </w:rPr>
+        <w:t>old_</w:t>
+      </w:r>
+      <w:proofErr w:type="gramStart"/>
+      <w:r>
+        <w:rPr>
+          <w:rStyle w:val="VerbatimChar"/>
+        </w:rPr>
+        <w:t>doc</w:t>
+      </w:r>
+      <w:proofErr w:type="spellEnd"/>
+      <w:r>
+        <w:rPr>
+          <w:rStyle w:val="VerbatimChar"/>
+        </w:rPr>
+        <w:t>[</w:t>
+      </w:r>
+      <w:proofErr w:type="gramEnd"/>
+      <w:r>
+        <w:rPr>
+          <w:rStyle w:val="VerbatimChar"/>
+        </w:rPr>
+        <w:t>0]):</w:t>
       </w:r>
       <w:r>
         <w:br/>
@@ -4605,12 +5265,12 @@
       <w:pPr>
         <w:pStyle w:val="Heading3"/>
       </w:pPr>
-      <w:bookmarkStart w:id="52" w:name="unit-tests-for-these-functions"/>
+      <w:bookmarkStart w:id="51" w:name="unit-tests-for-these-functions"/>
       <w:r>
         <w:t>Unit tests for these functions</w:t>
       </w:r>
     </w:p>
-    <w:bookmarkEnd w:id="52"/>
+    <w:bookmarkEnd w:id="51"/>
     <w:p>
       <w:pPr>
         <w:pStyle w:val="SourceCode"/>
@@ -4619,19 +5279,97 @@
         <w:rPr>
           <w:rStyle w:val="VerbatimChar"/>
         </w:rPr>
-        <w:t xml:space="preserve">    from dml import insert_manifest, remove_manifest, update_manifest, search_manifest</w:t>
-      </w:r>
-      <w:r>
-        <w:br/>
-      </w:r>
-      <w:r>
-        <w:br/>
-      </w:r>
-      <w:r>
-        <w:rPr>
-          <w:rStyle w:val="VerbatimChar"/>
-        </w:rPr>
-        <w:t xml:space="preserve">    to_insert = {</w:t>
+        <w:t xml:space="preserve">    from </w:t>
+      </w:r>
+      <w:proofErr w:type="spellStart"/>
+      <w:r>
+        <w:rPr>
+          <w:rStyle w:val="VerbatimChar"/>
+        </w:rPr>
+        <w:t>dml</w:t>
+      </w:r>
+      <w:proofErr w:type="spellEnd"/>
+      <w:r>
+        <w:rPr>
+          <w:rStyle w:val="VerbatimChar"/>
+        </w:rPr>
+        <w:t xml:space="preserve"> import </w:t>
+      </w:r>
+      <w:proofErr w:type="spellStart"/>
+      <w:r>
+        <w:rPr>
+          <w:rStyle w:val="VerbatimChar"/>
+        </w:rPr>
+        <w:t>insert_manifest</w:t>
+      </w:r>
+      <w:proofErr w:type="spellEnd"/>
+      <w:r>
+        <w:rPr>
+          <w:rStyle w:val="VerbatimChar"/>
+        </w:rPr>
+        <w:t xml:space="preserve">, </w:t>
+      </w:r>
+      <w:proofErr w:type="spellStart"/>
+      <w:r>
+        <w:rPr>
+          <w:rStyle w:val="VerbatimChar"/>
+        </w:rPr>
+        <w:t>remove_manifest</w:t>
+      </w:r>
+      <w:proofErr w:type="spellEnd"/>
+      <w:r>
+        <w:rPr>
+          <w:rStyle w:val="VerbatimChar"/>
+        </w:rPr>
+        <w:t xml:space="preserve">, </w:t>
+      </w:r>
+      <w:proofErr w:type="spellStart"/>
+      <w:r>
+        <w:rPr>
+          <w:rStyle w:val="VerbatimChar"/>
+        </w:rPr>
+        <w:t>update_manifest</w:t>
+      </w:r>
+      <w:proofErr w:type="spellEnd"/>
+      <w:r>
+        <w:rPr>
+          <w:rStyle w:val="VerbatimChar"/>
+        </w:rPr>
+        <w:t xml:space="preserve">, </w:t>
+      </w:r>
+      <w:proofErr w:type="spellStart"/>
+      <w:r>
+        <w:rPr>
+          <w:rStyle w:val="VerbatimChar"/>
+        </w:rPr>
+        <w:t>search_manifest</w:t>
+      </w:r>
+      <w:proofErr w:type="spellEnd"/>
+      <w:r>
+        <w:br/>
+      </w:r>
+      <w:r>
+        <w:br/>
+      </w:r>
+      <w:r>
+        <w:rPr>
+          <w:rStyle w:val="VerbatimChar"/>
+        </w:rPr>
+        <w:t xml:space="preserve">    </w:t>
+      </w:r>
+      <w:proofErr w:type="spellStart"/>
+      <w:r>
+        <w:rPr>
+          <w:rStyle w:val="VerbatimChar"/>
+        </w:rPr>
+        <w:t>to_insert</w:t>
+      </w:r>
+      <w:proofErr w:type="spellEnd"/>
+      <w:r>
+        <w:rPr>
+          <w:rStyle w:val="VerbatimChar"/>
+        </w:rPr>
+        <w:t xml:space="preserve"> = {</w:t>
       </w:r>
       <w:r>
         <w:br/>
@@ -4658,16 +5396,58 @@
         <w:rPr>
           <w:rStyle w:val="VerbatimChar"/>
         </w:rPr>
-        <w:t xml:space="preserve">                "standardVersions": "ocdxManifest schema v.1",</w:t>
-      </w:r>
-      <w:r>
-        <w:br/>
-      </w:r>
-      <w:r>
-        <w:rPr>
-          <w:rStyle w:val="VerbatimChar"/>
-        </w:rPr>
-        <w:t xml:space="preserve">                "id": "https: //datahub.io/dataset/iDas",</w:t>
+        <w:t xml:space="preserve">                "</w:t>
+      </w:r>
+      <w:proofErr w:type="spellStart"/>
+      <w:r>
+        <w:rPr>
+          <w:rStyle w:val="VerbatimChar"/>
+        </w:rPr>
+        <w:t>standardVersions</w:t>
+      </w:r>
+      <w:proofErr w:type="spellEnd"/>
+      <w:r>
+        <w:rPr>
+          <w:rStyle w:val="VerbatimChar"/>
+        </w:rPr>
+        <w:t>": "</w:t>
+      </w:r>
+      <w:proofErr w:type="spellStart"/>
+      <w:r>
+        <w:rPr>
+          <w:rStyle w:val="VerbatimChar"/>
+        </w:rPr>
+        <w:t>ocdxManifest</w:t>
+      </w:r>
+      <w:proofErr w:type="spellEnd"/>
+      <w:r>
+        <w:rPr>
+          <w:rStyle w:val="VerbatimChar"/>
+        </w:rPr>
+        <w:t xml:space="preserve"> schema v.1",</w:t>
+      </w:r>
+      <w:r>
+        <w:br/>
+      </w:r>
+      <w:r>
+        <w:rPr>
+          <w:rStyle w:val="VerbatimChar"/>
+        </w:rPr>
+        <w:t xml:space="preserve">                "id": "https: //datahub.io/dataset/</w:t>
+      </w:r>
+      <w:proofErr w:type="spellStart"/>
+      <w:r>
+        <w:rPr>
+          <w:rStyle w:val="VerbatimChar"/>
+        </w:rPr>
+        <w:t>iDas</w:t>
+      </w:r>
+      <w:proofErr w:type="spellEnd"/>
+      <w:r>
+        <w:rPr>
+          <w:rStyle w:val="VerbatimChar"/>
+        </w:rPr>
+        <w:t>",</w:t>
       </w:r>
       <w:r>
         <w:br/>
@@ -4685,7 +5465,21 @@
         <w:rPr>
           <w:rStyle w:val="VerbatimChar"/>
         </w:rPr>
-        <w:t xml:space="preserve">                "dateCreated": "2016 - 10 - 27",</w:t>
+        <w:t xml:space="preserve">                "</w:t>
+      </w:r>
+      <w:proofErr w:type="spellStart"/>
+      <w:r>
+        <w:rPr>
+          <w:rStyle w:val="VerbatimChar"/>
+        </w:rPr>
+        <w:t>dateCreated</w:t>
+      </w:r>
+      <w:proofErr w:type="spellEnd"/>
+      <w:r>
+        <w:rPr>
+          <w:rStyle w:val="VerbatimChar"/>
+        </w:rPr>
+        <w:t>": "2016 - 10 - 27",</w:t>
       </w:r>
       <w:r>
         <w:br/>
@@ -4703,7 +5497,21 @@
         <w:rPr>
           <w:rStyle w:val="VerbatimChar"/>
         </w:rPr>
-        <w:t xml:space="preserve">                "researchObject": {</w:t>
+        <w:t xml:space="preserve">                "</w:t>
+      </w:r>
+      <w:proofErr w:type="spellStart"/>
+      <w:r>
+        <w:rPr>
+          <w:rStyle w:val="VerbatimChar"/>
+        </w:rPr>
+        <w:t>researchObject</w:t>
+      </w:r>
+      <w:proofErr w:type="spellEnd"/>
+      <w:r>
+        <w:rPr>
+          <w:rStyle w:val="VerbatimChar"/>
+        </w:rPr>
+        <w:t>": {</w:t>
       </w:r>
       <w:r>
         <w:br/>
@@ -4713,7 +5521,21 @@
           <w:rStyle w:val="VerbatimChar"/>
         </w:rPr>
         <w:lastRenderedPageBreak/>
-        <w:t xml:space="preserve">                    "title": "iDAS Manifest",</w:t>
+        <w:t xml:space="preserve">                    "title": "</w:t>
+      </w:r>
+      <w:proofErr w:type="spellStart"/>
+      <w:r>
+        <w:rPr>
+          <w:rStyle w:val="VerbatimChar"/>
+        </w:rPr>
+        <w:t>iDAS</w:t>
+      </w:r>
+      <w:proofErr w:type="spellEnd"/>
+      <w:r>
+        <w:rPr>
+          <w:rStyle w:val="VerbatimChar"/>
+        </w:rPr>
+        <w:t xml:space="preserve"> Manifest",</w:t>
       </w:r>
       <w:r>
         <w:br/>
@@ -4794,7 +5616,21 @@
         <w:rPr>
           <w:rStyle w:val="VerbatimChar"/>
         </w:rPr>
-        <w:t xml:space="preserve">                "privacyEthics": {</w:t>
+        <w:t xml:space="preserve">                "</w:t>
+      </w:r>
+      <w:proofErr w:type="spellStart"/>
+      <w:r>
+        <w:rPr>
+          <w:rStyle w:val="VerbatimChar"/>
+        </w:rPr>
+        <w:t>privacyEthics</w:t>
+      </w:r>
+      <w:proofErr w:type="spellEnd"/>
+      <w:r>
+        <w:rPr>
+          <w:rStyle w:val="VerbatimChar"/>
+        </w:rPr>
+        <w:t>": {</w:t>
       </w:r>
       <w:r>
         <w:br/>
@@ -4839,16 +5675,44 @@
         <w:rPr>
           <w:rStyle w:val="VerbatimChar"/>
         </w:rPr>
-        <w:t xml:space="preserve">                "informedConsent": "No assertion",</w:t>
-      </w:r>
-      <w:r>
-        <w:br/>
-      </w:r>
-      <w:r>
-        <w:rPr>
-          <w:rStyle w:val="VerbatimChar"/>
-        </w:rPr>
-        <w:t xml:space="preserve">                "anonymizedData": {</w:t>
+        <w:t xml:space="preserve">                "</w:t>
+      </w:r>
+      <w:proofErr w:type="spellStart"/>
+      <w:r>
+        <w:rPr>
+          <w:rStyle w:val="VerbatimChar"/>
+        </w:rPr>
+        <w:t>informedConsent</w:t>
+      </w:r>
+      <w:proofErr w:type="spellEnd"/>
+      <w:r>
+        <w:rPr>
+          <w:rStyle w:val="VerbatimChar"/>
+        </w:rPr>
+        <w:t>": "No assertion",</w:t>
+      </w:r>
+      <w:r>
+        <w:br/>
+      </w:r>
+      <w:r>
+        <w:rPr>
+          <w:rStyle w:val="VerbatimChar"/>
+        </w:rPr>
+        <w:t xml:space="preserve">                "</w:t>
+      </w:r>
+      <w:proofErr w:type="spellStart"/>
+      <w:r>
+        <w:rPr>
+          <w:rStyle w:val="VerbatimChar"/>
+        </w:rPr>
+        <w:t>anonymizedData</w:t>
+      </w:r>
+      <w:proofErr w:type="spellEnd"/>
+      <w:r>
+        <w:rPr>
+          <w:rStyle w:val="VerbatimChar"/>
+        </w:rPr>
+        <w:t>": {</w:t>
       </w:r>
       <w:r>
         <w:br/>
@@ -4875,7 +5739,21 @@
         <w:rPr>
           <w:rStyle w:val="VerbatimChar"/>
         </w:rPr>
-        <w:t xml:space="preserve">                "privacyConsiderations": "No assertion"</w:t>
+        <w:t xml:space="preserve">                "</w:t>
+      </w:r>
+      <w:proofErr w:type="spellStart"/>
+      <w:r>
+        <w:rPr>
+          <w:rStyle w:val="VerbatimChar"/>
+        </w:rPr>
+        <w:t>privacyConsiderations</w:t>
+      </w:r>
+      <w:proofErr w:type="spellEnd"/>
+      <w:r>
+        <w:rPr>
+          <w:rStyle w:val="VerbatimChar"/>
+        </w:rPr>
+        <w:t>": "No assertion"</w:t>
       </w:r>
       <w:r>
         <w:br/>
@@ -4902,7 +5780,35 @@
         <w:rPr>
           <w:rStyle w:val="VerbatimChar"/>
         </w:rPr>
-        <w:t xml:space="preserve">                "narrative": "The Interdisciplinary Data Analytics and Search (iDAS) lab is one of the many research labs operating out of The University of Missouri, Columbia. As the name implies, iDAS combines researche</w:t>
+        <w:t xml:space="preserve">                "narrative": "The Interdisciplinary Data Analytics and Search (</w:t>
+      </w:r>
+      <w:proofErr w:type="spellStart"/>
+      <w:r>
+        <w:rPr>
+          <w:rStyle w:val="VerbatimChar"/>
+        </w:rPr>
+        <w:t>iDAS</w:t>
+      </w:r>
+      <w:proofErr w:type="spellEnd"/>
+      <w:r>
+        <w:rPr>
+          <w:rStyle w:val="VerbatimChar"/>
+        </w:rPr>
+        <w:t xml:space="preserve">) lab is one of the many research labs operating out of The University of Missouri, Columbia. As the name implies, </w:t>
+      </w:r>
+      <w:proofErr w:type="spellStart"/>
+      <w:r>
+        <w:rPr>
+          <w:rStyle w:val="VerbatimChar"/>
+        </w:rPr>
+        <w:t>iDAS</w:t>
+      </w:r>
+      <w:proofErr w:type="spellEnd"/>
+      <w:r>
+        <w:rPr>
+          <w:rStyle w:val="VerbatimChar"/>
+        </w:rPr>
+        <w:t xml:space="preserve"> combines researche</w:t>
       </w:r>
       <w:r>
         <w:rPr>
@@ -4914,7 +5820,21 @@
         <w:rPr>
           <w:rStyle w:val="VerbatimChar"/>
         </w:rPr>
-        <w:t xml:space="preserve"> solutions to problems in academia. Founded in 2005 by Dr. Chi-Ren Shyu, iDAS researchers are primarily Computer Scientist, but the lab also works with Medical Doctors, Biologist, and </w:t>
+        <w:t xml:space="preserve"> solutions to problems in academia. Founded in 2005 by Dr. Chi-Ren Shyu, </w:t>
+      </w:r>
+      <w:proofErr w:type="spellStart"/>
+      <w:r>
+        <w:rPr>
+          <w:rStyle w:val="VerbatimChar"/>
+        </w:rPr>
+        <w:t>iDAS</w:t>
+      </w:r>
+      <w:proofErr w:type="spellEnd"/>
+      <w:r>
+        <w:rPr>
+          <w:rStyle w:val="VerbatimChar"/>
+        </w:rPr>
+        <w:t xml:space="preserve"> researchers are primarily Computer Scientist, but the lab also works with Medical Doctors, Biologist, and </w:t>
       </w:r>
       <w:r>
         <w:rPr>
@@ -4989,7 +5909,21 @@
         <w:rPr>
           <w:rStyle w:val="VerbatimChar"/>
         </w:rPr>
-        <w:t xml:space="preserve">                    "url": "",</w:t>
+        <w:t xml:space="preserve">                    "</w:t>
+      </w:r>
+      <w:proofErr w:type="spellStart"/>
+      <w:r>
+        <w:rPr>
+          <w:rStyle w:val="VerbatimChar"/>
+        </w:rPr>
+        <w:t>url</w:t>
+      </w:r>
+      <w:proofErr w:type="spellEnd"/>
+      <w:r>
+        <w:rPr>
+          <w:rStyle w:val="VerbatimChar"/>
+        </w:rPr>
+        <w:t>": "",</w:t>
       </w:r>
       <w:r>
         <w:br/>
@@ -5007,8 +5941,16 @@
         <w:rPr>
           <w:rStyle w:val="VerbatimChar"/>
         </w:rPr>
-        <w:t xml:space="preserve">                }</w:t>
-      </w:r>
+        <w:t xml:space="preserve">              </w:t>
+      </w:r>
+      <w:proofErr w:type="gramStart"/>
+      <w:r>
+        <w:rPr>
+          <w:rStyle w:val="VerbatimChar"/>
+        </w:rPr>
+        <w:t xml:space="preserve">  }</w:t>
+      </w:r>
+      <w:proofErr w:type="gramEnd"/>
       <w:r>
         <w:br/>
       </w:r>
@@ -5043,7 +5985,21 @@
         <w:rPr>
           <w:rStyle w:val="VerbatimChar"/>
         </w:rPr>
-        <w:t xml:space="preserve">                    "name": "iDAS - data.csv"</w:t>
+        <w:t xml:space="preserve">                    "name": "</w:t>
+      </w:r>
+      <w:proofErr w:type="spellStart"/>
+      <w:r>
+        <w:rPr>
+          <w:rStyle w:val="VerbatimChar"/>
+        </w:rPr>
+        <w:t>iDAS</w:t>
+      </w:r>
+      <w:proofErr w:type="spellEnd"/>
+      <w:r>
+        <w:rPr>
+          <w:rStyle w:val="VerbatimChar"/>
+        </w:rPr>
+        <w:t xml:space="preserve"> - data.csv"</w:t>
       </w:r>
       <w:r>
         <w:br/>
@@ -5088,7 +6044,21 @@
         <w:rPr>
           <w:rStyle w:val="VerbatimChar"/>
         </w:rPr>
-        <w:t xml:space="preserve">                "url": "No assertion",</w:t>
+        <w:t xml:space="preserve">                "</w:t>
+      </w:r>
+      <w:proofErr w:type="spellStart"/>
+      <w:r>
+        <w:rPr>
+          <w:rStyle w:val="VerbatimChar"/>
+        </w:rPr>
+        <w:t>url</w:t>
+      </w:r>
+      <w:proofErr w:type="spellEnd"/>
+      <w:r>
+        <w:rPr>
+          <w:rStyle w:val="VerbatimChar"/>
+        </w:rPr>
+        <w:t>": "No assertion",</w:t>
       </w:r>
       <w:r>
         <w:br/>
@@ -5308,7 +6278,21 @@
         <w:rPr>
           <w:rStyle w:val="VerbatimChar"/>
         </w:rPr>
-        <w:t xml:space="preserve">    to_replace = {</w:t>
+        <w:t xml:space="preserve">    </w:t>
+      </w:r>
+      <w:proofErr w:type="spellStart"/>
+      <w:r>
+        <w:rPr>
+          <w:rStyle w:val="VerbatimChar"/>
+        </w:rPr>
+        <w:t>to_replace</w:t>
+      </w:r>
+      <w:proofErr w:type="spellEnd"/>
+      <w:r>
+        <w:rPr>
+          <w:rStyle w:val="VerbatimChar"/>
+        </w:rPr>
+        <w:t xml:space="preserve"> = {</w:t>
       </w:r>
       <w:r>
         <w:br/>
@@ -5335,34 +6319,104 @@
         <w:rPr>
           <w:rStyle w:val="VerbatimChar"/>
         </w:rPr>
-        <w:t xml:space="preserve">                "standardVersions": "ocdxManifest schema v.1",</w:t>
-      </w:r>
-      <w:r>
-        <w:br/>
-      </w:r>
-      <w:r>
-        <w:rPr>
-          <w:rStyle w:val="VerbatimChar"/>
-        </w:rPr>
-        <w:t xml:space="preserve">                "id": "https: //datahub.io/dataset/sociallyCompute",</w:t>
-      </w:r>
-      <w:r>
-        <w:br/>
-      </w:r>
-      <w:r>
-        <w:rPr>
-          <w:rStyle w:val="VerbatimChar"/>
-        </w:rPr>
-        <w:t xml:space="preserve">                "creator": "Sean Goggins",</w:t>
-      </w:r>
-      <w:r>
-        <w:br/>
-      </w:r>
-      <w:r>
-        <w:rPr>
-          <w:rStyle w:val="VerbatimChar"/>
-        </w:rPr>
-        <w:t xml:space="preserve">                "dateCreated": "2016 - 08 - 13",</w:t>
+        <w:t xml:space="preserve">                "</w:t>
+      </w:r>
+      <w:proofErr w:type="spellStart"/>
+      <w:r>
+        <w:rPr>
+          <w:rStyle w:val="VerbatimChar"/>
+        </w:rPr>
+        <w:t>standardVersions</w:t>
+      </w:r>
+      <w:proofErr w:type="spellEnd"/>
+      <w:r>
+        <w:rPr>
+          <w:rStyle w:val="VerbatimChar"/>
+        </w:rPr>
+        <w:t>": "</w:t>
+      </w:r>
+      <w:proofErr w:type="spellStart"/>
+      <w:r>
+        <w:rPr>
+          <w:rStyle w:val="VerbatimChar"/>
+        </w:rPr>
+        <w:t>ocdxManifest</w:t>
+      </w:r>
+      <w:proofErr w:type="spellEnd"/>
+      <w:r>
+        <w:rPr>
+          <w:rStyle w:val="VerbatimChar"/>
+        </w:rPr>
+        <w:t xml:space="preserve"> schema v.1",</w:t>
+      </w:r>
+      <w:r>
+        <w:br/>
+      </w:r>
+      <w:r>
+        <w:rPr>
+          <w:rStyle w:val="VerbatimChar"/>
+        </w:rPr>
+        <w:t xml:space="preserve">                "id": "https: //datahub.io/dataset/</w:t>
+      </w:r>
+      <w:proofErr w:type="spellStart"/>
+      <w:r>
+        <w:rPr>
+          <w:rStyle w:val="VerbatimChar"/>
+        </w:rPr>
+        <w:t>sociallyCompute</w:t>
+      </w:r>
+      <w:proofErr w:type="spellEnd"/>
+      <w:r>
+        <w:rPr>
+          <w:rStyle w:val="VerbatimChar"/>
+        </w:rPr>
+        <w:t>",</w:t>
+      </w:r>
+      <w:r>
+        <w:br/>
+      </w:r>
+      <w:r>
+        <w:rPr>
+          <w:rStyle w:val="VerbatimChar"/>
+        </w:rPr>
+        <w:t xml:space="preserve">                "creator": "Sean </w:t>
+      </w:r>
+      <w:proofErr w:type="spellStart"/>
+      <w:r>
+        <w:rPr>
+          <w:rStyle w:val="VerbatimChar"/>
+        </w:rPr>
+        <w:t>Goggins</w:t>
+      </w:r>
+      <w:proofErr w:type="spellEnd"/>
+      <w:r>
+        <w:rPr>
+          <w:rStyle w:val="VerbatimChar"/>
+        </w:rPr>
+        <w:t>",</w:t>
+      </w:r>
+      <w:r>
+        <w:br/>
+      </w:r>
+      <w:r>
+        <w:rPr>
+          <w:rStyle w:val="VerbatimChar"/>
+        </w:rPr>
+        <w:t xml:space="preserve">                "</w:t>
+      </w:r>
+      <w:proofErr w:type="spellStart"/>
+      <w:r>
+        <w:rPr>
+          <w:rStyle w:val="VerbatimChar"/>
+        </w:rPr>
+        <w:t>dateCreated</w:t>
+      </w:r>
+      <w:proofErr w:type="spellEnd"/>
+      <w:r>
+        <w:rPr>
+          <w:rStyle w:val="VerbatimChar"/>
+        </w:rPr>
+        <w:t>": "2016 - 08 - 13",</w:t>
       </w:r>
       <w:r>
         <w:br/>
@@ -5380,7 +6434,21 @@
         <w:rPr>
           <w:rStyle w:val="VerbatimChar"/>
         </w:rPr>
-        <w:t xml:space="preserve">                "researchObject": {</w:t>
+        <w:t xml:space="preserve">                "</w:t>
+      </w:r>
+      <w:proofErr w:type="spellStart"/>
+      <w:r>
+        <w:rPr>
+          <w:rStyle w:val="VerbatimChar"/>
+        </w:rPr>
+        <w:t>researchObject</w:t>
+      </w:r>
+      <w:proofErr w:type="spellEnd"/>
+      <w:r>
+        <w:rPr>
+          <w:rStyle w:val="VerbatimChar"/>
+        </w:rPr>
+        <w:t>": {</w:t>
       </w:r>
       <w:r>
         <w:br/>
@@ -5398,7 +6466,21 @@
         <w:rPr>
           <w:rStyle w:val="VerbatimChar"/>
         </w:rPr>
-        <w:t xml:space="preserve">                    "abstract": "Data mined from socail networks for the purpose of consumer trend analytics.",</w:t>
+        <w:t xml:space="preserve">                    "abstract": "Data mined from </w:t>
+      </w:r>
+      <w:proofErr w:type="spellStart"/>
+      <w:r>
+        <w:rPr>
+          <w:rStyle w:val="VerbatimChar"/>
+        </w:rPr>
+        <w:t>socail</w:t>
+      </w:r>
+      <w:proofErr w:type="spellEnd"/>
+      <w:r>
+        <w:rPr>
+          <w:rStyle w:val="VerbatimChar"/>
+        </w:rPr>
+        <w:t xml:space="preserve"> networks for the purpose of consumer trend analytics.",</w:t>
       </w:r>
       <w:r>
         <w:br/>
@@ -5470,7 +6552,21 @@
         <w:rPr>
           <w:rStyle w:val="VerbatimChar"/>
         </w:rPr>
-        <w:t xml:space="preserve">                "privacyEthics": {</w:t>
+        <w:t xml:space="preserve">                "</w:t>
+      </w:r>
+      <w:proofErr w:type="spellStart"/>
+      <w:r>
+        <w:rPr>
+          <w:rStyle w:val="VerbatimChar"/>
+        </w:rPr>
+        <w:t>privacyEthics</w:t>
+      </w:r>
+      <w:proofErr w:type="spellEnd"/>
+      <w:r>
+        <w:rPr>
+          <w:rStyle w:val="VerbatimChar"/>
+        </w:rPr>
+        <w:t>": {</w:t>
       </w:r>
       <w:r>
         <w:br/>
@@ -5515,16 +6611,44 @@
         <w:rPr>
           <w:rStyle w:val="VerbatimChar"/>
         </w:rPr>
-        <w:t xml:space="preserve">                "informedConsent": "no assertion",</w:t>
-      </w:r>
-      <w:r>
-        <w:br/>
-      </w:r>
-      <w:r>
-        <w:rPr>
-          <w:rStyle w:val="VerbatimChar"/>
-        </w:rPr>
-        <w:t xml:space="preserve">                "anonymizedData": {</w:t>
+        <w:t xml:space="preserve">                "</w:t>
+      </w:r>
+      <w:proofErr w:type="spellStart"/>
+      <w:r>
+        <w:rPr>
+          <w:rStyle w:val="VerbatimChar"/>
+        </w:rPr>
+        <w:t>informedConsent</w:t>
+      </w:r>
+      <w:proofErr w:type="spellEnd"/>
+      <w:r>
+        <w:rPr>
+          <w:rStyle w:val="VerbatimChar"/>
+        </w:rPr>
+        <w:t>": "no assertion",</w:t>
+      </w:r>
+      <w:r>
+        <w:br/>
+      </w:r>
+      <w:r>
+        <w:rPr>
+          <w:rStyle w:val="VerbatimChar"/>
+        </w:rPr>
+        <w:t xml:space="preserve">                "</w:t>
+      </w:r>
+      <w:proofErr w:type="spellStart"/>
+      <w:r>
+        <w:rPr>
+          <w:rStyle w:val="VerbatimChar"/>
+        </w:rPr>
+        <w:t>anonymizedData</w:t>
+      </w:r>
+      <w:proofErr w:type="spellEnd"/>
+      <w:r>
+        <w:rPr>
+          <w:rStyle w:val="VerbatimChar"/>
+        </w:rPr>
+        <w:t>": {</w:t>
       </w:r>
       <w:r>
         <w:br/>
@@ -5551,7 +6675,21 @@
         <w:rPr>
           <w:rStyle w:val="VerbatimChar"/>
         </w:rPr>
-        <w:t xml:space="preserve">                "privacyConsiderations": "No assertion"</w:t>
+        <w:t xml:space="preserve">                "</w:t>
+      </w:r>
+      <w:proofErr w:type="spellStart"/>
+      <w:r>
+        <w:rPr>
+          <w:rStyle w:val="VerbatimChar"/>
+        </w:rPr>
+        <w:t>privacyConsiderations</w:t>
+      </w:r>
+      <w:proofErr w:type="spellEnd"/>
+      <w:r>
+        <w:rPr>
+          <w:rStyle w:val="VerbatimChar"/>
+        </w:rPr>
+        <w:t>": "No assertion"</w:t>
       </w:r>
       <w:r>
         <w:br/>
@@ -5642,7 +6780,21 @@
         <w:rPr>
           <w:rStyle w:val="VerbatimChar"/>
         </w:rPr>
-        <w:t xml:space="preserve">                    "url": "",</w:t>
+        <w:t xml:space="preserve">                    "</w:t>
+      </w:r>
+      <w:proofErr w:type="spellStart"/>
+      <w:r>
+        <w:rPr>
+          <w:rStyle w:val="VerbatimChar"/>
+        </w:rPr>
+        <w:t>url</w:t>
+      </w:r>
+      <w:proofErr w:type="spellEnd"/>
+      <w:r>
+        <w:rPr>
+          <w:rStyle w:val="VerbatimChar"/>
+        </w:rPr>
+        <w:t>": "",</w:t>
       </w:r>
       <w:r>
         <w:br/>
@@ -5741,7 +6893,21 @@
         <w:rPr>
           <w:rStyle w:val="VerbatimChar"/>
         </w:rPr>
-        <w:t xml:space="preserve">                "url": "No assertion",</w:t>
+        <w:t xml:space="preserve">                "</w:t>
+      </w:r>
+      <w:proofErr w:type="spellStart"/>
+      <w:r>
+        <w:rPr>
+          <w:rStyle w:val="VerbatimChar"/>
+        </w:rPr>
+        <w:t>url</w:t>
+      </w:r>
+      <w:proofErr w:type="spellEnd"/>
+      <w:r>
+        <w:rPr>
+          <w:rStyle w:val="VerbatimChar"/>
+        </w:rPr>
+        <w:t>": "No assertion",</w:t>
       </w:r>
       <w:r>
         <w:br/>
@@ -5858,7 +7024,21 @@
         <w:rPr>
           <w:rStyle w:val="VerbatimChar"/>
         </w:rPr>
-        <w:t xml:space="preserve">                "name": "Sean Goggins",</w:t>
+        <w:t xml:space="preserve">                "name": "Sean </w:t>
+      </w:r>
+      <w:proofErr w:type="spellStart"/>
+      <w:r>
+        <w:rPr>
+          <w:rStyle w:val="VerbatimChar"/>
+        </w:rPr>
+        <w:t>Goggins</w:t>
+      </w:r>
+      <w:proofErr w:type="spellEnd"/>
+      <w:r>
+        <w:rPr>
+          <w:rStyle w:val="VerbatimChar"/>
+        </w:rPr>
+        <w:t>",</w:t>
       </w:r>
       <w:r>
         <w:br/>
@@ -5969,7 +7149,35 @@
         <w:rPr>
           <w:rStyle w:val="VerbatimChar"/>
         </w:rPr>
-        <w:t xml:space="preserve">    test = insert_manifest(to_insert)</w:t>
+        <w:t xml:space="preserve">    test = </w:t>
+      </w:r>
+      <w:proofErr w:type="spellStart"/>
+      <w:r>
+        <w:rPr>
+          <w:rStyle w:val="VerbatimChar"/>
+        </w:rPr>
+        <w:t>insert_manifest</w:t>
+      </w:r>
+      <w:proofErr w:type="spellEnd"/>
+      <w:r>
+        <w:rPr>
+          <w:rStyle w:val="VerbatimChar"/>
+        </w:rPr>
+        <w:t>(</w:t>
+      </w:r>
+      <w:proofErr w:type="spellStart"/>
+      <w:r>
+        <w:rPr>
+          <w:rStyle w:val="VerbatimChar"/>
+        </w:rPr>
+        <w:t>to_insert</w:t>
+      </w:r>
+      <w:proofErr w:type="spellEnd"/>
+      <w:r>
+        <w:rPr>
+          <w:rStyle w:val="VerbatimChar"/>
+        </w:rPr>
+        <w:t>)</w:t>
       </w:r>
       <w:r>
         <w:br/>
@@ -6017,25 +7225,67 @@
         <w:rPr>
           <w:rStyle w:val="VerbatimChar"/>
         </w:rPr>
-        <w:t xml:space="preserve">    #Ensure thata the manifest was inserted properly</w:t>
-      </w:r>
-      <w:r>
-        <w:br/>
-      </w:r>
-      <w:r>
-        <w:rPr>
-          <w:rStyle w:val="VerbatimChar"/>
-        </w:rPr>
-        <w:t xml:space="preserve">    found = search_manifest({})[0]</w:t>
-      </w:r>
-      <w:r>
-        <w:br/>
-      </w:r>
-      <w:r>
-        <w:rPr>
-          <w:rStyle w:val="VerbatimChar"/>
-        </w:rPr>
-        <w:t xml:space="preserve">    if(found['creators']['contact'] == to_insert['creators']['contact']):</w:t>
+        <w:t xml:space="preserve">    #Ensure </w:t>
+      </w:r>
+      <w:proofErr w:type="spellStart"/>
+      <w:r>
+        <w:rPr>
+          <w:rStyle w:val="VerbatimChar"/>
+        </w:rPr>
+        <w:t>thata</w:t>
+      </w:r>
+      <w:proofErr w:type="spellEnd"/>
+      <w:r>
+        <w:rPr>
+          <w:rStyle w:val="VerbatimChar"/>
+        </w:rPr>
+        <w:t xml:space="preserve"> the manifest was inserted properly</w:t>
+      </w:r>
+      <w:r>
+        <w:br/>
+      </w:r>
+      <w:r>
+        <w:rPr>
+          <w:rStyle w:val="VerbatimChar"/>
+        </w:rPr>
+        <w:t xml:space="preserve">    found = </w:t>
+      </w:r>
+      <w:proofErr w:type="spellStart"/>
+      <w:r>
+        <w:rPr>
+          <w:rStyle w:val="VerbatimChar"/>
+        </w:rPr>
+        <w:t>search_manifest</w:t>
+      </w:r>
+      <w:proofErr w:type="spellEnd"/>
+      <w:r>
+        <w:rPr>
+          <w:rStyle w:val="VerbatimChar"/>
+        </w:rPr>
+        <w:t>({})[0]</w:t>
+      </w:r>
+      <w:r>
+        <w:br/>
+      </w:r>
+      <w:r>
+        <w:rPr>
+          <w:rStyle w:val="VerbatimChar"/>
+        </w:rPr>
+        <w:t xml:space="preserve">    if(found['creators']['contact'] == </w:t>
+      </w:r>
+      <w:proofErr w:type="spellStart"/>
+      <w:r>
+        <w:rPr>
+          <w:rStyle w:val="VerbatimChar"/>
+        </w:rPr>
+        <w:t>to_insert</w:t>
+      </w:r>
+      <w:proofErr w:type="spellEnd"/>
+      <w:r>
+        <w:rPr>
+          <w:rStyle w:val="VerbatimChar"/>
+        </w:rPr>
+        <w:t>['creators']['contact']):</w:t>
       </w:r>
       <w:r>
         <w:br/>
@@ -6084,7 +7334,35 @@
         <w:rPr>
           <w:rStyle w:val="VerbatimChar"/>
         </w:rPr>
-        <w:t xml:space="preserve">    test = update_manifest(found['_id'], to_replace)</w:t>
+        <w:t xml:space="preserve">    test = </w:t>
+      </w:r>
+      <w:proofErr w:type="spellStart"/>
+      <w:r>
+        <w:rPr>
+          <w:rStyle w:val="VerbatimChar"/>
+        </w:rPr>
+        <w:t>update_manifest</w:t>
+      </w:r>
+      <w:proofErr w:type="spellEnd"/>
+      <w:r>
+        <w:rPr>
+          <w:rStyle w:val="VerbatimChar"/>
+        </w:rPr>
+        <w:t xml:space="preserve">(found['_id'], </w:t>
+      </w:r>
+      <w:proofErr w:type="spellStart"/>
+      <w:r>
+        <w:rPr>
+          <w:rStyle w:val="VerbatimChar"/>
+        </w:rPr>
+        <w:t>to_replace</w:t>
+      </w:r>
+      <w:proofErr w:type="spellEnd"/>
+      <w:r>
+        <w:rPr>
+          <w:rStyle w:val="VerbatimChar"/>
+        </w:rPr>
+        <w:t>)</w:t>
       </w:r>
       <w:r>
         <w:br/>
@@ -6141,16 +7419,44 @@
         <w:rPr>
           <w:rStyle w:val="VerbatimChar"/>
         </w:rPr>
-        <w:t xml:space="preserve">    found = search_manifest({})[0]</w:t>
-      </w:r>
-      <w:r>
-        <w:br/>
-      </w:r>
-      <w:r>
-        <w:rPr>
-          <w:rStyle w:val="VerbatimChar"/>
-        </w:rPr>
-        <w:t xml:space="preserve">    if(found['creators']['contact'] == to_insert['creators']['contact']):</w:t>
+        <w:t xml:space="preserve">    found = </w:t>
+      </w:r>
+      <w:proofErr w:type="spellStart"/>
+      <w:r>
+        <w:rPr>
+          <w:rStyle w:val="VerbatimChar"/>
+        </w:rPr>
+        <w:t>search_manifest</w:t>
+      </w:r>
+      <w:proofErr w:type="spellEnd"/>
+      <w:r>
+        <w:rPr>
+          <w:rStyle w:val="VerbatimChar"/>
+        </w:rPr>
+        <w:t>({})[0]</w:t>
+      </w:r>
+      <w:r>
+        <w:br/>
+      </w:r>
+      <w:r>
+        <w:rPr>
+          <w:rStyle w:val="VerbatimChar"/>
+        </w:rPr>
+        <w:t xml:space="preserve">    if(found['creators']['contact'] == </w:t>
+      </w:r>
+      <w:proofErr w:type="spellStart"/>
+      <w:r>
+        <w:rPr>
+          <w:rStyle w:val="VerbatimChar"/>
+        </w:rPr>
+        <w:t>to_insert</w:t>
+      </w:r>
+      <w:proofErr w:type="spellEnd"/>
+      <w:r>
+        <w:rPr>
+          <w:rStyle w:val="VerbatimChar"/>
+        </w:rPr>
+        <w:t>['creators']['contact']):</w:t>
       </w:r>
       <w:r>
         <w:br/>
@@ -6168,7 +7474,35 @@
         <w:rPr>
           <w:rStyle w:val="VerbatimChar"/>
         </w:rPr>
-        <w:t xml:space="preserve">    elif(found['creators']['contact'] == to_replace['creators']['contact']):</w:t>
+        <w:t xml:space="preserve">    </w:t>
+      </w:r>
+      <w:proofErr w:type="spellStart"/>
+      <w:r>
+        <w:rPr>
+          <w:rStyle w:val="VerbatimChar"/>
+        </w:rPr>
+        <w:t>elif</w:t>
+      </w:r>
+      <w:proofErr w:type="spellEnd"/>
+      <w:r>
+        <w:rPr>
+          <w:rStyle w:val="VerbatimChar"/>
+        </w:rPr>
+        <w:t xml:space="preserve">(found['creators']['contact'] == </w:t>
+      </w:r>
+      <w:proofErr w:type="spellStart"/>
+      <w:r>
+        <w:rPr>
+          <w:rStyle w:val="VerbatimChar"/>
+        </w:rPr>
+        <w:t>to_replace</w:t>
+      </w:r>
+      <w:proofErr w:type="spellEnd"/>
+      <w:r>
+        <w:rPr>
+          <w:rStyle w:val="VerbatimChar"/>
+        </w:rPr>
+        <w:t>['creators']['contact']):</w:t>
       </w:r>
       <w:r>
         <w:br/>
@@ -6195,7 +7529,21 @@
         <w:rPr>
           <w:rStyle w:val="VerbatimChar"/>
         </w:rPr>
-        <w:t xml:space="preserve">        printf("replace corruption")</w:t>
+        <w:t xml:space="preserve">        </w:t>
+      </w:r>
+      <w:proofErr w:type="spellStart"/>
+      <w:r>
+        <w:rPr>
+          <w:rStyle w:val="VerbatimChar"/>
+        </w:rPr>
+        <w:t>printf</w:t>
+      </w:r>
+      <w:proofErr w:type="spellEnd"/>
+      <w:r>
+        <w:rPr>
+          <w:rStyle w:val="VerbatimChar"/>
+        </w:rPr>
+        <w:t>("replace corruption")</w:t>
       </w:r>
       <w:r>
         <w:br/>
@@ -6216,7 +7564,21 @@
         <w:rPr>
           <w:rStyle w:val="VerbatimChar"/>
         </w:rPr>
-        <w:t xml:space="preserve">    test = remove_manifest(found['_id'])</w:t>
+        <w:t xml:space="preserve">    test = </w:t>
+      </w:r>
+      <w:proofErr w:type="spellStart"/>
+      <w:r>
+        <w:rPr>
+          <w:rStyle w:val="VerbatimChar"/>
+        </w:rPr>
+        <w:t>remove_manifest</w:t>
+      </w:r>
+      <w:proofErr w:type="spellEnd"/>
+      <w:r>
+        <w:rPr>
+          <w:rStyle w:val="VerbatimChar"/>
+        </w:rPr>
+        <w:t>(found['_id'])</w:t>
       </w:r>
       <w:r>
         <w:br/>
@@ -6259,7 +7621,7 @@
       <w:pPr>
         <w:pStyle w:val="Heading2"/>
       </w:pPr>
-      <w:bookmarkStart w:id="53" w:name="user-interface"/>
+      <w:bookmarkStart w:id="52" w:name="user-interface"/>
       <w:r>
         <w:t>User Interface</w:t>
       </w:r>
@@ -6281,7 +7643,7 @@
         <w:t>Skinner/Rogers</w:t>
       </w:r>
     </w:p>
-    <w:bookmarkEnd w:id="53"/>
+    <w:bookmarkEnd w:id="52"/>
     <w:p>
       <w:pPr>
         <w:pStyle w:val="Compact"/>
@@ -6388,7 +7750,7 @@
       <w:pPr>
         <w:pStyle w:val="Heading2"/>
       </w:pPr>
-      <w:bookmarkStart w:id="54" w:name="user-accounts"/>
+      <w:bookmarkStart w:id="53" w:name="user-accounts"/>
       <w:r>
         <w:t>User Accounts</w:t>
       </w:r>
@@ -6410,7 +7772,7 @@
         <w:t>Rogers/Skinner</w:t>
       </w:r>
     </w:p>
-    <w:bookmarkEnd w:id="54"/>
+    <w:bookmarkEnd w:id="53"/>
     <w:p>
       <w:pPr>
         <w:pStyle w:val="Compact"/>
@@ -6456,7 +7818,15 @@
         </w:numPr>
       </w:pPr>
       <w:r>
-        <w:t>The Google API returns a unique user_id token, which is stored in the Database.</w:t>
+        <w:t xml:space="preserve">The Google API returns a unique </w:t>
+      </w:r>
+      <w:proofErr w:type="spellStart"/>
+      <w:r>
+        <w:t>user_id</w:t>
+      </w:r>
+      <w:proofErr w:type="spellEnd"/>
+      <w:r>
+        <w:t xml:space="preserve"> token, which is stored in the Database.</w:t>
       </w:r>
     </w:p>
     <w:p>
@@ -6499,7 +7869,7 @@
       <w:pPr>
         <w:pStyle w:val="Heading2"/>
       </w:pPr>
-      <w:bookmarkStart w:id="55" w:name="testing2"/>
+      <w:bookmarkStart w:id="54" w:name="testing2"/>
       <w:r>
         <w:t>Testing</w:t>
       </w:r>
@@ -6524,7 +7894,7 @@
         <w:t>Zhang/Raza</w:t>
       </w:r>
     </w:p>
-    <w:bookmarkEnd w:id="55"/>
+    <w:bookmarkEnd w:id="54"/>
     <w:p>
       <w:pPr>
         <w:pStyle w:val="Compact"/>
@@ -6754,7 +8124,15 @@
     </w:p>
     <w:p>
       <w:r>
-        <w:t>- Replaced php calls with jQuery</w:t>
+        <w:t xml:space="preserve">- Replaced </w:t>
+      </w:r>
+      <w:proofErr w:type="spellStart"/>
+      <w:r>
+        <w:t>php</w:t>
+      </w:r>
+      <w:proofErr w:type="spellEnd"/>
+      <w:r>
+        <w:t xml:space="preserve"> calls with jQuery</w:t>
       </w:r>
       <w:r>
         <w:t xml:space="preserve"> in Front-end Business logic</w:t>
@@ -6862,12 +8240,28 @@
           <w:b/>
         </w:rPr>
       </w:pPr>
+      <w:proofErr w:type="spellStart"/>
       <w:r>
         <w:rPr>
           <w:b/>
         </w:rPr>
-        <w:t>Pramod Pudotha</w:t>
-      </w:r>
+        <w:t>Pramod</w:t>
+      </w:r>
+      <w:proofErr w:type="spellEnd"/>
+      <w:r>
+        <w:rPr>
+          <w:b/>
+        </w:rPr>
+        <w:t xml:space="preserve"> </w:t>
+      </w:r>
+      <w:proofErr w:type="spellStart"/>
+      <w:r>
+        <w:rPr>
+          <w:b/>
+        </w:rPr>
+        <w:t>Pudotha</w:t>
+      </w:r>
+      <w:proofErr w:type="spellEnd"/>
     </w:p>
     <w:p>
       <w:pPr>
@@ -6912,7 +8306,7 @@
             <v:path o:extrusionok="f" gradientshapeok="t" o:connecttype="rect"/>
             <o:lock v:ext="edit" aspectratio="t"/>
           </v:shapetype>
-          <v:shape id="_x0000_i1029" type="#_x0000_t75" style="width:510.85pt;height:540pt">
+          <v:shape id="_x0000_i1029" type="#_x0000_t75" style="width:510.75pt;height:540pt">
             <v:imagedata r:id="rId18" o:title="0001"/>
           </v:shape>
         </w:pict>
@@ -7027,7 +8421,46 @@
         <w:t>Testing Updates</w:t>
       </w:r>
     </w:p>
-    <w:p/>
+    <w:p>
+      <w:r>
+        <w:t>Files</w:t>
+      </w:r>
+      <w:r>
+        <w:t xml:space="preserve"> (Justin Hofer)</w:t>
+      </w:r>
+    </w:p>
+    <w:p>
+      <w:pPr>
+        <w:pStyle w:val="ListParagraph"/>
+        <w:numPr>
+          <w:ilvl w:val="0"/>
+          <w:numId w:val="56"/>
+        </w:numPr>
+      </w:pPr>
+      <w:r>
+        <w:t>Need to ensure that a user can upload, remove, and download files. User also needs to be able to change how a file is tied to a manifest (i.e. change the file, upload a new one, remove a file).</w:t>
+      </w:r>
+    </w:p>
+    <w:p>
+      <w:pPr>
+        <w:pStyle w:val="ListParagraph"/>
+        <w:numPr>
+          <w:ilvl w:val="0"/>
+          <w:numId w:val="56"/>
+        </w:numPr>
+      </w:pPr>
+      <w:r>
+        <w:t xml:space="preserve">To test this, an automated script will be run which will first perform unit tests that will upload a test file, verify it is there, retrieve it, validate the file’s data, then perform a delete </w:t>
+      </w:r>
+      <w:r>
+        <w:t>and ensure its removal. Then the test will attempt to tie a test file to a manifest, and remove the tie to the manifest. Finally, manual integration tests will be performed</w:t>
+      </w:r>
+      <w:r>
+        <w:t xml:space="preserve"> to ensure lossless transfer. </w:t>
+      </w:r>
+      <w:bookmarkStart w:id="55" w:name="_GoBack"/>
+      <w:bookmarkEnd w:id="55"/>
+    </w:p>
     <w:p>
       <w:pPr>
         <w:pStyle w:val="Heading2"/>
@@ -7068,7 +8501,15 @@
         </w:numPr>
       </w:pPr>
       <w:r>
-        <w:t>Convert remaining php scripts to python.</w:t>
+        <w:t xml:space="preserve">Convert remaining </w:t>
+      </w:r>
+      <w:proofErr w:type="spellStart"/>
+      <w:r>
+        <w:t>php</w:t>
+      </w:r>
+      <w:proofErr w:type="spellEnd"/>
+      <w:r>
+        <w:t xml:space="preserve"> scripts to python.</w:t>
       </w:r>
     </w:p>
     <w:p>
@@ -7122,8 +8563,13 @@
     <w:p>
       <w:r>
         <w:tab/>
-        <w:t>-Pramod</w:t>
-      </w:r>
+        <w:t>-</w:t>
+      </w:r>
+      <w:proofErr w:type="spellStart"/>
+      <w:r>
+        <w:t>Pramod</w:t>
+      </w:r>
+      <w:proofErr w:type="spellEnd"/>
     </w:p>
     <w:p>
       <w:r>
@@ -7177,6 +8623,7 @@
     </w:p>
     <w:p>
       <w:r>
+        <w:lastRenderedPageBreak/>
         <w:tab/>
       </w:r>
       <w:r>
@@ -7184,8 +8631,13 @@
       </w:r>
       <w:r>
         <w:tab/>
-        <w:t>-browse.php</w:t>
-      </w:r>
+        <w:t>-</w:t>
+      </w:r>
+      <w:proofErr w:type="spellStart"/>
+      <w:r>
+        <w:t>browse.php</w:t>
+      </w:r>
+      <w:proofErr w:type="spellEnd"/>
     </w:p>
     <w:p>
       <w:r>
@@ -7196,8 +8648,13 @@
       </w:r>
       <w:r>
         <w:tab/>
-        <w:t>-header.php</w:t>
-      </w:r>
+        <w:t>-</w:t>
+      </w:r>
+      <w:proofErr w:type="spellStart"/>
+      <w:r>
+        <w:t>header.php</w:t>
+      </w:r>
+      <w:proofErr w:type="spellEnd"/>
     </w:p>
     <w:p>
       <w:r>
@@ -7208,8 +8665,13 @@
       </w:r>
       <w:r>
         <w:tab/>
-        <w:t>-footer.php</w:t>
-      </w:r>
+        <w:t>-</w:t>
+      </w:r>
+      <w:proofErr w:type="spellStart"/>
+      <w:r>
+        <w:t>footer.php</w:t>
+      </w:r>
+      <w:proofErr w:type="spellEnd"/>
     </w:p>
     <w:p>
       <w:r>
@@ -7222,7 +8684,6 @@
     </w:p>
     <w:p>
       <w:r>
-        <w:lastRenderedPageBreak/>
         <w:tab/>
       </w:r>
       <w:r>
@@ -7242,7 +8703,15 @@
       </w:r>
       <w:r>
         <w:tab/>
-        <w:t>-Gridfs for file system implementation</w:t>
+        <w:t>-</w:t>
+      </w:r>
+      <w:proofErr w:type="spellStart"/>
+      <w:r>
+        <w:t>Gridfs</w:t>
+      </w:r>
+      <w:proofErr w:type="spellEnd"/>
+      <w:r>
+        <w:t xml:space="preserve"> for file system implementation</w:t>
       </w:r>
     </w:p>
     <w:p>
@@ -7263,7 +8732,15 @@
     <w:p>
       <w:r>
         <w:tab/>
-        <w:t>-Pramod:</w:t>
+        <w:t>-</w:t>
+      </w:r>
+      <w:proofErr w:type="spellStart"/>
+      <w:r>
+        <w:t>Pramod</w:t>
+      </w:r>
+      <w:proofErr w:type="spellEnd"/>
+      <w:r>
+        <w:t>:</w:t>
       </w:r>
     </w:p>
     <w:p>
@@ -7304,7 +8781,15 @@
     <w:p>
       <w:r>
         <w:tab/>
-        <w:t>-Convert php files to python</w:t>
+        <w:t xml:space="preserve">-Convert </w:t>
+      </w:r>
+      <w:proofErr w:type="spellStart"/>
+      <w:r>
+        <w:t>php</w:t>
+      </w:r>
+      <w:proofErr w:type="spellEnd"/>
+      <w:r>
+        <w:t xml:space="preserve"> files to python</w:t>
       </w:r>
     </w:p>
     <w:p/>
@@ -7378,7 +8863,15 @@
     <w:p>
       <w:r>
         <w:tab/>
-        <w:t>- Email Dr. Goggins for clarification on Manifest format</w:t>
+        <w:t xml:space="preserve">- Email Dr. </w:t>
+      </w:r>
+      <w:proofErr w:type="spellStart"/>
+      <w:r>
+        <w:t>Goggins</w:t>
+      </w:r>
+      <w:proofErr w:type="spellEnd"/>
+      <w:r>
+        <w:t xml:space="preserve"> for clarification on Manifest format</w:t>
       </w:r>
     </w:p>
     <w:p>
@@ -7401,6 +8894,7 @@
     </w:p>
     <w:p>
       <w:r>
+        <w:lastRenderedPageBreak/>
         <w:tab/>
         <w:t>- Test whether PHP 5.4 works w/ Mongo</w:t>
       </w:r>
@@ -7680,7 +9174,7 @@
 </file>
 
 <file path=word/endnotes.xml><?xml version="1.0" encoding="utf-8"?>
-<w:endnotes xmlns:wpc="http://schemas.microsoft.com/office/word/2010/wordprocessingCanvas" xmlns:mo="http://schemas.microsoft.com/office/mac/office/2008/main" xmlns:mc="http://schemas.openxmlformats.org/markup-compatibility/2006" xmlns:mv="urn:schemas-microsoft-com:mac:vml" xmlns:o="urn:schemas-microsoft-com:office:office" xmlns:r="http://schemas.openxmlformats.org/officeDocument/2006/relationships" xmlns:m="http://schemas.openxmlformats.org/officeDocument/2006/math" xmlns:v="urn:schemas-microsoft-com:vml" xmlns:wp14="http://schemas.microsoft.com/office/word/2010/wordprocessingDrawing" xmlns:wp="http://schemas.openxmlformats.org/drawingml/2006/wordprocessingDrawing" xmlns:w10="urn:schemas-microsoft-com:office:word" xmlns:w="http://schemas.openxmlformats.org/wordprocessingml/2006/main" xmlns:w14="http://schemas.microsoft.com/office/word/2010/wordml" xmlns:w15="http://schemas.microsoft.com/office/word/2012/wordml" xmlns:wpg="http://schemas.microsoft.com/office/word/2010/wordprocessingGroup" xmlns:wpi="http://schemas.microsoft.com/office/word/2010/wordprocessingInk" xmlns:wne="http://schemas.microsoft.com/office/word/2006/wordml" xmlns:wps="http://schemas.microsoft.com/office/word/2010/wordprocessingShape" mc:Ignorable="w14 w15 wp14">
+<w:endnotes xmlns:wpc="http://schemas.microsoft.com/office/word/2010/wordprocessingCanvas" xmlns:cx="http://schemas.microsoft.com/office/drawing/2014/chartex" xmlns:cx1="http://schemas.microsoft.com/office/drawing/2015/9/8/chartex" xmlns:cx2="http://schemas.microsoft.com/office/drawing/2015/10/21/chartex" xmlns:mc="http://schemas.openxmlformats.org/markup-compatibility/2006" xmlns:o="urn:schemas-microsoft-com:office:office" xmlns:r="http://schemas.openxmlformats.org/officeDocument/2006/relationships" xmlns:m="http://schemas.openxmlformats.org/officeDocument/2006/math" xmlns:v="urn:schemas-microsoft-com:vml" xmlns:wp14="http://schemas.microsoft.com/office/word/2010/wordprocessingDrawing" xmlns:wp="http://schemas.openxmlformats.org/drawingml/2006/wordprocessingDrawing" xmlns:w10="urn:schemas-microsoft-com:office:word" xmlns:w="http://schemas.openxmlformats.org/wordprocessingml/2006/main" xmlns:w14="http://schemas.microsoft.com/office/word/2010/wordml" xmlns:w15="http://schemas.microsoft.com/office/word/2012/wordml" xmlns:w16se="http://schemas.microsoft.com/office/word/2015/wordml/symex" xmlns:wpg="http://schemas.microsoft.com/office/word/2010/wordprocessingGroup" xmlns:wpi="http://schemas.microsoft.com/office/word/2010/wordprocessingInk" xmlns:wne="http://schemas.microsoft.com/office/word/2006/wordml" xmlns:wps="http://schemas.microsoft.com/office/word/2010/wordprocessingShape" mc:Ignorable="w14 w15 w16se wp14">
   <w:endnote w:type="separator" w:id="-1">
     <w:p>
       <w:pPr>
@@ -7705,7 +9199,7 @@
 </file>
 
 <file path=word/footnotes.xml><?xml version="1.0" encoding="utf-8"?>
-<w:footnotes xmlns:wpc="http://schemas.microsoft.com/office/word/2010/wordprocessingCanvas" xmlns:mo="http://schemas.microsoft.com/office/mac/office/2008/main" xmlns:mc="http://schemas.openxmlformats.org/markup-compatibility/2006" xmlns:mv="urn:schemas-microsoft-com:mac:vml" xmlns:o="urn:schemas-microsoft-com:office:office" xmlns:r="http://schemas.openxmlformats.org/officeDocument/2006/relationships" xmlns:m="http://schemas.openxmlformats.org/officeDocument/2006/math" xmlns:v="urn:schemas-microsoft-com:vml" xmlns:wp14="http://schemas.microsoft.com/office/word/2010/wordprocessingDrawing" xmlns:wp="http://schemas.openxmlformats.org/drawingml/2006/wordprocessingDrawing" xmlns:w10="urn:schemas-microsoft-com:office:word" xmlns:w="http://schemas.openxmlformats.org/wordprocessingml/2006/main" xmlns:w14="http://schemas.microsoft.com/office/word/2010/wordml" xmlns:w15="http://schemas.microsoft.com/office/word/2012/wordml" xmlns:wpg="http://schemas.microsoft.com/office/word/2010/wordprocessingGroup" xmlns:wpi="http://schemas.microsoft.com/office/word/2010/wordprocessingInk" xmlns:wne="http://schemas.microsoft.com/office/word/2006/wordml" xmlns:wps="http://schemas.microsoft.com/office/word/2010/wordprocessingShape" mc:Ignorable="w14 w15 wp14">
+<w:footnotes xmlns:wpc="http://schemas.microsoft.com/office/word/2010/wordprocessingCanvas" xmlns:cx="http://schemas.microsoft.com/office/drawing/2014/chartex" xmlns:cx1="http://schemas.microsoft.com/office/drawing/2015/9/8/chartex" xmlns:cx2="http://schemas.microsoft.com/office/drawing/2015/10/21/chartex" xmlns:mc="http://schemas.openxmlformats.org/markup-compatibility/2006" xmlns:o="urn:schemas-microsoft-com:office:office" xmlns:r="http://schemas.openxmlformats.org/officeDocument/2006/relationships" xmlns:m="http://schemas.openxmlformats.org/officeDocument/2006/math" xmlns:v="urn:schemas-microsoft-com:vml" xmlns:wp14="http://schemas.microsoft.com/office/word/2010/wordprocessingDrawing" xmlns:wp="http://schemas.openxmlformats.org/drawingml/2006/wordprocessingDrawing" xmlns:w10="urn:schemas-microsoft-com:office:word" xmlns:w="http://schemas.openxmlformats.org/wordprocessingml/2006/main" xmlns:w14="http://schemas.microsoft.com/office/word/2010/wordml" xmlns:w15="http://schemas.microsoft.com/office/word/2012/wordml" xmlns:w16se="http://schemas.microsoft.com/office/word/2015/wordml/symex" xmlns:wpg="http://schemas.microsoft.com/office/word/2010/wordprocessingGroup" xmlns:wpi="http://schemas.microsoft.com/office/word/2010/wordprocessingInk" xmlns:wne="http://schemas.microsoft.com/office/word/2006/wordml" xmlns:wps="http://schemas.microsoft.com/office/word/2010/wordprocessingShape" mc:Ignorable="w14 w15 w16se wp14">
   <w:footnote w:type="separator" w:id="-1">
     <w:p>
       <w:pPr>
@@ -7730,7 +9224,7 @@
 </file>
 
 <file path=word/header1.xml><?xml version="1.0" encoding="utf-8"?>
-<w:hdr xmlns:wpc="http://schemas.microsoft.com/office/word/2010/wordprocessingCanvas" xmlns:mo="http://schemas.microsoft.com/office/mac/office/2008/main" xmlns:mc="http://schemas.openxmlformats.org/markup-compatibility/2006" xmlns:mv="urn:schemas-microsoft-com:mac:vml" xmlns:o="urn:schemas-microsoft-com:office:office" xmlns:r="http://schemas.openxmlformats.org/officeDocument/2006/relationships" xmlns:m="http://schemas.openxmlformats.org/officeDocument/2006/math" xmlns:v="urn:schemas-microsoft-com:vml" xmlns:wp14="http://schemas.microsoft.com/office/word/2010/wordprocessingDrawing" xmlns:wp="http://schemas.openxmlformats.org/drawingml/2006/wordprocessingDrawing" xmlns:w10="urn:schemas-microsoft-com:office:word" xmlns:w="http://schemas.openxmlformats.org/wordprocessingml/2006/main" xmlns:w14="http://schemas.microsoft.com/office/word/2010/wordml" xmlns:w15="http://schemas.microsoft.com/office/word/2012/wordml" xmlns:wpg="http://schemas.microsoft.com/office/word/2010/wordprocessingGroup" xmlns:wpi="http://schemas.microsoft.com/office/word/2010/wordprocessingInk" xmlns:wne="http://schemas.microsoft.com/office/word/2006/wordml" xmlns:wps="http://schemas.microsoft.com/office/word/2010/wordprocessingShape" mc:Ignorable="w14 w15 wp14">
+<w:hdr xmlns:wpc="http://schemas.microsoft.com/office/word/2010/wordprocessingCanvas" xmlns:cx="http://schemas.microsoft.com/office/drawing/2014/chartex" xmlns:cx1="http://schemas.microsoft.com/office/drawing/2015/9/8/chartex" xmlns:cx2="http://schemas.microsoft.com/office/drawing/2015/10/21/chartex" xmlns:mc="http://schemas.openxmlformats.org/markup-compatibility/2006" xmlns:o="urn:schemas-microsoft-com:office:office" xmlns:r="http://schemas.openxmlformats.org/officeDocument/2006/relationships" xmlns:m="http://schemas.openxmlformats.org/officeDocument/2006/math" xmlns:v="urn:schemas-microsoft-com:vml" xmlns:wp14="http://schemas.microsoft.com/office/word/2010/wordprocessingDrawing" xmlns:wp="http://schemas.openxmlformats.org/drawingml/2006/wordprocessingDrawing" xmlns:w10="urn:schemas-microsoft-com:office:word" xmlns:w="http://schemas.openxmlformats.org/wordprocessingml/2006/main" xmlns:w14="http://schemas.microsoft.com/office/word/2010/wordml" xmlns:w15="http://schemas.microsoft.com/office/word/2012/wordml" xmlns:w16se="http://schemas.microsoft.com/office/word/2015/wordml/symex" xmlns:wpg="http://schemas.microsoft.com/office/word/2010/wordprocessingGroup" xmlns:wpi="http://schemas.microsoft.com/office/word/2010/wordprocessingInk" xmlns:wne="http://schemas.microsoft.com/office/word/2006/wordml" xmlns:wps="http://schemas.microsoft.com/office/word/2010/wordprocessingShape" mc:Ignorable="w14 w15 w16se wp14">
   <w:sdt>
     <w:sdtPr>
       <w:rPr>
@@ -7790,7 +9284,7 @@
             <w:bCs/>
             <w:noProof/>
           </w:rPr>
-          <w:t>11</w:t>
+          <w:t>21</w:t>
         </w:r>
         <w:r>
           <w:rPr>
@@ -7812,8 +9306,8 @@
 </file>
 
 <file path=word/numbering.xml><?xml version="1.0" encoding="utf-8"?>
-<w:numbering xmlns:wpc="http://schemas.microsoft.com/office/word/2010/wordprocessingCanvas" xmlns:mo="http://schemas.microsoft.com/office/mac/office/2008/main" xmlns:mc="http://schemas.openxmlformats.org/markup-compatibility/2006" xmlns:mv="urn:schemas-microsoft-com:mac:vml" xmlns:o="urn:schemas-microsoft-com:office:office" xmlns:r="http://schemas.openxmlformats.org/officeDocument/2006/relationships" xmlns:m="http://schemas.openxmlformats.org/officeDocument/2006/math" xmlns:v="urn:schemas-microsoft-com:vml" xmlns:wp14="http://schemas.microsoft.com/office/word/2010/wordprocessingDrawing" xmlns:wp="http://schemas.openxmlformats.org/drawingml/2006/wordprocessingDrawing" xmlns:w10="urn:schemas-microsoft-com:office:word" xmlns:w="http://schemas.openxmlformats.org/wordprocessingml/2006/main" xmlns:w14="http://schemas.microsoft.com/office/word/2010/wordml" xmlns:w15="http://schemas.microsoft.com/office/word/2012/wordml" xmlns:wpg="http://schemas.microsoft.com/office/word/2010/wordprocessingGroup" xmlns:wpi="http://schemas.microsoft.com/office/word/2010/wordprocessingInk" xmlns:wne="http://schemas.microsoft.com/office/word/2006/wordml" xmlns:wps="http://schemas.microsoft.com/office/word/2010/wordprocessingShape" mc:Ignorable="w14 w15 wp14">
-  <w:abstractNum w:abstractNumId="0">
+<w:numbering xmlns:wpc="http://schemas.microsoft.com/office/word/2010/wordprocessingCanvas" xmlns:cx="http://schemas.microsoft.com/office/drawing/2014/chartex" xmlns:cx1="http://schemas.microsoft.com/office/drawing/2015/9/8/chartex" xmlns:cx2="http://schemas.microsoft.com/office/drawing/2015/10/21/chartex" xmlns:mc="http://schemas.openxmlformats.org/markup-compatibility/2006" xmlns:o="urn:schemas-microsoft-com:office:office" xmlns:r="http://schemas.openxmlformats.org/officeDocument/2006/relationships" xmlns:m="http://schemas.openxmlformats.org/officeDocument/2006/math" xmlns:v="urn:schemas-microsoft-com:vml" xmlns:wp14="http://schemas.microsoft.com/office/word/2010/wordprocessingDrawing" xmlns:wp="http://schemas.openxmlformats.org/drawingml/2006/wordprocessingDrawing" xmlns:w10="urn:schemas-microsoft-com:office:word" xmlns:w="http://schemas.openxmlformats.org/wordprocessingml/2006/main" xmlns:w14="http://schemas.microsoft.com/office/word/2010/wordml" xmlns:w15="http://schemas.microsoft.com/office/word/2012/wordml" xmlns:w16se="http://schemas.microsoft.com/office/word/2015/wordml/symex" xmlns:wpg="http://schemas.microsoft.com/office/word/2010/wordprocessingGroup" xmlns:wpi="http://schemas.microsoft.com/office/word/2010/wordprocessingInk" xmlns:wne="http://schemas.microsoft.com/office/word/2006/wordml" xmlns:wps="http://schemas.microsoft.com/office/word/2010/wordprocessingShape" mc:Ignorable="w14 w15 w16se wp14">
+  <w:abstractNum w:abstractNumId="0" w15:restartNumberingAfterBreak="0">
     <w:nsid w:val="A789D790"/>
     <w:multiLevelType w:val="multilevel"/>
     <w:tmpl w:val="324CF4DE"/>
@@ -7905,7 +9399,7 @@
       <w:lvlJc w:val="left"/>
     </w:lvl>
   </w:abstractNum>
-  <w:abstractNum w:abstractNumId="1">
+  <w:abstractNum w:abstractNumId="1" w15:restartNumberingAfterBreak="0">
     <w:nsid w:val="011E0796"/>
     <w:multiLevelType w:val="hybridMultilevel"/>
     <w:tmpl w:val="D6EA784A"/>
@@ -8017,7 +9511,7 @@
       </w:rPr>
     </w:lvl>
   </w:abstractNum>
-  <w:abstractNum w:abstractNumId="2">
+  <w:abstractNum w:abstractNumId="2" w15:restartNumberingAfterBreak="0">
     <w:nsid w:val="0F1B2A2B"/>
     <w:multiLevelType w:val="hybridMultilevel"/>
     <w:tmpl w:val="CD20EE5E"/>
@@ -8130,7 +9624,7 @@
       </w:rPr>
     </w:lvl>
   </w:abstractNum>
-  <w:abstractNum w:abstractNumId="3">
+  <w:abstractNum w:abstractNumId="3" w15:restartNumberingAfterBreak="0">
     <w:nsid w:val="16D1754F"/>
     <w:multiLevelType w:val="hybridMultilevel"/>
     <w:tmpl w:val="B3149AD2"/>
@@ -8243,7 +9737,7 @@
       </w:rPr>
     </w:lvl>
   </w:abstractNum>
-  <w:abstractNum w:abstractNumId="4">
+  <w:abstractNum w:abstractNumId="4" w15:restartNumberingAfterBreak="0">
     <w:nsid w:val="1EB129E5"/>
     <w:multiLevelType w:val="hybridMultilevel"/>
     <w:tmpl w:val="E10E8736"/>
@@ -8355,7 +9849,7 @@
       </w:rPr>
     </w:lvl>
   </w:abstractNum>
-  <w:abstractNum w:abstractNumId="5">
+  <w:abstractNum w:abstractNumId="5" w15:restartNumberingAfterBreak="0">
     <w:nsid w:val="33587C2F"/>
     <w:multiLevelType w:val="hybridMultilevel"/>
     <w:tmpl w:val="ED14D5DE"/>
@@ -8468,7 +9962,7 @@
       </w:rPr>
     </w:lvl>
   </w:abstractNum>
-  <w:abstractNum w:abstractNumId="6">
+  <w:abstractNum w:abstractNumId="6" w15:restartNumberingAfterBreak="0">
     <w:nsid w:val="33B31D29"/>
     <w:multiLevelType w:val="hybridMultilevel"/>
     <w:tmpl w:val="D2C08FF2"/>
@@ -8581,7 +10075,7 @@
       </w:rPr>
     </w:lvl>
   </w:abstractNum>
-  <w:abstractNum w:abstractNumId="7">
+  <w:abstractNum w:abstractNumId="7" w15:restartNumberingAfterBreak="0">
     <w:nsid w:val="36CE3BB8"/>
     <w:multiLevelType w:val="hybridMultilevel"/>
     <w:tmpl w:val="63D0AE00"/>
@@ -8694,7 +10188,7 @@
       </w:rPr>
     </w:lvl>
   </w:abstractNum>
-  <w:abstractNum w:abstractNumId="8">
+  <w:abstractNum w:abstractNumId="8" w15:restartNumberingAfterBreak="0">
     <w:nsid w:val="4DDA7AF8"/>
     <w:multiLevelType w:val="hybridMultilevel"/>
     <w:tmpl w:val="8536EE80"/>
@@ -8807,7 +10301,7 @@
       </w:rPr>
     </w:lvl>
   </w:abstractNum>
-  <w:abstractNum w:abstractNumId="9">
+  <w:abstractNum w:abstractNumId="9" w15:restartNumberingAfterBreak="0">
     <w:nsid w:val="53CC160B"/>
     <w:multiLevelType w:val="multilevel"/>
     <w:tmpl w:val="9488CEA2"/>
@@ -8906,7 +10400,7 @@
       <w:lvlJc w:val="left"/>
     </w:lvl>
   </w:abstractNum>
-  <w:abstractNum w:abstractNumId="10">
+  <w:abstractNum w:abstractNumId="10" w15:restartNumberingAfterBreak="0">
     <w:nsid w:val="60F139F0"/>
     <w:multiLevelType w:val="hybridMultilevel"/>
     <w:tmpl w:val="779277B0"/>
@@ -9215,7 +10709,7 @@
 </file>
 
 <file path=word/styles.xml><?xml version="1.0" encoding="utf-8"?>
-<w:styles xmlns:mc="http://schemas.openxmlformats.org/markup-compatibility/2006" xmlns:r="http://schemas.openxmlformats.org/officeDocument/2006/relationships" xmlns:w="http://schemas.openxmlformats.org/wordprocessingml/2006/main" xmlns:w14="http://schemas.microsoft.com/office/word/2010/wordml" xmlns:w15="http://schemas.microsoft.com/office/word/2012/wordml" mc:Ignorable="w14 w15">
+<w:styles xmlns:mc="http://schemas.openxmlformats.org/markup-compatibility/2006" xmlns:r="http://schemas.openxmlformats.org/officeDocument/2006/relationships" xmlns:w="http://schemas.openxmlformats.org/wordprocessingml/2006/main" xmlns:w14="http://schemas.microsoft.com/office/word/2010/wordml" xmlns:w15="http://schemas.microsoft.com/office/word/2012/wordml" xmlns:w16se="http://schemas.microsoft.com/office/word/2015/wordml/symex" mc:Ignorable="w14 w15 w16se">
   <w:docDefaults>
     <w:rPrDefault>
       <w:rPr>
@@ -9231,7 +10725,7 @@
       </w:pPr>
     </w:pPrDefault>
   </w:docDefaults>
-  <w:latentStyles w:defLockedState="0" w:defUIPriority="0" w:defSemiHidden="0" w:defUnhideWhenUsed="0" w:defQFormat="0" w:count="382">
+  <w:latentStyles w:defLockedState="0" w:defUIPriority="0" w:defSemiHidden="0" w:defUnhideWhenUsed="0" w:defQFormat="0" w:count="372">
     <w:lsdException w:name="heading 2" w:uiPriority="9" w:qFormat="1"/>
     <w:lsdException w:name="heading 9" w:semiHidden="1" w:unhideWhenUsed="1"/>
     <w:lsdException w:name="index 6" w:semiHidden="1" w:unhideWhenUsed="1"/>
@@ -9560,7 +11054,6 @@
     <w:lsdException w:name="List Table 5 Dark Accent 6" w:uiPriority="50"/>
     <w:lsdException w:name="List Table 6 Colorful Accent 6" w:uiPriority="51"/>
     <w:lsdException w:name="List Table 7 Colorful Accent 6" w:uiPriority="52"/>
-    <w:lsdException w:name="Smart Hyperlink" w:semiHidden="1" w:uiPriority="99" w:unhideWhenUsed="1"/>
   </w:latentStyles>
   <w:style w:type="paragraph" w:default="1" w:styleId="Normal">
     <w:name w:val="Normal"/>
@@ -10395,7 +11888,7 @@
 </file>
 
 <file path=customXml/itemProps1.xml><?xml version="1.0" encoding="utf-8"?>
-<ds:datastoreItem xmlns:ds="http://schemas.openxmlformats.org/officeDocument/2006/customXml" ds:itemID="{4D05CFFC-57A6-0347-B5CD-8183FC1CD39A}">
+<ds:datastoreItem xmlns:ds="http://schemas.openxmlformats.org/officeDocument/2006/customXml" ds:itemID="{BBE0FC1C-24F0-441C-9D4E-E9A5562B1816}">
   <ds:schemaRefs>
     <ds:schemaRef ds:uri="http://schemas.openxmlformats.org/officeDocument/2006/bibliography"/>
   </ds:schemaRefs>

</xml_diff>